<commit_message>
froms.py file added in admission projectand curd views are updated
</commit_message>
<xml_diff>
--- a/djangoGuide.docx
+++ b/djangoGuide.docx
@@ -1134,6 +1134,473 @@
         </w:rPr>
         <w:t xml:space="preserve"> content %}</w:t>
       </w:r>
+    </w:p>
+    <w:p/>
+    <w:p>
+      <w:pPr>
+        <w:shd w:val="clear" w:color="auto" w:fill="EEECE1" w:themeFill="background2"/>
+      </w:pPr>
+      <w:r>
+        <w:t>Python manage.py migrate</w:t>
+      </w:r>
+    </w:p>
+    <w:p>
+      <w:pPr>
+        <w:shd w:val="clear" w:color="auto" w:fill="EEECE1" w:themeFill="background2"/>
+      </w:pPr>
+      <w:r>
+        <w:t xml:space="preserve">Python manage.py </w:t>
+      </w:r>
+      <w:proofErr w:type="spellStart"/>
+      <w:r>
+        <w:t>createsuperuser</w:t>
+      </w:r>
+      <w:proofErr w:type="spellEnd"/>
+    </w:p>
+    <w:p/>
+    <w:p>
+      <w:r>
+        <w:rPr>
+          <w:noProof/>
+          <w:lang w:bidi="ar-SA"/>
+        </w:rPr>
+        <w:drawing>
+          <wp:inline distT="0" distB="0" distL="0" distR="0">
+            <wp:extent cx="5943600" cy="2888224"/>
+            <wp:effectExtent l="19050" t="0" r="0" b="0"/>
+            <wp:docPr id="1" name="Picture 1"/>
+            <wp:cNvGraphicFramePr>
+              <a:graphicFrameLocks xmlns:a="http://schemas.openxmlformats.org/drawingml/2006/main" noChangeAspect="1"/>
+            </wp:cNvGraphicFramePr>
+            <a:graphic xmlns:a="http://schemas.openxmlformats.org/drawingml/2006/main">
+              <a:graphicData uri="http://schemas.openxmlformats.org/drawingml/2006/picture">
+                <pic:pic xmlns:pic="http://schemas.openxmlformats.org/drawingml/2006/picture">
+                  <pic:nvPicPr>
+                    <pic:cNvPr id="0" name="Picture 1"/>
+                    <pic:cNvPicPr>
+                      <a:picLocks noChangeAspect="1" noChangeArrowheads="1"/>
+                    </pic:cNvPicPr>
+                  </pic:nvPicPr>
+                  <pic:blipFill>
+                    <a:blip r:embed="rId10"/>
+                    <a:srcRect/>
+                    <a:stretch>
+                      <a:fillRect/>
+                    </a:stretch>
+                  </pic:blipFill>
+                  <pic:spPr bwMode="auto">
+                    <a:xfrm>
+                      <a:off x="0" y="0"/>
+                      <a:ext cx="5943600" cy="2888224"/>
+                    </a:xfrm>
+                    <a:prstGeom prst="rect">
+                      <a:avLst/>
+                    </a:prstGeom>
+                    <a:noFill/>
+                    <a:ln w="9525">
+                      <a:noFill/>
+                      <a:miter lim="800000"/>
+                      <a:headEnd/>
+                      <a:tailEnd/>
+                    </a:ln>
+                  </pic:spPr>
+                </pic:pic>
+              </a:graphicData>
+            </a:graphic>
+          </wp:inline>
+        </w:drawing>
+      </w:r>
+    </w:p>
+    <w:p/>
+    <w:p>
+      <w:r>
+        <w:t xml:space="preserve">Python manage.py </w:t>
+      </w:r>
+      <w:proofErr w:type="spellStart"/>
+      <w:r>
+        <w:t>makemigrations</w:t>
+      </w:r>
+      <w:proofErr w:type="spellEnd"/>
+    </w:p>
+    <w:p>
+      <w:r>
+        <w:rPr>
+          <w:noProof/>
+          <w:lang w:bidi="ar-SA"/>
+        </w:rPr>
+        <w:lastRenderedPageBreak/>
+        <w:drawing>
+          <wp:inline distT="0" distB="0" distL="0" distR="0">
+            <wp:extent cx="5943600" cy="3113260"/>
+            <wp:effectExtent l="19050" t="0" r="0" b="0"/>
+            <wp:docPr id="3" name="Picture 4"/>
+            <wp:cNvGraphicFramePr>
+              <a:graphicFrameLocks xmlns:a="http://schemas.openxmlformats.org/drawingml/2006/main" noChangeAspect="1"/>
+            </wp:cNvGraphicFramePr>
+            <a:graphic xmlns:a="http://schemas.openxmlformats.org/drawingml/2006/main">
+              <a:graphicData uri="http://schemas.openxmlformats.org/drawingml/2006/picture">
+                <pic:pic xmlns:pic="http://schemas.openxmlformats.org/drawingml/2006/picture">
+                  <pic:nvPicPr>
+                    <pic:cNvPr id="0" name="Picture 4"/>
+                    <pic:cNvPicPr>
+                      <a:picLocks noChangeAspect="1" noChangeArrowheads="1"/>
+                    </pic:cNvPicPr>
+                  </pic:nvPicPr>
+                  <pic:blipFill>
+                    <a:blip r:embed="rId11"/>
+                    <a:srcRect/>
+                    <a:stretch>
+                      <a:fillRect/>
+                    </a:stretch>
+                  </pic:blipFill>
+                  <pic:spPr bwMode="auto">
+                    <a:xfrm>
+                      <a:off x="0" y="0"/>
+                      <a:ext cx="5943600" cy="3113260"/>
+                    </a:xfrm>
+                    <a:prstGeom prst="rect">
+                      <a:avLst/>
+                    </a:prstGeom>
+                    <a:noFill/>
+                    <a:ln w="9525">
+                      <a:noFill/>
+                      <a:miter lim="800000"/>
+                      <a:headEnd/>
+                      <a:tailEnd/>
+                    </a:ln>
+                  </pic:spPr>
+                </pic:pic>
+              </a:graphicData>
+            </a:graphic>
+          </wp:inline>
+        </w:drawing>
+      </w:r>
+    </w:p>
+    <w:p/>
+    <w:p>
+      <w:pPr>
+        <w:shd w:val="clear" w:color="auto" w:fill="EEECE1" w:themeFill="background2"/>
+      </w:pPr>
+      <w:r>
+        <w:t xml:space="preserve">Linking </w:t>
+      </w:r>
+      <w:proofErr w:type="spellStart"/>
+      <w:r>
+        <w:t>url</w:t>
+      </w:r>
+      <w:proofErr w:type="spellEnd"/>
+      <w:r>
+        <w:t xml:space="preserve"> path in html </w:t>
+      </w:r>
+      <w:proofErr w:type="gramStart"/>
+      <w:r>
+        <w:t>page :</w:t>
+      </w:r>
+      <w:proofErr w:type="gramEnd"/>
+    </w:p>
+    <w:p>
+      <w:pPr>
+        <w:shd w:val="clear" w:color="auto" w:fill="EEECE1" w:themeFill="background2"/>
+      </w:pPr>
+      <w:r>
+        <w:t xml:space="preserve">Two ways by </w:t>
+      </w:r>
+      <w:proofErr w:type="spellStart"/>
+      <w:proofErr w:type="gramStart"/>
+      <w:r>
+        <w:t>url</w:t>
+      </w:r>
+      <w:proofErr w:type="spellEnd"/>
+      <w:proofErr w:type="gramEnd"/>
+      <w:r>
+        <w:t xml:space="preserve"> name or direct path</w:t>
+      </w:r>
+    </w:p>
+    <w:p>
+      <w:pPr>
+        <w:shd w:val="clear" w:color="auto" w:fill="31849B" w:themeFill="accent5" w:themeFillShade="BF"/>
+        <w:spacing w:after="0" w:line="230" w:lineRule="atLeast"/>
+        <w:rPr>
+          <w:rFonts w:ascii="Consolas" w:eastAsia="Times New Roman" w:hAnsi="Consolas" w:cs="Times New Roman"/>
+          <w:color w:val="808080"/>
+          <w:sz w:val="36"/>
+          <w:szCs w:val="36"/>
+          <w:lang w:bidi="ar-SA"/>
+        </w:rPr>
+      </w:pPr>
+      <w:r>
+        <w:rPr>
+          <w:rFonts w:ascii="Consolas" w:eastAsia="Times New Roman" w:hAnsi="Consolas" w:cs="Times New Roman"/>
+          <w:color w:val="D4D4D4"/>
+          <w:sz w:val="36"/>
+          <w:szCs w:val="36"/>
+          <w:lang w:bidi="ar-SA"/>
+        </w:rPr>
+        <w:t xml:space="preserve">            </w:t>
+      </w:r>
+      <w:r>
+        <w:rPr>
+          <w:rFonts w:ascii="Consolas" w:eastAsia="Times New Roman" w:hAnsi="Consolas" w:cs="Times New Roman"/>
+          <w:color w:val="808080"/>
+          <w:sz w:val="36"/>
+          <w:szCs w:val="36"/>
+          <w:highlight w:val="yellow"/>
+          <w:lang w:bidi="ar-SA"/>
+        </w:rPr>
+        <w:t>&lt;</w:t>
+      </w:r>
+      <w:r>
+        <w:rPr>
+          <w:rFonts w:ascii="Consolas" w:eastAsia="Times New Roman" w:hAnsi="Consolas" w:cs="Times New Roman"/>
+          <w:color w:val="569CD6"/>
+          <w:sz w:val="36"/>
+          <w:szCs w:val="36"/>
+          <w:highlight w:val="yellow"/>
+          <w:lang w:bidi="ar-SA"/>
+        </w:rPr>
+        <w:t>td</w:t>
+      </w:r>
+      <w:r>
+        <w:rPr>
+          <w:rFonts w:ascii="Consolas" w:eastAsia="Times New Roman" w:hAnsi="Consolas" w:cs="Times New Roman"/>
+          <w:color w:val="808080"/>
+          <w:sz w:val="36"/>
+          <w:szCs w:val="36"/>
+          <w:highlight w:val="yellow"/>
+          <w:lang w:bidi="ar-SA"/>
+        </w:rPr>
+        <w:t>&gt;</w:t>
+      </w:r>
+      <w:r>
+        <w:rPr>
+          <w:rFonts w:ascii="Consolas" w:eastAsia="Times New Roman" w:hAnsi="Consolas" w:cs="Times New Roman"/>
+          <w:color w:val="D4D4D4"/>
+          <w:sz w:val="36"/>
+          <w:szCs w:val="36"/>
+          <w:highlight w:val="yellow"/>
+          <w:lang w:bidi="ar-SA"/>
+        </w:rPr>
+        <w:t xml:space="preserve"> </w:t>
+      </w:r>
+      <w:r>
+        <w:rPr>
+          <w:rFonts w:ascii="Consolas" w:eastAsia="Times New Roman" w:hAnsi="Consolas" w:cs="Times New Roman"/>
+          <w:color w:val="808080"/>
+          <w:sz w:val="36"/>
+          <w:szCs w:val="36"/>
+          <w:highlight w:val="yellow"/>
+          <w:lang w:bidi="ar-SA"/>
+        </w:rPr>
+        <w:t>&lt;</w:t>
+      </w:r>
+      <w:r>
+        <w:rPr>
+          <w:rFonts w:ascii="Consolas" w:eastAsia="Times New Roman" w:hAnsi="Consolas" w:cs="Times New Roman"/>
+          <w:color w:val="569CD6"/>
+          <w:sz w:val="36"/>
+          <w:szCs w:val="36"/>
+          <w:highlight w:val="yellow"/>
+          <w:lang w:bidi="ar-SA"/>
+        </w:rPr>
+        <w:t>a</w:t>
+      </w:r>
+      <w:r>
+        <w:rPr>
+          <w:rFonts w:ascii="Consolas" w:eastAsia="Times New Roman" w:hAnsi="Consolas" w:cs="Times New Roman"/>
+          <w:color w:val="D4D4D4"/>
+          <w:sz w:val="36"/>
+          <w:szCs w:val="36"/>
+          <w:highlight w:val="yellow"/>
+          <w:lang w:bidi="ar-SA"/>
+        </w:rPr>
+        <w:t xml:space="preserve"> </w:t>
+      </w:r>
+      <w:proofErr w:type="spellStart"/>
+      <w:r>
+        <w:rPr>
+          <w:rFonts w:ascii="Consolas" w:eastAsia="Times New Roman" w:hAnsi="Consolas" w:cs="Times New Roman"/>
+          <w:color w:val="9CDCFE"/>
+          <w:sz w:val="36"/>
+          <w:szCs w:val="36"/>
+          <w:highlight w:val="yellow"/>
+          <w:lang w:bidi="ar-SA"/>
+        </w:rPr>
+        <w:t>href</w:t>
+      </w:r>
+      <w:proofErr w:type="spellEnd"/>
+      <w:r>
+        <w:rPr>
+          <w:rFonts w:ascii="Consolas" w:eastAsia="Times New Roman" w:hAnsi="Consolas" w:cs="Times New Roman"/>
+          <w:color w:val="D4D4D4"/>
+          <w:sz w:val="36"/>
+          <w:szCs w:val="36"/>
+          <w:highlight w:val="yellow"/>
+          <w:lang w:bidi="ar-SA"/>
+        </w:rPr>
+        <w:t>=</w:t>
+      </w:r>
+      <w:r>
+        <w:rPr>
+          <w:rFonts w:ascii="Consolas" w:eastAsia="Times New Roman" w:hAnsi="Consolas" w:cs="Times New Roman"/>
+          <w:color w:val="CE9178"/>
+          <w:sz w:val="36"/>
+          <w:szCs w:val="36"/>
+          <w:highlight w:val="yellow"/>
+          <w:lang w:bidi="ar-SA"/>
+        </w:rPr>
+        <w:t>"/project/{{</w:t>
+      </w:r>
+      <w:proofErr w:type="gramStart"/>
+      <w:r>
+        <w:rPr>
+          <w:rFonts w:ascii="Consolas" w:eastAsia="Times New Roman" w:hAnsi="Consolas" w:cs="Times New Roman"/>
+          <w:color w:val="CE9178"/>
+          <w:sz w:val="36"/>
+          <w:szCs w:val="36"/>
+          <w:highlight w:val="yellow"/>
+          <w:lang w:bidi="ar-SA"/>
+        </w:rPr>
+        <w:t>project.id }</w:t>
+      </w:r>
+      <w:proofErr w:type="gramEnd"/>
+      <w:r>
+        <w:rPr>
+          <w:rFonts w:ascii="Consolas" w:eastAsia="Times New Roman" w:hAnsi="Consolas" w:cs="Times New Roman"/>
+          <w:color w:val="CE9178"/>
+          <w:sz w:val="36"/>
+          <w:szCs w:val="36"/>
+          <w:highlight w:val="yellow"/>
+          <w:lang w:bidi="ar-SA"/>
+        </w:rPr>
+        <w:t>}"</w:t>
+      </w:r>
+      <w:r>
+        <w:rPr>
+          <w:rFonts w:ascii="Consolas" w:eastAsia="Times New Roman" w:hAnsi="Consolas" w:cs="Times New Roman"/>
+          <w:color w:val="808080"/>
+          <w:sz w:val="36"/>
+          <w:szCs w:val="36"/>
+          <w:highlight w:val="yellow"/>
+          <w:lang w:bidi="ar-SA"/>
+        </w:rPr>
+        <w:t>&gt;</w:t>
+      </w:r>
+      <w:r>
+        <w:rPr>
+          <w:rFonts w:ascii="Consolas" w:eastAsia="Times New Roman" w:hAnsi="Consolas" w:cs="Times New Roman"/>
+          <w:color w:val="D4D4D4"/>
+          <w:sz w:val="36"/>
+          <w:szCs w:val="36"/>
+          <w:highlight w:val="yellow"/>
+          <w:lang w:bidi="ar-SA"/>
+        </w:rPr>
+        <w:t xml:space="preserve"> {{</w:t>
+      </w:r>
+      <w:proofErr w:type="spellStart"/>
+      <w:r>
+        <w:rPr>
+          <w:rFonts w:ascii="Consolas" w:eastAsia="Times New Roman" w:hAnsi="Consolas" w:cs="Times New Roman"/>
+          <w:color w:val="D4D4D4"/>
+          <w:sz w:val="36"/>
+          <w:szCs w:val="36"/>
+          <w:highlight w:val="yellow"/>
+          <w:lang w:bidi="ar-SA"/>
+        </w:rPr>
+        <w:t>project.title</w:t>
+      </w:r>
+      <w:proofErr w:type="spellEnd"/>
+      <w:r>
+        <w:rPr>
+          <w:rFonts w:ascii="Consolas" w:eastAsia="Times New Roman" w:hAnsi="Consolas" w:cs="Times New Roman"/>
+          <w:color w:val="D4D4D4"/>
+          <w:sz w:val="36"/>
+          <w:szCs w:val="36"/>
+          <w:highlight w:val="yellow"/>
+          <w:lang w:bidi="ar-SA"/>
+        </w:rPr>
+        <w:t xml:space="preserve"> }} </w:t>
+      </w:r>
+      <w:r>
+        <w:rPr>
+          <w:rFonts w:ascii="Consolas" w:eastAsia="Times New Roman" w:hAnsi="Consolas" w:cs="Times New Roman"/>
+          <w:color w:val="808080"/>
+          <w:sz w:val="36"/>
+          <w:szCs w:val="36"/>
+          <w:highlight w:val="yellow"/>
+          <w:lang w:bidi="ar-SA"/>
+        </w:rPr>
+        <w:t>&lt;/</w:t>
+      </w:r>
+      <w:r>
+        <w:rPr>
+          <w:rFonts w:ascii="Consolas" w:eastAsia="Times New Roman" w:hAnsi="Consolas" w:cs="Times New Roman"/>
+          <w:color w:val="569CD6"/>
+          <w:sz w:val="36"/>
+          <w:szCs w:val="36"/>
+          <w:highlight w:val="yellow"/>
+          <w:lang w:bidi="ar-SA"/>
+        </w:rPr>
+        <w:t>a</w:t>
+      </w:r>
+      <w:r>
+        <w:rPr>
+          <w:rFonts w:ascii="Consolas" w:eastAsia="Times New Roman" w:hAnsi="Consolas" w:cs="Times New Roman"/>
+          <w:color w:val="808080"/>
+          <w:sz w:val="36"/>
+          <w:szCs w:val="36"/>
+          <w:highlight w:val="yellow"/>
+          <w:lang w:bidi="ar-SA"/>
+        </w:rPr>
+        <w:t>&gt;&lt;/</w:t>
+      </w:r>
+      <w:r>
+        <w:rPr>
+          <w:rFonts w:ascii="Consolas" w:eastAsia="Times New Roman" w:hAnsi="Consolas" w:cs="Times New Roman"/>
+          <w:color w:val="569CD6"/>
+          <w:sz w:val="36"/>
+          <w:szCs w:val="36"/>
+          <w:highlight w:val="yellow"/>
+          <w:lang w:bidi="ar-SA"/>
+        </w:rPr>
+        <w:t>td</w:t>
+      </w:r>
+      <w:r>
+        <w:rPr>
+          <w:rFonts w:ascii="Consolas" w:eastAsia="Times New Roman" w:hAnsi="Consolas" w:cs="Times New Roman"/>
+          <w:color w:val="808080"/>
+          <w:sz w:val="36"/>
+          <w:szCs w:val="36"/>
+          <w:highlight w:val="yellow"/>
+          <w:lang w:bidi="ar-SA"/>
+        </w:rPr>
+        <w:t>&gt;</w:t>
+      </w:r>
+    </w:p>
+    <w:p>
+      <w:pPr>
+        <w:shd w:val="clear" w:color="auto" w:fill="31849B" w:themeFill="accent5" w:themeFillShade="BF"/>
+        <w:spacing w:after="0" w:line="230" w:lineRule="atLeast"/>
+        <w:rPr>
+          <w:rFonts w:ascii="Consolas" w:eastAsia="Times New Roman" w:hAnsi="Consolas" w:cs="Times New Roman"/>
+          <w:color w:val="808080"/>
+          <w:sz w:val="36"/>
+          <w:szCs w:val="36"/>
+          <w:lang w:bidi="ar-SA"/>
+        </w:rPr>
+      </w:pPr>
+    </w:p>
+    <w:p>
+      <w:pPr>
+        <w:shd w:val="clear" w:color="auto" w:fill="31849B" w:themeFill="accent5" w:themeFillShade="BF"/>
+        <w:spacing w:after="0" w:line="230" w:lineRule="atLeast"/>
+        <w:rPr>
+          <w:rFonts w:ascii="Consolas" w:eastAsia="Times New Roman" w:hAnsi="Consolas" w:cs="Times New Roman"/>
+          <w:color w:val="D4D4D4"/>
+          <w:sz w:val="36"/>
+          <w:szCs w:val="36"/>
+          <w:lang w:bidi="ar-SA"/>
+        </w:rPr>
+      </w:pPr>
     </w:p>
     <w:p/>
     <w:sectPr>

</xml_diff>

<commit_message>
Library Register updated edit delete action added in views also the form added
</commit_message>
<xml_diff>
--- a/djangoGuide.docx
+++ b/djangoGuide.docx
@@ -274,7 +274,7 @@
                     </pic:cNvPicPr>
                   </pic:nvPicPr>
                   <pic:blipFill>
-                    <a:blip r:embed="rId4"/>
+                    <a:blip r:embed="rId5"/>
                     <a:srcRect/>
                     <a:stretch>
                       <a:fillRect/>
@@ -341,7 +341,7 @@
                     </pic:cNvPicPr>
                   </pic:nvPicPr>
                   <pic:blipFill>
-                    <a:blip r:embed="rId5"/>
+                    <a:blip r:embed="rId6"/>
                     <a:srcRect/>
                     <a:stretch>
                       <a:fillRect/>
@@ -392,7 +392,7 @@
                     </pic:cNvPicPr>
                   </pic:nvPicPr>
                   <pic:blipFill>
-                    <a:blip r:embed="rId6"/>
+                    <a:blip r:embed="rId7"/>
                     <a:srcRect/>
                     <a:stretch>
                       <a:fillRect/>
@@ -446,7 +446,7 @@
                     </pic:cNvPicPr>
                   </pic:nvPicPr>
                   <pic:blipFill>
-                    <a:blip r:embed="rId5"/>
+                    <a:blip r:embed="rId6"/>
                     <a:srcRect/>
                     <a:stretch>
                       <a:fillRect/>
@@ -554,7 +554,7 @@
                     </pic:cNvPicPr>
                   </pic:nvPicPr>
                   <pic:blipFill>
-                    <a:blip r:embed="rId7"/>
+                    <a:blip r:embed="rId8"/>
                     <a:srcRect/>
                     <a:stretch>
                       <a:fillRect/>
@@ -607,7 +607,7 @@
                     </pic:cNvPicPr>
                   </pic:nvPicPr>
                   <pic:blipFill>
-                    <a:blip r:embed="rId8"/>
+                    <a:blip r:embed="rId9"/>
                     <a:srcRect/>
                     <a:stretch>
                       <a:fillRect/>
@@ -704,7 +704,7 @@
                     </pic:cNvPicPr>
                   </pic:nvPicPr>
                   <pic:blipFill>
-                    <a:blip r:embed="rId9"/>
+                    <a:blip r:embed="rId10"/>
                     <a:srcRect/>
                     <a:stretch>
                       <a:fillRect/>
@@ -1182,7 +1182,7 @@
                     </pic:cNvPicPr>
                   </pic:nvPicPr>
                   <pic:blipFill>
-                    <a:blip r:embed="rId10"/>
+                    <a:blip r:embed="rId11"/>
                     <a:srcRect/>
                     <a:stretch>
                       <a:fillRect/>
@@ -1247,7 +1247,7 @@
                     </pic:cNvPicPr>
                   </pic:nvPicPr>
                   <pic:blipFill>
-                    <a:blip r:embed="rId11"/>
+                    <a:blip r:embed="rId12"/>
                     <a:srcRect/>
                     <a:stretch>
                       <a:fillRect/>
@@ -1603,6 +1603,210 @@
       </w:pPr>
     </w:p>
     <w:p/>
+    <w:p/>
+    <w:p/>
+    <w:p/>
+    <w:p/>
+    <w:p/>
+    <w:p>
+      <w:pPr>
+        <w:shd w:val="clear" w:color="auto" w:fill="EEECE1" w:themeFill="background2"/>
+      </w:pPr>
+      <w:proofErr w:type="spellStart"/>
+      <w:r>
+        <w:lastRenderedPageBreak/>
+        <w:t>Github</w:t>
+      </w:r>
+      <w:proofErr w:type="spellEnd"/>
+      <w:r>
+        <w:t>:</w:t>
+      </w:r>
+    </w:p>
+    <w:p>
+      <w:pPr>
+        <w:shd w:val="clear" w:color="auto" w:fill="EEECE1" w:themeFill="background2"/>
+      </w:pPr>
+      <w:proofErr w:type="spellStart"/>
+      <w:r>
+        <w:t>Git</w:t>
+      </w:r>
+      <w:proofErr w:type="spellEnd"/>
+      <w:r>
+        <w:t xml:space="preserve"> status</w:t>
+      </w:r>
+    </w:p>
+    <w:p>
+      <w:pPr>
+        <w:shd w:val="clear" w:color="auto" w:fill="EEECE1" w:themeFill="background2"/>
+      </w:pPr>
+      <w:proofErr w:type="spellStart"/>
+      <w:r>
+        <w:t>Git</w:t>
+      </w:r>
+      <w:proofErr w:type="spellEnd"/>
+      <w:r>
+        <w:t xml:space="preserve"> add –a # it will add all file for commit </w:t>
+      </w:r>
+    </w:p>
+    <w:p>
+      <w:pPr>
+        <w:shd w:val="clear" w:color="auto" w:fill="EEECE1" w:themeFill="background2"/>
+      </w:pPr>
+      <w:proofErr w:type="spellStart"/>
+      <w:r>
+        <w:t>Git</w:t>
+      </w:r>
+      <w:proofErr w:type="spellEnd"/>
+      <w:r>
+        <w:t xml:space="preserve"> commit # this will commit all the file in local</w:t>
+      </w:r>
+    </w:p>
+    <w:p>
+      <w:pPr>
+        <w:shd w:val="clear" w:color="auto" w:fill="EEECE1" w:themeFill="background2"/>
+      </w:pPr>
+      <w:r>
+        <w:t xml:space="preserve">Then there will be open a </w:t>
+      </w:r>
+      <w:proofErr w:type="spellStart"/>
+      <w:r>
+        <w:t>msg</w:t>
+      </w:r>
+      <w:proofErr w:type="spellEnd"/>
+      <w:r>
+        <w:t xml:space="preserve"> </w:t>
+      </w:r>
+      <w:proofErr w:type="spellStart"/>
+      <w:r>
+        <w:t>prompet</w:t>
+      </w:r>
+      <w:proofErr w:type="spellEnd"/>
+      <w:r>
+        <w:t xml:space="preserve"> in </w:t>
+      </w:r>
+      <w:proofErr w:type="spellStart"/>
+      <w:r>
+        <w:t>cmd</w:t>
+      </w:r>
+      <w:proofErr w:type="spellEnd"/>
+      <w:r>
+        <w:t xml:space="preserve"> to enter </w:t>
+      </w:r>
+      <w:proofErr w:type="spellStart"/>
+      <w:r>
+        <w:t>msg</w:t>
+      </w:r>
+      <w:proofErr w:type="spellEnd"/>
+      <w:r>
+        <w:t xml:space="preserve"> press (</w:t>
+      </w:r>
+      <w:proofErr w:type="spellStart"/>
+      <w:r>
+        <w:t>i</w:t>
+      </w:r>
+      <w:proofErr w:type="spellEnd"/>
+      <w:r>
+        <w:t xml:space="preserve">) to close the editor press </w:t>
+      </w:r>
+      <w:proofErr w:type="spellStart"/>
+      <w:r>
+        <w:t>ctrl+c</w:t>
+      </w:r>
+      <w:proofErr w:type="spellEnd"/>
+      <w:r>
+        <w:t xml:space="preserve"> then </w:t>
+      </w:r>
+      <w:proofErr w:type="gramStart"/>
+      <w:r>
+        <w:t>type :</w:t>
+      </w:r>
+      <w:proofErr w:type="spellStart"/>
+      <w:r>
+        <w:t>wq</w:t>
+      </w:r>
+      <w:proofErr w:type="spellEnd"/>
+      <w:proofErr w:type="gramEnd"/>
+    </w:p>
+    <w:p>
+      <w:pPr>
+        <w:pStyle w:val="ListParagraph"/>
+        <w:numPr>
+          <w:ilvl w:val="0"/>
+          <w:numId w:val="2"/>
+        </w:numPr>
+        <w:shd w:val="clear" w:color="auto" w:fill="EEECE1" w:themeFill="background2"/>
+      </w:pPr>
+      <w:r>
+        <w:t xml:space="preserve">Then to push the local commit to remote server </w:t>
+      </w:r>
+      <w:proofErr w:type="gramStart"/>
+      <w:r>
+        <w:t>send .</w:t>
+      </w:r>
+      <w:proofErr w:type="gramEnd"/>
+    </w:p>
+    <w:p>
+      <w:pPr>
+        <w:pStyle w:val="ListParagraph"/>
+        <w:numPr>
+          <w:ilvl w:val="0"/>
+          <w:numId w:val="2"/>
+        </w:numPr>
+        <w:shd w:val="clear" w:color="auto" w:fill="EEECE1" w:themeFill="background2"/>
+      </w:pPr>
+      <w:proofErr w:type="spellStart"/>
+      <w:r>
+        <w:t>Git</w:t>
+      </w:r>
+      <w:proofErr w:type="spellEnd"/>
+      <w:r>
+        <w:t xml:space="preserve"> push origin –main </w:t>
+      </w:r>
+    </w:p>
+    <w:p>
+      <w:pPr>
+        <w:pStyle w:val="ListParagraph"/>
+        <w:numPr>
+          <w:ilvl w:val="0"/>
+          <w:numId w:val="2"/>
+        </w:numPr>
+        <w:shd w:val="clear" w:color="auto" w:fill="EEECE1" w:themeFill="background2"/>
+      </w:pPr>
+      <w:r>
+        <w:t xml:space="preserve">To add remote server use </w:t>
+      </w:r>
+    </w:p>
+    <w:p>
+      <w:pPr>
+        <w:pStyle w:val="ListParagraph"/>
+        <w:numPr>
+          <w:ilvl w:val="0"/>
+          <w:numId w:val="2"/>
+        </w:numPr>
+        <w:shd w:val="clear" w:color="auto" w:fill="EEECE1" w:themeFill="background2"/>
+      </w:pPr>
+      <w:proofErr w:type="spellStart"/>
+      <w:r>
+        <w:t>Git</w:t>
+      </w:r>
+      <w:proofErr w:type="spellEnd"/>
+      <w:r>
+        <w:t xml:space="preserve"> add remote “LINK of the project” </w:t>
+      </w:r>
+    </w:p>
+    <w:p>
+      <w:pPr>
+        <w:shd w:val="clear" w:color="auto" w:fill="EEECE1" w:themeFill="background2"/>
+        <w:ind w:left="720"/>
+      </w:pPr>
+    </w:p>
+    <w:p>
+      <w:pPr>
+        <w:shd w:val="clear" w:color="auto" w:fill="EEECE1" w:themeFill="background2"/>
+        <w:ind w:left="720"/>
+      </w:pPr>
+    </w:p>
+    <w:p/>
     <w:sectPr>
       <w:pgSz w:w="12240" w:h="15840"/>
       <w:pgMar w:top="1440" w:right="1440" w:bottom="1440" w:left="1440" w:header="720" w:footer="720" w:gutter="0"/>
@@ -1611,6 +1815,241 @@
     </w:sectPr>
   </w:body>
 </w:document>
+</file>
+
+<file path=word/numbering.xml><?xml version="1.0" encoding="utf-8"?>
+<w:numbering xmlns:ve="http://schemas.openxmlformats.org/markup-compatibility/2006" xmlns:o="urn:schemas-microsoft-com:office:office" xmlns:r="http://schemas.openxmlformats.org/officeDocument/2006/relationships" xmlns:m="http://schemas.openxmlformats.org/officeDocument/2006/math" xmlns:v="urn:schemas-microsoft-com:vml" xmlns:wp="http://schemas.openxmlformats.org/drawingml/2006/wordprocessingDrawing" xmlns:w10="urn:schemas-microsoft-com:office:word" xmlns:w="http://schemas.openxmlformats.org/wordprocessingml/2006/main" xmlns:wne="http://schemas.microsoft.com/office/word/2006/wordml">
+  <w:abstractNum w:abstractNumId="0">
+    <w:nsid w:val="0D1A3E5A"/>
+    <w:multiLevelType w:val="hybridMultilevel"/>
+    <w:tmpl w:val="DD907E28"/>
+    <w:lvl w:ilvl="0" w:tplc="F44C974C">
+      <w:numFmt w:val="bullet"/>
+      <w:lvlText w:val=""/>
+      <w:lvlJc w:val="left"/>
+      <w:pPr>
+        <w:ind w:left="720" w:hanging="360"/>
+      </w:pPr>
+      <w:rPr>
+        <w:rFonts w:ascii="Wingdings" w:eastAsia="SimSun" w:hAnsi="Wingdings" w:cs="KFGQPC Uthmanic Script HAFS" w:hint="default"/>
+      </w:rPr>
+    </w:lvl>
+    <w:lvl w:ilvl="1" w:tplc="04090003" w:tentative="1">
+      <w:start w:val="1"/>
+      <w:numFmt w:val="bullet"/>
+      <w:lvlText w:val="o"/>
+      <w:lvlJc w:val="left"/>
+      <w:pPr>
+        <w:ind w:left="1440" w:hanging="360"/>
+      </w:pPr>
+      <w:rPr>
+        <w:rFonts w:ascii="Courier New" w:hAnsi="Courier New" w:cs="Courier New" w:hint="default"/>
+      </w:rPr>
+    </w:lvl>
+    <w:lvl w:ilvl="2" w:tplc="04090005" w:tentative="1">
+      <w:start w:val="1"/>
+      <w:numFmt w:val="bullet"/>
+      <w:lvlText w:val=""/>
+      <w:lvlJc w:val="left"/>
+      <w:pPr>
+        <w:ind w:left="2160" w:hanging="360"/>
+      </w:pPr>
+      <w:rPr>
+        <w:rFonts w:ascii="Wingdings" w:hAnsi="Wingdings" w:hint="default"/>
+      </w:rPr>
+    </w:lvl>
+    <w:lvl w:ilvl="3" w:tplc="04090001" w:tentative="1">
+      <w:start w:val="1"/>
+      <w:numFmt w:val="bullet"/>
+      <w:lvlText w:val=""/>
+      <w:lvlJc w:val="left"/>
+      <w:pPr>
+        <w:ind w:left="2880" w:hanging="360"/>
+      </w:pPr>
+      <w:rPr>
+        <w:rFonts w:ascii="Symbol" w:hAnsi="Symbol" w:hint="default"/>
+      </w:rPr>
+    </w:lvl>
+    <w:lvl w:ilvl="4" w:tplc="04090003" w:tentative="1">
+      <w:start w:val="1"/>
+      <w:numFmt w:val="bullet"/>
+      <w:lvlText w:val="o"/>
+      <w:lvlJc w:val="left"/>
+      <w:pPr>
+        <w:ind w:left="3600" w:hanging="360"/>
+      </w:pPr>
+      <w:rPr>
+        <w:rFonts w:ascii="Courier New" w:hAnsi="Courier New" w:cs="Courier New" w:hint="default"/>
+      </w:rPr>
+    </w:lvl>
+    <w:lvl w:ilvl="5" w:tplc="04090005" w:tentative="1">
+      <w:start w:val="1"/>
+      <w:numFmt w:val="bullet"/>
+      <w:lvlText w:val=""/>
+      <w:lvlJc w:val="left"/>
+      <w:pPr>
+        <w:ind w:left="4320" w:hanging="360"/>
+      </w:pPr>
+      <w:rPr>
+        <w:rFonts w:ascii="Wingdings" w:hAnsi="Wingdings" w:hint="default"/>
+      </w:rPr>
+    </w:lvl>
+    <w:lvl w:ilvl="6" w:tplc="04090001" w:tentative="1">
+      <w:start w:val="1"/>
+      <w:numFmt w:val="bullet"/>
+      <w:lvlText w:val=""/>
+      <w:lvlJc w:val="left"/>
+      <w:pPr>
+        <w:ind w:left="5040" w:hanging="360"/>
+      </w:pPr>
+      <w:rPr>
+        <w:rFonts w:ascii="Symbol" w:hAnsi="Symbol" w:hint="default"/>
+      </w:rPr>
+    </w:lvl>
+    <w:lvl w:ilvl="7" w:tplc="04090003" w:tentative="1">
+      <w:start w:val="1"/>
+      <w:numFmt w:val="bullet"/>
+      <w:lvlText w:val="o"/>
+      <w:lvlJc w:val="left"/>
+      <w:pPr>
+        <w:ind w:left="5760" w:hanging="360"/>
+      </w:pPr>
+      <w:rPr>
+        <w:rFonts w:ascii="Courier New" w:hAnsi="Courier New" w:cs="Courier New" w:hint="default"/>
+      </w:rPr>
+    </w:lvl>
+    <w:lvl w:ilvl="8" w:tplc="04090005" w:tentative="1">
+      <w:start w:val="1"/>
+      <w:numFmt w:val="bullet"/>
+      <w:lvlText w:val=""/>
+      <w:lvlJc w:val="left"/>
+      <w:pPr>
+        <w:ind w:left="6480" w:hanging="360"/>
+      </w:pPr>
+      <w:rPr>
+        <w:rFonts w:ascii="Wingdings" w:hAnsi="Wingdings" w:hint="default"/>
+      </w:rPr>
+    </w:lvl>
+  </w:abstractNum>
+  <w:abstractNum w:abstractNumId="1">
+    <w:nsid w:val="3FA02A9B"/>
+    <w:multiLevelType w:val="hybridMultilevel"/>
+    <w:tmpl w:val="98F21018"/>
+    <w:lvl w:ilvl="0" w:tplc="1A523F30">
+      <w:numFmt w:val="bullet"/>
+      <w:lvlText w:val=""/>
+      <w:lvlJc w:val="left"/>
+      <w:pPr>
+        <w:ind w:left="1080" w:hanging="360"/>
+      </w:pPr>
+      <w:rPr>
+        <w:rFonts w:ascii="Wingdings" w:eastAsia="SimSun" w:hAnsi="Wingdings" w:cs="Mangal" w:hint="default"/>
+      </w:rPr>
+    </w:lvl>
+    <w:lvl w:ilvl="1" w:tplc="04090003" w:tentative="1">
+      <w:start w:val="1"/>
+      <w:numFmt w:val="bullet"/>
+      <w:lvlText w:val="o"/>
+      <w:lvlJc w:val="left"/>
+      <w:pPr>
+        <w:ind w:left="1800" w:hanging="360"/>
+      </w:pPr>
+      <w:rPr>
+        <w:rFonts w:ascii="Courier New" w:hAnsi="Courier New" w:cs="Courier New" w:hint="default"/>
+      </w:rPr>
+    </w:lvl>
+    <w:lvl w:ilvl="2" w:tplc="04090005" w:tentative="1">
+      <w:start w:val="1"/>
+      <w:numFmt w:val="bullet"/>
+      <w:lvlText w:val=""/>
+      <w:lvlJc w:val="left"/>
+      <w:pPr>
+        <w:ind w:left="2520" w:hanging="360"/>
+      </w:pPr>
+      <w:rPr>
+        <w:rFonts w:ascii="Wingdings" w:hAnsi="Wingdings" w:hint="default"/>
+      </w:rPr>
+    </w:lvl>
+    <w:lvl w:ilvl="3" w:tplc="04090001" w:tentative="1">
+      <w:start w:val="1"/>
+      <w:numFmt w:val="bullet"/>
+      <w:lvlText w:val=""/>
+      <w:lvlJc w:val="left"/>
+      <w:pPr>
+        <w:ind w:left="3240" w:hanging="360"/>
+      </w:pPr>
+      <w:rPr>
+        <w:rFonts w:ascii="Symbol" w:hAnsi="Symbol" w:hint="default"/>
+      </w:rPr>
+    </w:lvl>
+    <w:lvl w:ilvl="4" w:tplc="04090003" w:tentative="1">
+      <w:start w:val="1"/>
+      <w:numFmt w:val="bullet"/>
+      <w:lvlText w:val="o"/>
+      <w:lvlJc w:val="left"/>
+      <w:pPr>
+        <w:ind w:left="3960" w:hanging="360"/>
+      </w:pPr>
+      <w:rPr>
+        <w:rFonts w:ascii="Courier New" w:hAnsi="Courier New" w:cs="Courier New" w:hint="default"/>
+      </w:rPr>
+    </w:lvl>
+    <w:lvl w:ilvl="5" w:tplc="04090005" w:tentative="1">
+      <w:start w:val="1"/>
+      <w:numFmt w:val="bullet"/>
+      <w:lvlText w:val=""/>
+      <w:lvlJc w:val="left"/>
+      <w:pPr>
+        <w:ind w:left="4680" w:hanging="360"/>
+      </w:pPr>
+      <w:rPr>
+        <w:rFonts w:ascii="Wingdings" w:hAnsi="Wingdings" w:hint="default"/>
+      </w:rPr>
+    </w:lvl>
+    <w:lvl w:ilvl="6" w:tplc="04090001" w:tentative="1">
+      <w:start w:val="1"/>
+      <w:numFmt w:val="bullet"/>
+      <w:lvlText w:val=""/>
+      <w:lvlJc w:val="left"/>
+      <w:pPr>
+        <w:ind w:left="5400" w:hanging="360"/>
+      </w:pPr>
+      <w:rPr>
+        <w:rFonts w:ascii="Symbol" w:hAnsi="Symbol" w:hint="default"/>
+      </w:rPr>
+    </w:lvl>
+    <w:lvl w:ilvl="7" w:tplc="04090003" w:tentative="1">
+      <w:start w:val="1"/>
+      <w:numFmt w:val="bullet"/>
+      <w:lvlText w:val="o"/>
+      <w:lvlJc w:val="left"/>
+      <w:pPr>
+        <w:ind w:left="6120" w:hanging="360"/>
+      </w:pPr>
+      <w:rPr>
+        <w:rFonts w:ascii="Courier New" w:hAnsi="Courier New" w:cs="Courier New" w:hint="default"/>
+      </w:rPr>
+    </w:lvl>
+    <w:lvl w:ilvl="8" w:tplc="04090005" w:tentative="1">
+      <w:start w:val="1"/>
+      <w:numFmt w:val="bullet"/>
+      <w:lvlText w:val=""/>
+      <w:lvlJc w:val="left"/>
+      <w:pPr>
+        <w:ind w:left="6840" w:hanging="360"/>
+      </w:pPr>
+      <w:rPr>
+        <w:rFonts w:ascii="Wingdings" w:hAnsi="Wingdings" w:hint="default"/>
+      </w:rPr>
+    </w:lvl>
+  </w:abstractNum>
+  <w:num w:numId="1">
+    <w:abstractNumId w:val="0"/>
+  </w:num>
+  <w:num w:numId="2">
+    <w:abstractNumId w:val="1"/>
+  </w:num>
+</w:numbering>
 </file>
 
 <file path=word/styles.xml><?xml version="1.0" encoding="utf-8"?>
@@ -1914,6 +2353,20 @@
     <w:basedOn w:val="DefaultParagraphFont"/>
     <w:rsid w:val="00132C3F"/>
   </w:style>
+  <w:style w:type="paragraph" w:styleId="ListParagraph">
+    <w:name w:val="List Paragraph"/>
+    <w:basedOn w:val="Normal"/>
+    <w:uiPriority w:val="34"/>
+    <w:qFormat/>
+    <w:rsid w:val="00320518"/>
+    <w:pPr>
+      <w:ind w:left="720"/>
+      <w:contextualSpacing/>
+    </w:pPr>
+    <w:rPr>
+      <w:rFonts w:cs="Mangal"/>
+    </w:rPr>
+  </w:style>
 </w:styles>
 </file>
 

</xml_diff>

<commit_message>
image upload added in models , in views.py the request.file is added in create method and in update method in setting files media url and media root added and then connect with the project urls . static folder create in the project store images and all other file : css,js
</commit_message>
<xml_diff>
--- a/djangoGuide.docx
+++ b/djangoGuide.docx
@@ -1806,7 +1806,420 @@
         <w:ind w:left="720"/>
       </w:pPr>
     </w:p>
+    <w:p>
+      <w:r>
+        <w:rPr>
+          <w:highlight w:val="yellow"/>
+        </w:rPr>
+        <w:t xml:space="preserve">Add static </w:t>
+      </w:r>
+      <w:proofErr w:type="gramStart"/>
+      <w:r>
+        <w:rPr>
+          <w:highlight w:val="yellow"/>
+        </w:rPr>
+        <w:t>file :</w:t>
+      </w:r>
+      <w:proofErr w:type="gramEnd"/>
+    </w:p>
+    <w:p>
+      <w:r>
+        <w:t xml:space="preserve">To do this create static folder in the project </w:t>
+      </w:r>
+    </w:p>
+    <w:p>
+      <w:r>
+        <w:t xml:space="preserve">Then add this folder in the setting.py </w:t>
+      </w:r>
+    </w:p>
+    <w:p>
+      <w:pPr>
+        <w:shd w:val="clear" w:color="auto" w:fill="1E1E1E"/>
+        <w:spacing w:after="0" w:line="230" w:lineRule="atLeast"/>
+        <w:rPr>
+          <w:rFonts w:ascii="Consolas" w:eastAsia="Times New Roman" w:hAnsi="Consolas" w:cs="Times New Roman"/>
+          <w:color w:val="D4D4D4"/>
+          <w:sz w:val="17"/>
+          <w:szCs w:val="17"/>
+          <w:lang w:bidi="ar-SA"/>
+        </w:rPr>
+      </w:pPr>
+      <w:r>
+        <w:rPr>
+          <w:rFonts w:ascii="Consolas" w:eastAsia="Times New Roman" w:hAnsi="Consolas" w:cs="Times New Roman"/>
+          <w:color w:val="4FC1FF"/>
+          <w:sz w:val="17"/>
+          <w:szCs w:val="17"/>
+          <w:lang w:bidi="ar-SA"/>
+        </w:rPr>
+        <w:t>STATICFILES_DIRS</w:t>
+      </w:r>
+      <w:r>
+        <w:rPr>
+          <w:rFonts w:ascii="Consolas" w:eastAsia="Times New Roman" w:hAnsi="Consolas" w:cs="Times New Roman"/>
+          <w:color w:val="D4D4D4"/>
+          <w:sz w:val="17"/>
+          <w:szCs w:val="17"/>
+          <w:lang w:bidi="ar-SA"/>
+        </w:rPr>
+        <w:t xml:space="preserve"> = [</w:t>
+      </w:r>
+    </w:p>
+    <w:p>
+      <w:pPr>
+        <w:shd w:val="clear" w:color="auto" w:fill="1E1E1E"/>
+        <w:spacing w:after="0" w:line="230" w:lineRule="atLeast"/>
+        <w:rPr>
+          <w:rFonts w:ascii="Consolas" w:eastAsia="Times New Roman" w:hAnsi="Consolas" w:cs="Times New Roman"/>
+          <w:color w:val="D4D4D4"/>
+          <w:sz w:val="17"/>
+          <w:szCs w:val="17"/>
+          <w:lang w:bidi="ar-SA"/>
+        </w:rPr>
+      </w:pPr>
+      <w:r>
+        <w:rPr>
+          <w:rFonts w:ascii="Consolas" w:eastAsia="Times New Roman" w:hAnsi="Consolas" w:cs="Times New Roman"/>
+          <w:color w:val="D4D4D4"/>
+          <w:sz w:val="17"/>
+          <w:szCs w:val="17"/>
+          <w:lang w:bidi="ar-SA"/>
+        </w:rPr>
+        <w:t>   </w:t>
+      </w:r>
+      <w:r>
+        <w:rPr>
+          <w:rFonts w:ascii="Consolas" w:eastAsia="Times New Roman" w:hAnsi="Consolas" w:cs="Times New Roman"/>
+          <w:color w:val="4FC1FF"/>
+          <w:sz w:val="17"/>
+          <w:szCs w:val="17"/>
+          <w:lang w:bidi="ar-SA"/>
+        </w:rPr>
+        <w:t>BASE_DIR</w:t>
+      </w:r>
+      <w:r>
+        <w:rPr>
+          <w:rFonts w:ascii="Consolas" w:eastAsia="Times New Roman" w:hAnsi="Consolas" w:cs="Times New Roman"/>
+          <w:color w:val="D4D4D4"/>
+          <w:sz w:val="17"/>
+          <w:szCs w:val="17"/>
+          <w:lang w:bidi="ar-SA"/>
+        </w:rPr>
+        <w:t xml:space="preserve"> / </w:t>
+      </w:r>
+      <w:r>
+        <w:rPr>
+          <w:rFonts w:ascii="Consolas" w:eastAsia="Times New Roman" w:hAnsi="Consolas" w:cs="Times New Roman"/>
+          <w:color w:val="CE9178"/>
+          <w:sz w:val="17"/>
+          <w:szCs w:val="17"/>
+          <w:lang w:bidi="ar-SA"/>
+        </w:rPr>
+        <w:t>'static'</w:t>
+      </w:r>
+    </w:p>
+    <w:p>
+      <w:pPr>
+        <w:shd w:val="clear" w:color="auto" w:fill="1E1E1E"/>
+        <w:spacing w:after="0" w:line="230" w:lineRule="atLeast"/>
+        <w:rPr>
+          <w:rFonts w:ascii="Consolas" w:eastAsia="Times New Roman" w:hAnsi="Consolas" w:cs="Times New Roman"/>
+          <w:color w:val="D4D4D4"/>
+          <w:sz w:val="17"/>
+          <w:szCs w:val="17"/>
+          <w:lang w:bidi="ar-SA"/>
+        </w:rPr>
+      </w:pPr>
+      <w:r>
+        <w:rPr>
+          <w:rFonts w:ascii="Consolas" w:eastAsia="Times New Roman" w:hAnsi="Consolas" w:cs="Times New Roman"/>
+          <w:color w:val="D4D4D4"/>
+          <w:sz w:val="17"/>
+          <w:szCs w:val="17"/>
+          <w:lang w:bidi="ar-SA"/>
+        </w:rPr>
+        <w:t>   </w:t>
+      </w:r>
+      <w:r>
+        <w:rPr>
+          <w:rFonts w:ascii="Consolas" w:eastAsia="Times New Roman" w:hAnsi="Consolas" w:cs="Times New Roman"/>
+          <w:color w:val="6A9955"/>
+          <w:sz w:val="17"/>
+          <w:szCs w:val="17"/>
+          <w:lang w:bidi="ar-SA"/>
+        </w:rPr>
+        <w:t>#</w:t>
+      </w:r>
+      <w:proofErr w:type="spellStart"/>
+      <w:proofErr w:type="gramStart"/>
+      <w:r>
+        <w:rPr>
+          <w:rFonts w:ascii="Consolas" w:eastAsia="Times New Roman" w:hAnsi="Consolas" w:cs="Times New Roman"/>
+          <w:color w:val="6A9955"/>
+          <w:sz w:val="17"/>
+          <w:szCs w:val="17"/>
+          <w:lang w:bidi="ar-SA"/>
+        </w:rPr>
+        <w:t>os.path.join</w:t>
+      </w:r>
+      <w:proofErr w:type="spellEnd"/>
+      <w:r>
+        <w:rPr>
+          <w:rFonts w:ascii="Consolas" w:eastAsia="Times New Roman" w:hAnsi="Consolas" w:cs="Times New Roman"/>
+          <w:color w:val="6A9955"/>
+          <w:sz w:val="17"/>
+          <w:szCs w:val="17"/>
+          <w:lang w:bidi="ar-SA"/>
+        </w:rPr>
+        <w:t>(</w:t>
+      </w:r>
+      <w:proofErr w:type="spellStart"/>
+      <w:proofErr w:type="gramEnd"/>
+      <w:r>
+        <w:rPr>
+          <w:rFonts w:ascii="Consolas" w:eastAsia="Times New Roman" w:hAnsi="Consolas" w:cs="Times New Roman"/>
+          <w:color w:val="6A9955"/>
+          <w:sz w:val="17"/>
+          <w:szCs w:val="17"/>
+          <w:lang w:bidi="ar-SA"/>
+        </w:rPr>
+        <w:t>BASE_DIR,'static</w:t>
+      </w:r>
+      <w:proofErr w:type="spellEnd"/>
+      <w:r>
+        <w:rPr>
+          <w:rFonts w:ascii="Consolas" w:eastAsia="Times New Roman" w:hAnsi="Consolas" w:cs="Times New Roman"/>
+          <w:color w:val="6A9955"/>
+          <w:sz w:val="17"/>
+          <w:szCs w:val="17"/>
+          <w:lang w:bidi="ar-SA"/>
+        </w:rPr>
+        <w:t>')</w:t>
+      </w:r>
+    </w:p>
+    <w:p>
+      <w:pPr>
+        <w:shd w:val="clear" w:color="auto" w:fill="1E1E1E"/>
+        <w:spacing w:after="0" w:line="230" w:lineRule="atLeast"/>
+        <w:rPr>
+          <w:rFonts w:ascii="Consolas" w:eastAsia="Times New Roman" w:hAnsi="Consolas" w:cs="Times New Roman"/>
+          <w:color w:val="D4D4D4"/>
+          <w:sz w:val="17"/>
+          <w:szCs w:val="17"/>
+          <w:lang w:bidi="ar-SA"/>
+        </w:rPr>
+      </w:pPr>
+      <w:r>
+        <w:rPr>
+          <w:rFonts w:ascii="Consolas" w:eastAsia="Times New Roman" w:hAnsi="Consolas" w:cs="Times New Roman"/>
+          <w:color w:val="D4D4D4"/>
+          <w:sz w:val="17"/>
+          <w:szCs w:val="17"/>
+          <w:lang w:bidi="ar-SA"/>
+        </w:rPr>
+        <w:t>]</w:t>
+      </w:r>
+    </w:p>
     <w:p/>
+    <w:p>
+      <w:r>
+        <w:rPr>
+          <w:highlight w:val="yellow"/>
+        </w:rPr>
+        <w:t xml:space="preserve">To </w:t>
+      </w:r>
+      <w:r>
+        <w:rPr>
+          <w:highlight w:val="yellow"/>
+        </w:rPr>
+        <w:t>set</w:t>
+      </w:r>
+      <w:r>
+        <w:rPr>
+          <w:highlight w:val="yellow"/>
+        </w:rPr>
+        <w:t xml:space="preserve"> the upload image location use </w:t>
+      </w:r>
+      <w:r>
+        <w:rPr>
+          <w:highlight w:val="yellow"/>
+        </w:rPr>
+        <w:t>media root in setting</w:t>
+      </w:r>
+      <w:r>
+        <w:rPr>
+          <w:highlight w:val="yellow"/>
+        </w:rPr>
+        <w:t>:</w:t>
+      </w:r>
+    </w:p>
+    <w:p>
+      <w:pPr>
+        <w:shd w:val="clear" w:color="auto" w:fill="1E1E1E"/>
+        <w:spacing w:after="0" w:line="230" w:lineRule="atLeast"/>
+        <w:rPr>
+          <w:rFonts w:ascii="Consolas" w:eastAsia="Times New Roman" w:hAnsi="Consolas" w:cs="Times New Roman"/>
+          <w:color w:val="D4D4D4"/>
+          <w:sz w:val="17"/>
+          <w:szCs w:val="17"/>
+          <w:lang w:bidi="ar-SA"/>
+        </w:rPr>
+      </w:pPr>
+      <w:r>
+        <w:rPr>
+          <w:rFonts w:ascii="Consolas" w:eastAsia="Times New Roman" w:hAnsi="Consolas" w:cs="Times New Roman"/>
+          <w:color w:val="4FC1FF"/>
+          <w:sz w:val="17"/>
+          <w:szCs w:val="17"/>
+          <w:lang w:bidi="ar-SA"/>
+        </w:rPr>
+        <w:t>MEDIA_ROOT</w:t>
+      </w:r>
+      <w:r>
+        <w:rPr>
+          <w:rFonts w:ascii="Consolas" w:eastAsia="Times New Roman" w:hAnsi="Consolas" w:cs="Times New Roman"/>
+          <w:color w:val="D4D4D4"/>
+          <w:sz w:val="17"/>
+          <w:szCs w:val="17"/>
+          <w:lang w:bidi="ar-SA"/>
+        </w:rPr>
+        <w:t xml:space="preserve"> = </w:t>
+      </w:r>
+      <w:r>
+        <w:rPr>
+          <w:rFonts w:ascii="Consolas" w:eastAsia="Times New Roman" w:hAnsi="Consolas" w:cs="Times New Roman"/>
+          <w:color w:val="4FC1FF"/>
+          <w:sz w:val="17"/>
+          <w:szCs w:val="17"/>
+          <w:lang w:bidi="ar-SA"/>
+        </w:rPr>
+        <w:t>BASE_DIR</w:t>
+      </w:r>
+      <w:r>
+        <w:rPr>
+          <w:rFonts w:ascii="Consolas" w:eastAsia="Times New Roman" w:hAnsi="Consolas" w:cs="Times New Roman"/>
+          <w:color w:val="D4D4D4"/>
+          <w:sz w:val="17"/>
+          <w:szCs w:val="17"/>
+          <w:lang w:bidi="ar-SA"/>
+        </w:rPr>
+        <w:t xml:space="preserve"> / </w:t>
+      </w:r>
+      <w:r>
+        <w:rPr>
+          <w:rFonts w:ascii="Consolas" w:eastAsia="Times New Roman" w:hAnsi="Consolas" w:cs="Times New Roman"/>
+          <w:color w:val="CE9178"/>
+          <w:sz w:val="17"/>
+          <w:szCs w:val="17"/>
+          <w:lang w:bidi="ar-SA"/>
+        </w:rPr>
+        <w:t>'static/images'</w:t>
+      </w:r>
+    </w:p>
+    <w:p>
+      <w:r>
+        <w:rPr>
+          <w:highlight w:val="yellow"/>
+        </w:rPr>
+        <w:lastRenderedPageBreak/>
+        <w:t xml:space="preserve">Use the media </w:t>
+      </w:r>
+      <w:proofErr w:type="spellStart"/>
+      <w:r>
+        <w:rPr>
+          <w:highlight w:val="yellow"/>
+        </w:rPr>
+        <w:t>url</w:t>
+      </w:r>
+      <w:proofErr w:type="spellEnd"/>
+      <w:r>
+        <w:rPr>
+          <w:highlight w:val="yellow"/>
+        </w:rPr>
+        <w:t xml:space="preserve"> for user </w:t>
+      </w:r>
+      <w:proofErr w:type="gramStart"/>
+      <w:r>
+        <w:rPr>
+          <w:highlight w:val="yellow"/>
+        </w:rPr>
+        <w:t>upload</w:t>
+      </w:r>
+      <w:r>
+        <w:t xml:space="preserve"> :</w:t>
+      </w:r>
+      <w:proofErr w:type="gramEnd"/>
+    </w:p>
+    <w:p>
+      <w:pPr>
+        <w:shd w:val="clear" w:color="auto" w:fill="1E1E1E"/>
+        <w:spacing w:after="0" w:line="230" w:lineRule="atLeast"/>
+        <w:rPr>
+          <w:rFonts w:ascii="Consolas" w:eastAsia="Times New Roman" w:hAnsi="Consolas" w:cs="Times New Roman"/>
+          <w:color w:val="D4D4D4"/>
+          <w:sz w:val="17"/>
+          <w:szCs w:val="17"/>
+          <w:lang w:bidi="ar-SA"/>
+        </w:rPr>
+      </w:pPr>
+      <w:r>
+        <w:rPr>
+          <w:rFonts w:ascii="Consolas" w:eastAsia="Times New Roman" w:hAnsi="Consolas" w:cs="Times New Roman"/>
+          <w:color w:val="4FC1FF"/>
+          <w:sz w:val="17"/>
+          <w:szCs w:val="17"/>
+          <w:lang w:bidi="ar-SA"/>
+        </w:rPr>
+        <w:t>MEDIA_URL</w:t>
+      </w:r>
+      <w:r>
+        <w:rPr>
+          <w:rFonts w:ascii="Consolas" w:eastAsia="Times New Roman" w:hAnsi="Consolas" w:cs="Times New Roman"/>
+          <w:color w:val="D4D4D4"/>
+          <w:sz w:val="17"/>
+          <w:szCs w:val="17"/>
+          <w:lang w:bidi="ar-SA"/>
+        </w:rPr>
+        <w:t xml:space="preserve"> = </w:t>
+      </w:r>
+      <w:r>
+        <w:rPr>
+          <w:rFonts w:ascii="Consolas" w:eastAsia="Times New Roman" w:hAnsi="Consolas" w:cs="Times New Roman"/>
+          <w:color w:val="CE9178"/>
+          <w:sz w:val="17"/>
+          <w:szCs w:val="17"/>
+          <w:lang w:bidi="ar-SA"/>
+        </w:rPr>
+        <w:t>'/images/'</w:t>
+      </w:r>
+    </w:p>
+    <w:p>
+      <w:pPr>
+        <w:shd w:val="clear" w:color="auto" w:fill="1E1E1E"/>
+        <w:spacing w:after="0" w:line="230" w:lineRule="atLeast"/>
+        <w:rPr>
+          <w:rFonts w:ascii="Consolas" w:eastAsia="Times New Roman" w:hAnsi="Consolas" w:cs="Times New Roman"/>
+          <w:color w:val="D4D4D4"/>
+          <w:sz w:val="17"/>
+          <w:szCs w:val="17"/>
+          <w:lang w:bidi="ar-SA"/>
+        </w:rPr>
+      </w:pPr>
+    </w:p>
+    <w:p/>
+    <w:p>
+      <w:r>
+        <w:t xml:space="preserve">Configure the </w:t>
+      </w:r>
+      <w:proofErr w:type="spellStart"/>
+      <w:r>
+        <w:t>urls</w:t>
+      </w:r>
+      <w:proofErr w:type="spellEnd"/>
+      <w:r>
+        <w:t xml:space="preserve"> in main project </w:t>
+      </w:r>
+    </w:p>
     <w:sectPr>
       <w:pgSz w:w="12240" w:h="15840"/>
       <w:pgMar w:top="1440" w:right="1440" w:bottom="1440" w:left="1440" w:header="720" w:footer="720" w:gutter="0"/>

</xml_diff>

<commit_message>
Library management project updated static image field added in models and the settting added where a static folder created under the project of librray management where there are image,js,styles folder placed
</commit_message>
<xml_diff>
--- a/djangoGuide.docx
+++ b/djangoGuide.docx
@@ -1698,18 +1698,42 @@
       </w:r>
       <w:proofErr w:type="spellEnd"/>
       <w:r>
-        <w:t xml:space="preserve"> press (</w:t>
-      </w:r>
-      <w:proofErr w:type="spellStart"/>
-      <w:r>
+        <w:t xml:space="preserve"> </w:t>
+      </w:r>
+      <w:r>
+        <w:rPr>
+          <w:highlight w:val="yellow"/>
+        </w:rPr>
+        <w:t>press (</w:t>
+      </w:r>
+      <w:proofErr w:type="spellStart"/>
+      <w:r>
+        <w:rPr>
+          <w:highlight w:val="yellow"/>
+        </w:rPr>
         <w:t>i</w:t>
       </w:r>
       <w:proofErr w:type="spellEnd"/>
       <w:r>
-        <w:t xml:space="preserve">) to close the editor press </w:t>
-      </w:r>
-      <w:proofErr w:type="spellStart"/>
-      <w:r>
+        <w:rPr>
+          <w:highlight w:val="yellow"/>
+        </w:rPr>
+        <w:t>)</w:t>
+      </w:r>
+      <w:r>
+        <w:t xml:space="preserve"> to close the editor </w:t>
+      </w:r>
+      <w:r>
+        <w:rPr>
+          <w:highlight w:val="yellow"/>
+        </w:rPr>
+        <w:t xml:space="preserve">press </w:t>
+      </w:r>
+      <w:proofErr w:type="spellStart"/>
+      <w:r>
+        <w:rPr>
+          <w:highlight w:val="yellow"/>
+        </w:rPr>
         <w:t>ctrl+c</w:t>
       </w:r>
       <w:proofErr w:type="spellEnd"/>
@@ -1718,10 +1742,19 @@
       </w:r>
       <w:proofErr w:type="gramStart"/>
       <w:r>
-        <w:t>type :</w:t>
-      </w:r>
-      <w:proofErr w:type="spellStart"/>
-      <w:r>
+        <w:t xml:space="preserve">type </w:t>
+      </w:r>
+      <w:r>
+        <w:rPr>
+          <w:highlight w:val="yellow"/>
+        </w:rPr>
+        <w:t>:</w:t>
+      </w:r>
+      <w:proofErr w:type="spellStart"/>
+      <w:r>
+        <w:rPr>
+          <w:highlight w:val="yellow"/>
+        </w:rPr>
         <w:t>wq</w:t>
       </w:r>
       <w:proofErr w:type="spellEnd"/>
@@ -2209,17 +2242,1886 @@
     <w:p/>
     <w:p>
       <w:r>
+        <w:rPr>
+          <w:highlight w:val="yellow"/>
+        </w:rPr>
         <w:t xml:space="preserve">Configure the </w:t>
       </w:r>
       <w:proofErr w:type="spellStart"/>
       <w:r>
+        <w:rPr>
+          <w:highlight w:val="yellow"/>
+        </w:rPr>
         <w:t>urls</w:t>
       </w:r>
       <w:proofErr w:type="spellEnd"/>
       <w:r>
+        <w:rPr>
+          <w:highlight w:val="yellow"/>
+        </w:rPr>
         <w:t xml:space="preserve"> in main project </w:t>
       </w:r>
-    </w:p>
+      <w:r>
+        <w:rPr>
+          <w:highlight w:val="yellow"/>
+        </w:rPr>
+        <w:t>urls.py</w:t>
+      </w:r>
+    </w:p>
+    <w:p>
+      <w:pPr>
+        <w:shd w:val="clear" w:color="auto" w:fill="1E1E1E"/>
+        <w:spacing w:after="0" w:line="230" w:lineRule="atLeast"/>
+        <w:rPr>
+          <w:rFonts w:ascii="Consolas" w:eastAsia="Times New Roman" w:hAnsi="Consolas" w:cs="Times New Roman"/>
+          <w:color w:val="D4D4D4"/>
+          <w:sz w:val="17"/>
+          <w:szCs w:val="17"/>
+          <w:lang w:bidi="ar-SA"/>
+        </w:rPr>
+      </w:pPr>
+      <w:proofErr w:type="spellStart"/>
+      <w:proofErr w:type="gramStart"/>
+      <w:r>
+        <w:rPr>
+          <w:rFonts w:ascii="Consolas" w:eastAsia="Times New Roman" w:hAnsi="Consolas" w:cs="Times New Roman"/>
+          <w:color w:val="9CDCFE"/>
+          <w:sz w:val="17"/>
+          <w:szCs w:val="17"/>
+          <w:lang w:bidi="ar-SA"/>
+        </w:rPr>
+        <w:t>urlpatterns</w:t>
+      </w:r>
+      <w:proofErr w:type="spellEnd"/>
+      <w:proofErr w:type="gramEnd"/>
+      <w:r>
+        <w:rPr>
+          <w:rFonts w:ascii="Consolas" w:eastAsia="Times New Roman" w:hAnsi="Consolas" w:cs="Times New Roman"/>
+          <w:color w:val="D4D4D4"/>
+          <w:sz w:val="17"/>
+          <w:szCs w:val="17"/>
+          <w:lang w:bidi="ar-SA"/>
+        </w:rPr>
+        <w:t>+=</w:t>
+      </w:r>
+      <w:r>
+        <w:rPr>
+          <w:rFonts w:ascii="Consolas" w:eastAsia="Times New Roman" w:hAnsi="Consolas" w:cs="Times New Roman"/>
+          <w:color w:val="DCDCAA"/>
+          <w:sz w:val="17"/>
+          <w:szCs w:val="17"/>
+          <w:lang w:bidi="ar-SA"/>
+        </w:rPr>
+        <w:t>static</w:t>
+      </w:r>
+      <w:r>
+        <w:rPr>
+          <w:rFonts w:ascii="Consolas" w:eastAsia="Times New Roman" w:hAnsi="Consolas" w:cs="Times New Roman"/>
+          <w:color w:val="D4D4D4"/>
+          <w:sz w:val="17"/>
+          <w:szCs w:val="17"/>
+          <w:lang w:bidi="ar-SA"/>
+        </w:rPr>
+        <w:t>(</w:t>
+      </w:r>
+      <w:proofErr w:type="spellStart"/>
+      <w:r>
+        <w:rPr>
+          <w:rFonts w:ascii="Consolas" w:eastAsia="Times New Roman" w:hAnsi="Consolas" w:cs="Times New Roman"/>
+          <w:color w:val="9CDCFE"/>
+          <w:sz w:val="17"/>
+          <w:szCs w:val="17"/>
+          <w:lang w:bidi="ar-SA"/>
+        </w:rPr>
+        <w:t>settings</w:t>
+      </w:r>
+      <w:r>
+        <w:rPr>
+          <w:rFonts w:ascii="Consolas" w:eastAsia="Times New Roman" w:hAnsi="Consolas" w:cs="Times New Roman"/>
+          <w:color w:val="D4D4D4"/>
+          <w:sz w:val="17"/>
+          <w:szCs w:val="17"/>
+          <w:lang w:bidi="ar-SA"/>
+        </w:rPr>
+        <w:t>.MEDIA_URL,</w:t>
+      </w:r>
+      <w:r>
+        <w:rPr>
+          <w:rFonts w:ascii="Consolas" w:eastAsia="Times New Roman" w:hAnsi="Consolas" w:cs="Times New Roman"/>
+          <w:color w:val="9CDCFE"/>
+          <w:sz w:val="17"/>
+          <w:szCs w:val="17"/>
+          <w:lang w:bidi="ar-SA"/>
+        </w:rPr>
+        <w:t>document_root</w:t>
+      </w:r>
+      <w:proofErr w:type="spellEnd"/>
+      <w:r>
+        <w:rPr>
+          <w:rFonts w:ascii="Consolas" w:eastAsia="Times New Roman" w:hAnsi="Consolas" w:cs="Times New Roman"/>
+          <w:color w:val="D4D4D4"/>
+          <w:sz w:val="17"/>
+          <w:szCs w:val="17"/>
+          <w:lang w:bidi="ar-SA"/>
+        </w:rPr>
+        <w:t xml:space="preserve"> = </w:t>
+      </w:r>
+      <w:proofErr w:type="spellStart"/>
+      <w:r>
+        <w:rPr>
+          <w:rFonts w:ascii="Consolas" w:eastAsia="Times New Roman" w:hAnsi="Consolas" w:cs="Times New Roman"/>
+          <w:color w:val="9CDCFE"/>
+          <w:sz w:val="17"/>
+          <w:szCs w:val="17"/>
+          <w:lang w:bidi="ar-SA"/>
+        </w:rPr>
+        <w:t>settings</w:t>
+      </w:r>
+      <w:r>
+        <w:rPr>
+          <w:rFonts w:ascii="Consolas" w:eastAsia="Times New Roman" w:hAnsi="Consolas" w:cs="Times New Roman"/>
+          <w:color w:val="D4D4D4"/>
+          <w:sz w:val="17"/>
+          <w:szCs w:val="17"/>
+          <w:lang w:bidi="ar-SA"/>
+        </w:rPr>
+        <w:t>.MEDIA_ROOT</w:t>
+      </w:r>
+      <w:proofErr w:type="spellEnd"/>
+      <w:r>
+        <w:rPr>
+          <w:rFonts w:ascii="Consolas" w:eastAsia="Times New Roman" w:hAnsi="Consolas" w:cs="Times New Roman"/>
+          <w:color w:val="D4D4D4"/>
+          <w:sz w:val="17"/>
+          <w:szCs w:val="17"/>
+          <w:lang w:bidi="ar-SA"/>
+        </w:rPr>
+        <w:t>)</w:t>
+      </w:r>
+    </w:p>
+    <w:p/>
+    <w:p>
+      <w:proofErr w:type="gramStart"/>
+      <w:r>
+        <w:rPr>
+          <w:highlight w:val="yellow"/>
+        </w:rPr>
+        <w:t>use</w:t>
+      </w:r>
+      <w:proofErr w:type="gramEnd"/>
+      <w:r>
+        <w:rPr>
+          <w:highlight w:val="yellow"/>
+        </w:rPr>
+        <w:t xml:space="preserve"> a featured image field in database models</w:t>
+      </w:r>
+    </w:p>
+    <w:p>
+      <w:pPr>
+        <w:shd w:val="clear" w:color="auto" w:fill="1E1E1E"/>
+        <w:spacing w:after="0" w:line="230" w:lineRule="atLeast"/>
+        <w:rPr>
+          <w:rFonts w:ascii="Consolas" w:eastAsia="Times New Roman" w:hAnsi="Consolas" w:cs="Times New Roman"/>
+          <w:color w:val="D4D4D4"/>
+          <w:sz w:val="17"/>
+          <w:szCs w:val="17"/>
+          <w:lang w:bidi="ar-SA"/>
+        </w:rPr>
+      </w:pPr>
+      <w:r>
+        <w:rPr>
+          <w:rFonts w:ascii="Consolas" w:eastAsia="Times New Roman" w:hAnsi="Consolas" w:cs="Times New Roman"/>
+          <w:color w:val="D4D4D4"/>
+          <w:sz w:val="17"/>
+          <w:szCs w:val="17"/>
+          <w:lang w:bidi="ar-SA"/>
+        </w:rPr>
+        <w:t xml:space="preserve">    </w:t>
+      </w:r>
+      <w:proofErr w:type="spellStart"/>
+      <w:r>
+        <w:rPr>
+          <w:rFonts w:ascii="Consolas" w:eastAsia="Times New Roman" w:hAnsi="Consolas" w:cs="Times New Roman"/>
+          <w:color w:val="9CDCFE"/>
+          <w:sz w:val="17"/>
+          <w:szCs w:val="17"/>
+          <w:lang w:bidi="ar-SA"/>
+        </w:rPr>
+        <w:t>featured_image</w:t>
+      </w:r>
+      <w:proofErr w:type="spellEnd"/>
+      <w:r>
+        <w:rPr>
+          <w:rFonts w:ascii="Consolas" w:eastAsia="Times New Roman" w:hAnsi="Consolas" w:cs="Times New Roman"/>
+          <w:color w:val="D4D4D4"/>
+          <w:sz w:val="17"/>
+          <w:szCs w:val="17"/>
+          <w:lang w:bidi="ar-SA"/>
+        </w:rPr>
+        <w:t xml:space="preserve"> = </w:t>
+      </w:r>
+      <w:proofErr w:type="spellStart"/>
+      <w:proofErr w:type="gramStart"/>
+      <w:r>
+        <w:rPr>
+          <w:rFonts w:ascii="Consolas" w:eastAsia="Times New Roman" w:hAnsi="Consolas" w:cs="Times New Roman"/>
+          <w:color w:val="4EC9B0"/>
+          <w:sz w:val="17"/>
+          <w:szCs w:val="17"/>
+          <w:lang w:bidi="ar-SA"/>
+        </w:rPr>
+        <w:t>models</w:t>
+      </w:r>
+      <w:r>
+        <w:rPr>
+          <w:rFonts w:ascii="Consolas" w:eastAsia="Times New Roman" w:hAnsi="Consolas" w:cs="Times New Roman"/>
+          <w:color w:val="D4D4D4"/>
+          <w:sz w:val="17"/>
+          <w:szCs w:val="17"/>
+          <w:lang w:bidi="ar-SA"/>
+        </w:rPr>
+        <w:t>.</w:t>
+      </w:r>
+      <w:r>
+        <w:rPr>
+          <w:rFonts w:ascii="Consolas" w:eastAsia="Times New Roman" w:hAnsi="Consolas" w:cs="Times New Roman"/>
+          <w:color w:val="4EC9B0"/>
+          <w:sz w:val="17"/>
+          <w:szCs w:val="17"/>
+          <w:lang w:bidi="ar-SA"/>
+        </w:rPr>
+        <w:t>ImageField</w:t>
+      </w:r>
+      <w:proofErr w:type="spellEnd"/>
+      <w:r>
+        <w:rPr>
+          <w:rFonts w:ascii="Consolas" w:eastAsia="Times New Roman" w:hAnsi="Consolas" w:cs="Times New Roman"/>
+          <w:color w:val="D4D4D4"/>
+          <w:sz w:val="17"/>
+          <w:szCs w:val="17"/>
+          <w:lang w:bidi="ar-SA"/>
+        </w:rPr>
+        <w:t>(</w:t>
+      </w:r>
+      <w:proofErr w:type="gramEnd"/>
+      <w:r>
+        <w:rPr>
+          <w:rFonts w:ascii="Consolas" w:eastAsia="Times New Roman" w:hAnsi="Consolas" w:cs="Times New Roman"/>
+          <w:color w:val="9CDCFE"/>
+          <w:sz w:val="17"/>
+          <w:szCs w:val="17"/>
+          <w:lang w:bidi="ar-SA"/>
+        </w:rPr>
+        <w:t>null</w:t>
+      </w:r>
+      <w:r>
+        <w:rPr>
+          <w:rFonts w:ascii="Consolas" w:eastAsia="Times New Roman" w:hAnsi="Consolas" w:cs="Times New Roman"/>
+          <w:color w:val="D4D4D4"/>
+          <w:sz w:val="17"/>
+          <w:szCs w:val="17"/>
+          <w:lang w:bidi="ar-SA"/>
+        </w:rPr>
+        <w:t>=</w:t>
+      </w:r>
+      <w:proofErr w:type="spellStart"/>
+      <w:r>
+        <w:rPr>
+          <w:rFonts w:ascii="Consolas" w:eastAsia="Times New Roman" w:hAnsi="Consolas" w:cs="Times New Roman"/>
+          <w:color w:val="569CD6"/>
+          <w:sz w:val="17"/>
+          <w:szCs w:val="17"/>
+          <w:lang w:bidi="ar-SA"/>
+        </w:rPr>
+        <w:t>True</w:t>
+      </w:r>
+      <w:r>
+        <w:rPr>
+          <w:rFonts w:ascii="Consolas" w:eastAsia="Times New Roman" w:hAnsi="Consolas" w:cs="Times New Roman"/>
+          <w:color w:val="D4D4D4"/>
+          <w:sz w:val="17"/>
+          <w:szCs w:val="17"/>
+          <w:lang w:bidi="ar-SA"/>
+        </w:rPr>
+        <w:t>,</w:t>
+      </w:r>
+      <w:r>
+        <w:rPr>
+          <w:rFonts w:ascii="Consolas" w:eastAsia="Times New Roman" w:hAnsi="Consolas" w:cs="Times New Roman"/>
+          <w:color w:val="9CDCFE"/>
+          <w:sz w:val="17"/>
+          <w:szCs w:val="17"/>
+          <w:lang w:bidi="ar-SA"/>
+        </w:rPr>
+        <w:t>blank</w:t>
+      </w:r>
+      <w:proofErr w:type="spellEnd"/>
+      <w:r>
+        <w:rPr>
+          <w:rFonts w:ascii="Consolas" w:eastAsia="Times New Roman" w:hAnsi="Consolas" w:cs="Times New Roman"/>
+          <w:color w:val="D4D4D4"/>
+          <w:sz w:val="17"/>
+          <w:szCs w:val="17"/>
+          <w:lang w:bidi="ar-SA"/>
+        </w:rPr>
+        <w:t>=</w:t>
+      </w:r>
+      <w:r>
+        <w:rPr>
+          <w:rFonts w:ascii="Consolas" w:eastAsia="Times New Roman" w:hAnsi="Consolas" w:cs="Times New Roman"/>
+          <w:color w:val="569CD6"/>
+          <w:sz w:val="17"/>
+          <w:szCs w:val="17"/>
+          <w:lang w:bidi="ar-SA"/>
+        </w:rPr>
+        <w:t>True</w:t>
+      </w:r>
+      <w:r>
+        <w:rPr>
+          <w:rFonts w:ascii="Consolas" w:eastAsia="Times New Roman" w:hAnsi="Consolas" w:cs="Times New Roman"/>
+          <w:color w:val="D4D4D4"/>
+          <w:sz w:val="17"/>
+          <w:szCs w:val="17"/>
+          <w:lang w:bidi="ar-SA"/>
+        </w:rPr>
+        <w:t>)</w:t>
+      </w:r>
+    </w:p>
+    <w:p>
+      <w:proofErr w:type="gramStart"/>
+      <w:r>
+        <w:t>we</w:t>
+      </w:r>
+      <w:proofErr w:type="gramEnd"/>
+      <w:r>
+        <w:t xml:space="preserve"> can access the image in html page directly :</w:t>
+      </w:r>
+    </w:p>
+    <w:p>
+      <w:pPr>
+        <w:shd w:val="clear" w:color="auto" w:fill="1E1E1E"/>
+        <w:spacing w:after="0" w:line="230" w:lineRule="atLeast"/>
+        <w:rPr>
+          <w:rFonts w:ascii="Consolas" w:eastAsia="Times New Roman" w:hAnsi="Consolas" w:cs="Times New Roman"/>
+          <w:color w:val="D4D4D4"/>
+          <w:sz w:val="17"/>
+          <w:szCs w:val="17"/>
+          <w:lang w:bidi="ar-SA"/>
+        </w:rPr>
+      </w:pPr>
+      <w:r>
+        <w:rPr>
+          <w:rFonts w:ascii="Consolas" w:eastAsia="Times New Roman" w:hAnsi="Consolas" w:cs="Times New Roman"/>
+          <w:color w:val="808080"/>
+          <w:sz w:val="17"/>
+          <w:szCs w:val="17"/>
+          <w:lang w:bidi="ar-SA"/>
+        </w:rPr>
+        <w:t>&lt;</w:t>
+      </w:r>
+      <w:proofErr w:type="spellStart"/>
+      <w:r>
+        <w:rPr>
+          <w:rFonts w:ascii="Consolas" w:eastAsia="Times New Roman" w:hAnsi="Consolas" w:cs="Times New Roman"/>
+          <w:color w:val="569CD6"/>
+          <w:sz w:val="17"/>
+          <w:szCs w:val="17"/>
+          <w:lang w:bidi="ar-SA"/>
+        </w:rPr>
+        <w:t>img</w:t>
+      </w:r>
+      <w:proofErr w:type="spellEnd"/>
+      <w:r>
+        <w:rPr>
+          <w:rFonts w:ascii="Consolas" w:eastAsia="Times New Roman" w:hAnsi="Consolas" w:cs="Times New Roman"/>
+          <w:color w:val="D4D4D4"/>
+          <w:sz w:val="17"/>
+          <w:szCs w:val="17"/>
+          <w:lang w:bidi="ar-SA"/>
+        </w:rPr>
+        <w:t xml:space="preserve"> </w:t>
+      </w:r>
+      <w:r>
+        <w:rPr>
+          <w:rFonts w:ascii="Consolas" w:eastAsia="Times New Roman" w:hAnsi="Consolas" w:cs="Times New Roman"/>
+          <w:color w:val="9CDCFE"/>
+          <w:sz w:val="17"/>
+          <w:szCs w:val="17"/>
+          <w:lang w:bidi="ar-SA"/>
+        </w:rPr>
+        <w:t>style</w:t>
+      </w:r>
+      <w:r>
+        <w:rPr>
+          <w:rFonts w:ascii="Consolas" w:eastAsia="Times New Roman" w:hAnsi="Consolas" w:cs="Times New Roman"/>
+          <w:color w:val="D4D4D4"/>
+          <w:sz w:val="17"/>
+          <w:szCs w:val="17"/>
+          <w:lang w:bidi="ar-SA"/>
+        </w:rPr>
+        <w:t>=</w:t>
+      </w:r>
+      <w:r>
+        <w:rPr>
+          <w:rFonts w:ascii="Consolas" w:eastAsia="Times New Roman" w:hAnsi="Consolas" w:cs="Times New Roman"/>
+          <w:color w:val="CE9178"/>
+          <w:sz w:val="17"/>
+          <w:szCs w:val="17"/>
+          <w:lang w:bidi="ar-SA"/>
+        </w:rPr>
+        <w:t>"max-width: 200px;"</w:t>
+      </w:r>
+      <w:r>
+        <w:rPr>
+          <w:rFonts w:ascii="Consolas" w:eastAsia="Times New Roman" w:hAnsi="Consolas" w:cs="Times New Roman"/>
+          <w:color w:val="D4D4D4"/>
+          <w:sz w:val="17"/>
+          <w:szCs w:val="17"/>
+          <w:lang w:bidi="ar-SA"/>
+        </w:rPr>
+        <w:t xml:space="preserve"> </w:t>
+      </w:r>
+      <w:proofErr w:type="spellStart"/>
+      <w:r>
+        <w:rPr>
+          <w:rFonts w:ascii="Consolas" w:eastAsia="Times New Roman" w:hAnsi="Consolas" w:cs="Times New Roman"/>
+          <w:color w:val="9CDCFE"/>
+          <w:sz w:val="17"/>
+          <w:szCs w:val="17"/>
+          <w:lang w:bidi="ar-SA"/>
+        </w:rPr>
+        <w:t>src</w:t>
+      </w:r>
+      <w:proofErr w:type="spellEnd"/>
+      <w:r>
+        <w:rPr>
+          <w:rFonts w:ascii="Consolas" w:eastAsia="Times New Roman" w:hAnsi="Consolas" w:cs="Times New Roman"/>
+          <w:color w:val="D4D4D4"/>
+          <w:sz w:val="17"/>
+          <w:szCs w:val="17"/>
+          <w:lang w:bidi="ar-SA"/>
+        </w:rPr>
+        <w:t>=</w:t>
+      </w:r>
+      <w:r>
+        <w:rPr>
+          <w:rFonts w:ascii="Consolas" w:eastAsia="Times New Roman" w:hAnsi="Consolas" w:cs="Times New Roman"/>
+          <w:color w:val="CE9178"/>
+          <w:sz w:val="17"/>
+          <w:szCs w:val="17"/>
+          <w:lang w:bidi="ar-SA"/>
+        </w:rPr>
+        <w:t>"{{</w:t>
+      </w:r>
+      <w:proofErr w:type="spellStart"/>
+      <w:r>
+        <w:rPr>
+          <w:rFonts w:ascii="Consolas" w:eastAsia="Times New Roman" w:hAnsi="Consolas" w:cs="Times New Roman"/>
+          <w:color w:val="CE9178"/>
+          <w:sz w:val="17"/>
+          <w:szCs w:val="17"/>
+          <w:lang w:bidi="ar-SA"/>
+        </w:rPr>
+        <w:t>book.featured_image.url</w:t>
+      </w:r>
+      <w:proofErr w:type="spellEnd"/>
+      <w:r>
+        <w:rPr>
+          <w:rFonts w:ascii="Consolas" w:eastAsia="Times New Roman" w:hAnsi="Consolas" w:cs="Times New Roman"/>
+          <w:color w:val="CE9178"/>
+          <w:sz w:val="17"/>
+          <w:szCs w:val="17"/>
+          <w:lang w:bidi="ar-SA"/>
+        </w:rPr>
+        <w:t>}}"</w:t>
+      </w:r>
+      <w:r>
+        <w:rPr>
+          <w:rFonts w:ascii="Consolas" w:eastAsia="Times New Roman" w:hAnsi="Consolas" w:cs="Times New Roman"/>
+          <w:color w:val="D4D4D4"/>
+          <w:sz w:val="17"/>
+          <w:szCs w:val="17"/>
+          <w:lang w:bidi="ar-SA"/>
+        </w:rPr>
+        <w:t xml:space="preserve"> </w:t>
+      </w:r>
+      <w:r>
+        <w:rPr>
+          <w:rFonts w:ascii="Consolas" w:eastAsia="Times New Roman" w:hAnsi="Consolas" w:cs="Times New Roman"/>
+          <w:color w:val="9CDCFE"/>
+          <w:sz w:val="17"/>
+          <w:szCs w:val="17"/>
+          <w:lang w:bidi="ar-SA"/>
+        </w:rPr>
+        <w:t>alt</w:t>
+      </w:r>
+      <w:r>
+        <w:rPr>
+          <w:rFonts w:ascii="Consolas" w:eastAsia="Times New Roman" w:hAnsi="Consolas" w:cs="Times New Roman"/>
+          <w:color w:val="D4D4D4"/>
+          <w:sz w:val="17"/>
+          <w:szCs w:val="17"/>
+          <w:lang w:bidi="ar-SA"/>
+        </w:rPr>
+        <w:t>=</w:t>
+      </w:r>
+      <w:r>
+        <w:rPr>
+          <w:rFonts w:ascii="Consolas" w:eastAsia="Times New Roman" w:hAnsi="Consolas" w:cs="Times New Roman"/>
+          <w:color w:val="CE9178"/>
+          <w:sz w:val="17"/>
+          <w:szCs w:val="17"/>
+          <w:lang w:bidi="ar-SA"/>
+        </w:rPr>
+        <w:t>""</w:t>
+      </w:r>
+      <w:r>
+        <w:rPr>
+          <w:rFonts w:ascii="Consolas" w:eastAsia="Times New Roman" w:hAnsi="Consolas" w:cs="Times New Roman"/>
+          <w:color w:val="808080"/>
+          <w:sz w:val="17"/>
+          <w:szCs w:val="17"/>
+          <w:lang w:bidi="ar-SA"/>
+        </w:rPr>
+        <w:t>&gt;</w:t>
+      </w:r>
+    </w:p>
+    <w:p>
+      <w:r>
+        <w:t xml:space="preserve">Or </w:t>
+      </w:r>
+      <w:proofErr w:type="spellStart"/>
+      <w:r>
+        <w:t>specifiy</w:t>
+      </w:r>
+      <w:proofErr w:type="spellEnd"/>
+      <w:r>
+        <w:t xml:space="preserve"> it in the function in models </w:t>
+      </w:r>
+    </w:p>
+    <w:p>
+      <w:proofErr w:type="gramStart"/>
+      <w:r>
+        <w:t>define</w:t>
+      </w:r>
+      <w:proofErr w:type="gramEnd"/>
+      <w:r>
+        <w:t xml:space="preserve"> the function to return the file path of image to show in the html page</w:t>
+      </w:r>
+    </w:p>
+    <w:p>
+      <w:pPr>
+        <w:shd w:val="clear" w:color="auto" w:fill="1E1E1E"/>
+        <w:spacing w:after="0" w:line="230" w:lineRule="atLeast"/>
+        <w:rPr>
+          <w:rFonts w:ascii="Consolas" w:eastAsia="Times New Roman" w:hAnsi="Consolas" w:cs="Times New Roman"/>
+          <w:color w:val="D4D4D4"/>
+          <w:sz w:val="17"/>
+          <w:szCs w:val="17"/>
+          <w:lang w:bidi="ar-SA"/>
+        </w:rPr>
+      </w:pPr>
+      <w:r>
+        <w:rPr>
+          <w:rFonts w:ascii="Consolas" w:eastAsia="Times New Roman" w:hAnsi="Consolas" w:cs="Times New Roman"/>
+          <w:color w:val="D4D4D4"/>
+          <w:sz w:val="17"/>
+          <w:szCs w:val="17"/>
+          <w:lang w:bidi="ar-SA"/>
+        </w:rPr>
+        <w:t>   </w:t>
+      </w:r>
+      <w:r>
+        <w:rPr>
+          <w:rFonts w:ascii="Consolas" w:eastAsia="Times New Roman" w:hAnsi="Consolas" w:cs="Times New Roman"/>
+          <w:color w:val="DCDCAA"/>
+          <w:sz w:val="17"/>
+          <w:szCs w:val="17"/>
+          <w:lang w:bidi="ar-SA"/>
+        </w:rPr>
+        <w:t>@</w:t>
+      </w:r>
+      <w:r>
+        <w:rPr>
+          <w:rFonts w:ascii="Consolas" w:eastAsia="Times New Roman" w:hAnsi="Consolas" w:cs="Times New Roman"/>
+          <w:color w:val="4EC9B0"/>
+          <w:sz w:val="17"/>
+          <w:szCs w:val="17"/>
+          <w:lang w:bidi="ar-SA"/>
+        </w:rPr>
+        <w:t>property</w:t>
+      </w:r>
+    </w:p>
+    <w:p>
+      <w:pPr>
+        <w:shd w:val="clear" w:color="auto" w:fill="1E1E1E"/>
+        <w:spacing w:after="0" w:line="230" w:lineRule="atLeast"/>
+        <w:rPr>
+          <w:rFonts w:ascii="Consolas" w:eastAsia="Times New Roman" w:hAnsi="Consolas" w:cs="Times New Roman"/>
+          <w:color w:val="D4D4D4"/>
+          <w:sz w:val="17"/>
+          <w:szCs w:val="17"/>
+          <w:lang w:bidi="ar-SA"/>
+        </w:rPr>
+      </w:pPr>
+      <w:r>
+        <w:rPr>
+          <w:rFonts w:ascii="Consolas" w:eastAsia="Times New Roman" w:hAnsi="Consolas" w:cs="Times New Roman"/>
+          <w:color w:val="D4D4D4"/>
+          <w:sz w:val="17"/>
+          <w:szCs w:val="17"/>
+          <w:lang w:bidi="ar-SA"/>
+        </w:rPr>
+        <w:t xml:space="preserve">    </w:t>
+      </w:r>
+      <w:proofErr w:type="gramStart"/>
+      <w:r>
+        <w:rPr>
+          <w:rFonts w:ascii="Consolas" w:eastAsia="Times New Roman" w:hAnsi="Consolas" w:cs="Times New Roman"/>
+          <w:color w:val="569CD6"/>
+          <w:sz w:val="17"/>
+          <w:szCs w:val="17"/>
+          <w:lang w:bidi="ar-SA"/>
+        </w:rPr>
+        <w:t>def</w:t>
+      </w:r>
+      <w:proofErr w:type="gramEnd"/>
+      <w:r>
+        <w:rPr>
+          <w:rFonts w:ascii="Consolas" w:eastAsia="Times New Roman" w:hAnsi="Consolas" w:cs="Times New Roman"/>
+          <w:color w:val="D4D4D4"/>
+          <w:sz w:val="17"/>
+          <w:szCs w:val="17"/>
+          <w:lang w:bidi="ar-SA"/>
+        </w:rPr>
+        <w:t xml:space="preserve"> </w:t>
+      </w:r>
+      <w:proofErr w:type="spellStart"/>
+      <w:r>
+        <w:rPr>
+          <w:rFonts w:ascii="Consolas" w:eastAsia="Times New Roman" w:hAnsi="Consolas" w:cs="Times New Roman"/>
+          <w:color w:val="9CDCFE"/>
+          <w:sz w:val="17"/>
+          <w:szCs w:val="17"/>
+          <w:lang w:bidi="ar-SA"/>
+        </w:rPr>
+        <w:t>imageURL</w:t>
+      </w:r>
+      <w:proofErr w:type="spellEnd"/>
+      <w:r>
+        <w:rPr>
+          <w:rFonts w:ascii="Consolas" w:eastAsia="Times New Roman" w:hAnsi="Consolas" w:cs="Times New Roman"/>
+          <w:color w:val="D4D4D4"/>
+          <w:sz w:val="17"/>
+          <w:szCs w:val="17"/>
+          <w:lang w:bidi="ar-SA"/>
+        </w:rPr>
+        <w:t>(</w:t>
+      </w:r>
+      <w:r>
+        <w:rPr>
+          <w:rFonts w:ascii="Consolas" w:eastAsia="Times New Roman" w:hAnsi="Consolas" w:cs="Times New Roman"/>
+          <w:color w:val="9CDCFE"/>
+          <w:sz w:val="17"/>
+          <w:szCs w:val="17"/>
+          <w:lang w:bidi="ar-SA"/>
+        </w:rPr>
+        <w:t>self</w:t>
+      </w:r>
+      <w:r>
+        <w:rPr>
+          <w:rFonts w:ascii="Consolas" w:eastAsia="Times New Roman" w:hAnsi="Consolas" w:cs="Times New Roman"/>
+          <w:color w:val="D4D4D4"/>
+          <w:sz w:val="17"/>
+          <w:szCs w:val="17"/>
+          <w:lang w:bidi="ar-SA"/>
+        </w:rPr>
+        <w:t>):</w:t>
+      </w:r>
+    </w:p>
+    <w:p>
+      <w:pPr>
+        <w:shd w:val="clear" w:color="auto" w:fill="1E1E1E"/>
+        <w:spacing w:after="0" w:line="230" w:lineRule="atLeast"/>
+        <w:rPr>
+          <w:rFonts w:ascii="Consolas" w:eastAsia="Times New Roman" w:hAnsi="Consolas" w:cs="Times New Roman"/>
+          <w:color w:val="D4D4D4"/>
+          <w:sz w:val="17"/>
+          <w:szCs w:val="17"/>
+          <w:lang w:bidi="ar-SA"/>
+        </w:rPr>
+      </w:pPr>
+      <w:r>
+        <w:rPr>
+          <w:rFonts w:ascii="Consolas" w:eastAsia="Times New Roman" w:hAnsi="Consolas" w:cs="Times New Roman"/>
+          <w:color w:val="D4D4D4"/>
+          <w:sz w:val="17"/>
+          <w:szCs w:val="17"/>
+          <w:lang w:bidi="ar-SA"/>
+        </w:rPr>
+        <w:t xml:space="preserve">        </w:t>
+      </w:r>
+      <w:proofErr w:type="gramStart"/>
+      <w:r>
+        <w:rPr>
+          <w:rFonts w:ascii="Consolas" w:eastAsia="Times New Roman" w:hAnsi="Consolas" w:cs="Times New Roman"/>
+          <w:color w:val="C586C0"/>
+          <w:sz w:val="17"/>
+          <w:szCs w:val="17"/>
+          <w:lang w:bidi="ar-SA"/>
+        </w:rPr>
+        <w:t>try</w:t>
+      </w:r>
+      <w:proofErr w:type="gramEnd"/>
+      <w:r>
+        <w:rPr>
+          <w:rFonts w:ascii="Consolas" w:eastAsia="Times New Roman" w:hAnsi="Consolas" w:cs="Times New Roman"/>
+          <w:color w:val="D4D4D4"/>
+          <w:sz w:val="17"/>
+          <w:szCs w:val="17"/>
+          <w:lang w:bidi="ar-SA"/>
+        </w:rPr>
+        <w:t>:</w:t>
+      </w:r>
+    </w:p>
+    <w:p>
+      <w:pPr>
+        <w:shd w:val="clear" w:color="auto" w:fill="1E1E1E"/>
+        <w:spacing w:after="0" w:line="230" w:lineRule="atLeast"/>
+        <w:rPr>
+          <w:rFonts w:ascii="Consolas" w:eastAsia="Times New Roman" w:hAnsi="Consolas" w:cs="Times New Roman"/>
+          <w:color w:val="D4D4D4"/>
+          <w:sz w:val="17"/>
+          <w:szCs w:val="17"/>
+          <w:lang w:bidi="ar-SA"/>
+        </w:rPr>
+      </w:pPr>
+      <w:r>
+        <w:rPr>
+          <w:rFonts w:ascii="Consolas" w:eastAsia="Times New Roman" w:hAnsi="Consolas" w:cs="Times New Roman"/>
+          <w:color w:val="D4D4D4"/>
+          <w:sz w:val="17"/>
+          <w:szCs w:val="17"/>
+          <w:lang w:bidi="ar-SA"/>
+        </w:rPr>
+        <w:t xml:space="preserve">            </w:t>
+      </w:r>
+      <w:proofErr w:type="spellStart"/>
+      <w:proofErr w:type="gramStart"/>
+      <w:r>
+        <w:rPr>
+          <w:rFonts w:ascii="Consolas" w:eastAsia="Times New Roman" w:hAnsi="Consolas" w:cs="Times New Roman"/>
+          <w:color w:val="9CDCFE"/>
+          <w:sz w:val="17"/>
+          <w:szCs w:val="17"/>
+          <w:lang w:bidi="ar-SA"/>
+        </w:rPr>
+        <w:t>img</w:t>
+      </w:r>
+      <w:proofErr w:type="spellEnd"/>
+      <w:proofErr w:type="gramEnd"/>
+      <w:r>
+        <w:rPr>
+          <w:rFonts w:ascii="Consolas" w:eastAsia="Times New Roman" w:hAnsi="Consolas" w:cs="Times New Roman"/>
+          <w:color w:val="D4D4D4"/>
+          <w:sz w:val="17"/>
+          <w:szCs w:val="17"/>
+          <w:lang w:bidi="ar-SA"/>
+        </w:rPr>
+        <w:t xml:space="preserve">= </w:t>
+      </w:r>
+      <w:proofErr w:type="spellStart"/>
+      <w:r>
+        <w:rPr>
+          <w:rFonts w:ascii="Consolas" w:eastAsia="Times New Roman" w:hAnsi="Consolas" w:cs="Times New Roman"/>
+          <w:color w:val="9CDCFE"/>
+          <w:sz w:val="17"/>
+          <w:szCs w:val="17"/>
+          <w:lang w:bidi="ar-SA"/>
+        </w:rPr>
+        <w:t>self</w:t>
+      </w:r>
+      <w:r>
+        <w:rPr>
+          <w:rFonts w:ascii="Consolas" w:eastAsia="Times New Roman" w:hAnsi="Consolas" w:cs="Times New Roman"/>
+          <w:color w:val="D4D4D4"/>
+          <w:sz w:val="17"/>
+          <w:szCs w:val="17"/>
+          <w:lang w:bidi="ar-SA"/>
+        </w:rPr>
+        <w:t>.</w:t>
+      </w:r>
+      <w:r>
+        <w:rPr>
+          <w:rFonts w:ascii="Consolas" w:eastAsia="Times New Roman" w:hAnsi="Consolas" w:cs="Times New Roman"/>
+          <w:color w:val="9CDCFE"/>
+          <w:sz w:val="17"/>
+          <w:szCs w:val="17"/>
+          <w:lang w:bidi="ar-SA"/>
+        </w:rPr>
+        <w:t>featured_image</w:t>
+      </w:r>
+      <w:r>
+        <w:rPr>
+          <w:rFonts w:ascii="Consolas" w:eastAsia="Times New Roman" w:hAnsi="Consolas" w:cs="Times New Roman"/>
+          <w:color w:val="D4D4D4"/>
+          <w:sz w:val="17"/>
+          <w:szCs w:val="17"/>
+          <w:lang w:bidi="ar-SA"/>
+        </w:rPr>
+        <w:t>.</w:t>
+      </w:r>
+      <w:r>
+        <w:rPr>
+          <w:rFonts w:ascii="Consolas" w:eastAsia="Times New Roman" w:hAnsi="Consolas" w:cs="Times New Roman"/>
+          <w:color w:val="9CDCFE"/>
+          <w:sz w:val="17"/>
+          <w:szCs w:val="17"/>
+          <w:lang w:bidi="ar-SA"/>
+        </w:rPr>
+        <w:t>url</w:t>
+      </w:r>
+      <w:proofErr w:type="spellEnd"/>
+    </w:p>
+    <w:p>
+      <w:pPr>
+        <w:shd w:val="clear" w:color="auto" w:fill="1E1E1E"/>
+        <w:spacing w:after="0" w:line="230" w:lineRule="atLeast"/>
+        <w:rPr>
+          <w:rFonts w:ascii="Consolas" w:eastAsia="Times New Roman" w:hAnsi="Consolas" w:cs="Times New Roman"/>
+          <w:color w:val="D4D4D4"/>
+          <w:sz w:val="17"/>
+          <w:szCs w:val="17"/>
+          <w:lang w:bidi="ar-SA"/>
+        </w:rPr>
+      </w:pPr>
+      <w:r>
+        <w:rPr>
+          <w:rFonts w:ascii="Consolas" w:eastAsia="Times New Roman" w:hAnsi="Consolas" w:cs="Times New Roman"/>
+          <w:color w:val="D4D4D4"/>
+          <w:sz w:val="17"/>
+          <w:szCs w:val="17"/>
+          <w:lang w:bidi="ar-SA"/>
+        </w:rPr>
+        <w:t xml:space="preserve">        </w:t>
+      </w:r>
+      <w:proofErr w:type="gramStart"/>
+      <w:r>
+        <w:rPr>
+          <w:rFonts w:ascii="Consolas" w:eastAsia="Times New Roman" w:hAnsi="Consolas" w:cs="Times New Roman"/>
+          <w:color w:val="C586C0"/>
+          <w:sz w:val="17"/>
+          <w:szCs w:val="17"/>
+          <w:lang w:bidi="ar-SA"/>
+        </w:rPr>
+        <w:t>except</w:t>
+      </w:r>
+      <w:proofErr w:type="gramEnd"/>
+      <w:r>
+        <w:rPr>
+          <w:rFonts w:ascii="Consolas" w:eastAsia="Times New Roman" w:hAnsi="Consolas" w:cs="Times New Roman"/>
+          <w:color w:val="D4D4D4"/>
+          <w:sz w:val="17"/>
+          <w:szCs w:val="17"/>
+          <w:lang w:bidi="ar-SA"/>
+        </w:rPr>
+        <w:t>:</w:t>
+      </w:r>
+    </w:p>
+    <w:p>
+      <w:pPr>
+        <w:shd w:val="clear" w:color="auto" w:fill="1E1E1E"/>
+        <w:spacing w:after="0" w:line="230" w:lineRule="atLeast"/>
+        <w:rPr>
+          <w:rFonts w:ascii="Consolas" w:eastAsia="Times New Roman" w:hAnsi="Consolas" w:cs="Times New Roman"/>
+          <w:color w:val="D4D4D4"/>
+          <w:sz w:val="17"/>
+          <w:szCs w:val="17"/>
+          <w:lang w:bidi="ar-SA"/>
+        </w:rPr>
+      </w:pPr>
+      <w:r>
+        <w:rPr>
+          <w:rFonts w:ascii="Consolas" w:eastAsia="Times New Roman" w:hAnsi="Consolas" w:cs="Times New Roman"/>
+          <w:color w:val="D4D4D4"/>
+          <w:sz w:val="17"/>
+          <w:szCs w:val="17"/>
+          <w:lang w:bidi="ar-SA"/>
+        </w:rPr>
+        <w:t xml:space="preserve">            </w:t>
+      </w:r>
+      <w:proofErr w:type="spellStart"/>
+      <w:proofErr w:type="gramStart"/>
+      <w:r>
+        <w:rPr>
+          <w:rFonts w:ascii="Consolas" w:eastAsia="Times New Roman" w:hAnsi="Consolas" w:cs="Times New Roman"/>
+          <w:color w:val="9CDCFE"/>
+          <w:sz w:val="17"/>
+          <w:szCs w:val="17"/>
+          <w:lang w:bidi="ar-SA"/>
+        </w:rPr>
+        <w:t>img</w:t>
+      </w:r>
+      <w:proofErr w:type="spellEnd"/>
+      <w:proofErr w:type="gramEnd"/>
+      <w:r>
+        <w:rPr>
+          <w:rFonts w:ascii="Consolas" w:eastAsia="Times New Roman" w:hAnsi="Consolas" w:cs="Times New Roman"/>
+          <w:color w:val="D4D4D4"/>
+          <w:sz w:val="17"/>
+          <w:szCs w:val="17"/>
+          <w:lang w:bidi="ar-SA"/>
+        </w:rPr>
+        <w:t>=</w:t>
+      </w:r>
+      <w:r>
+        <w:rPr>
+          <w:rFonts w:ascii="Consolas" w:eastAsia="Times New Roman" w:hAnsi="Consolas" w:cs="Times New Roman"/>
+          <w:color w:val="CE9178"/>
+          <w:sz w:val="17"/>
+          <w:szCs w:val="17"/>
+          <w:lang w:bidi="ar-SA"/>
+        </w:rPr>
+        <w:t>''</w:t>
+      </w:r>
+    </w:p>
+    <w:p>
+      <w:pPr>
+        <w:shd w:val="clear" w:color="auto" w:fill="1E1E1E"/>
+        <w:spacing w:after="0" w:line="230" w:lineRule="atLeast"/>
+        <w:rPr>
+          <w:rFonts w:ascii="Consolas" w:eastAsia="Times New Roman" w:hAnsi="Consolas" w:cs="Times New Roman"/>
+          <w:color w:val="D4D4D4"/>
+          <w:sz w:val="17"/>
+          <w:szCs w:val="17"/>
+          <w:lang w:bidi="ar-SA"/>
+        </w:rPr>
+      </w:pPr>
+      <w:r>
+        <w:rPr>
+          <w:rFonts w:ascii="Consolas" w:eastAsia="Times New Roman" w:hAnsi="Consolas" w:cs="Times New Roman"/>
+          <w:color w:val="D4D4D4"/>
+          <w:sz w:val="17"/>
+          <w:szCs w:val="17"/>
+          <w:lang w:bidi="ar-SA"/>
+        </w:rPr>
+        <w:t xml:space="preserve">        </w:t>
+      </w:r>
+      <w:proofErr w:type="gramStart"/>
+      <w:r>
+        <w:rPr>
+          <w:rFonts w:ascii="Consolas" w:eastAsia="Times New Roman" w:hAnsi="Consolas" w:cs="Times New Roman"/>
+          <w:color w:val="C586C0"/>
+          <w:sz w:val="17"/>
+          <w:szCs w:val="17"/>
+          <w:lang w:bidi="ar-SA"/>
+        </w:rPr>
+        <w:t>return</w:t>
+      </w:r>
+      <w:proofErr w:type="gramEnd"/>
+      <w:r>
+        <w:rPr>
+          <w:rFonts w:ascii="Consolas" w:eastAsia="Times New Roman" w:hAnsi="Consolas" w:cs="Times New Roman"/>
+          <w:color w:val="D4D4D4"/>
+          <w:sz w:val="17"/>
+          <w:szCs w:val="17"/>
+          <w:lang w:bidi="ar-SA"/>
+        </w:rPr>
+        <w:t xml:space="preserve"> </w:t>
+      </w:r>
+      <w:proofErr w:type="spellStart"/>
+      <w:r>
+        <w:rPr>
+          <w:rFonts w:ascii="Consolas" w:eastAsia="Times New Roman" w:hAnsi="Consolas" w:cs="Times New Roman"/>
+          <w:color w:val="9CDCFE"/>
+          <w:sz w:val="17"/>
+          <w:szCs w:val="17"/>
+          <w:lang w:bidi="ar-SA"/>
+        </w:rPr>
+        <w:t>img</w:t>
+      </w:r>
+      <w:proofErr w:type="spellEnd"/>
+    </w:p>
+    <w:p/>
+    <w:p>
+      <w:proofErr w:type="gramStart"/>
+      <w:r>
+        <w:t>in</w:t>
+      </w:r>
+      <w:proofErr w:type="gramEnd"/>
+      <w:r>
+        <w:t xml:space="preserve"> html to show the form we can use the shortcut : </w:t>
+      </w:r>
+    </w:p>
+    <w:p>
+      <w:r>
+        <w:t>{{</w:t>
+      </w:r>
+      <w:proofErr w:type="spellStart"/>
+      <w:r>
+        <w:t>form.as_p</w:t>
+      </w:r>
+      <w:proofErr w:type="spellEnd"/>
+      <w:r>
+        <w:t xml:space="preserve">} or we can use custom </w:t>
+      </w:r>
+      <w:proofErr w:type="gramStart"/>
+      <w:r>
+        <w:t>way .</w:t>
+      </w:r>
+      <w:proofErr w:type="gramEnd"/>
+      <w:r>
+        <w:t xml:space="preserve"> </w:t>
+      </w:r>
+    </w:p>
+    <w:p>
+      <w:r>
+        <w:t xml:space="preserve">Use </w:t>
+      </w:r>
+      <w:proofErr w:type="spellStart"/>
+      <w:r>
+        <w:t>enctype</w:t>
+      </w:r>
+      <w:proofErr w:type="spellEnd"/>
+      <w:r>
+        <w:t xml:space="preserve">=to submit </w:t>
+      </w:r>
+      <w:proofErr w:type="spellStart"/>
+      <w:r>
+        <w:t>pdf</w:t>
+      </w:r>
+      <w:proofErr w:type="gramStart"/>
+      <w:r>
+        <w:t>,image</w:t>
+      </w:r>
+      <w:proofErr w:type="spellEnd"/>
+      <w:proofErr w:type="gramEnd"/>
+      <w:r>
+        <w:t xml:space="preserve"> file </w:t>
+      </w:r>
+    </w:p>
+    <w:p>
+      <w:pPr>
+        <w:shd w:val="clear" w:color="auto" w:fill="1E1E1E"/>
+        <w:spacing w:after="0" w:line="230" w:lineRule="atLeast"/>
+        <w:rPr>
+          <w:rFonts w:ascii="Consolas" w:eastAsia="Times New Roman" w:hAnsi="Consolas" w:cs="Times New Roman"/>
+          <w:color w:val="D4D4D4"/>
+          <w:sz w:val="17"/>
+          <w:szCs w:val="17"/>
+          <w:lang w:bidi="ar-SA"/>
+        </w:rPr>
+      </w:pPr>
+      <w:r>
+        <w:rPr>
+          <w:rFonts w:ascii="Consolas" w:eastAsia="Times New Roman" w:hAnsi="Consolas" w:cs="Times New Roman"/>
+          <w:color w:val="808080"/>
+          <w:sz w:val="17"/>
+          <w:szCs w:val="17"/>
+          <w:lang w:bidi="ar-SA"/>
+        </w:rPr>
+        <w:t>&lt;</w:t>
+      </w:r>
+      <w:r>
+        <w:rPr>
+          <w:rFonts w:ascii="Consolas" w:eastAsia="Times New Roman" w:hAnsi="Consolas" w:cs="Times New Roman"/>
+          <w:color w:val="569CD6"/>
+          <w:sz w:val="17"/>
+          <w:szCs w:val="17"/>
+          <w:lang w:bidi="ar-SA"/>
+        </w:rPr>
+        <w:t>form</w:t>
+      </w:r>
+      <w:r>
+        <w:rPr>
+          <w:rFonts w:ascii="Consolas" w:eastAsia="Times New Roman" w:hAnsi="Consolas" w:cs="Times New Roman"/>
+          <w:color w:val="D4D4D4"/>
+          <w:sz w:val="17"/>
+          <w:szCs w:val="17"/>
+          <w:lang w:bidi="ar-SA"/>
+        </w:rPr>
+        <w:t xml:space="preserve"> </w:t>
+      </w:r>
+      <w:r>
+        <w:rPr>
+          <w:rFonts w:ascii="Consolas" w:eastAsia="Times New Roman" w:hAnsi="Consolas" w:cs="Times New Roman"/>
+          <w:color w:val="9CDCFE"/>
+          <w:sz w:val="17"/>
+          <w:szCs w:val="17"/>
+          <w:lang w:bidi="ar-SA"/>
+        </w:rPr>
+        <w:t>action</w:t>
+      </w:r>
+      <w:r>
+        <w:rPr>
+          <w:rFonts w:ascii="Consolas" w:eastAsia="Times New Roman" w:hAnsi="Consolas" w:cs="Times New Roman"/>
+          <w:color w:val="D4D4D4"/>
+          <w:sz w:val="17"/>
+          <w:szCs w:val="17"/>
+          <w:lang w:bidi="ar-SA"/>
+        </w:rPr>
+        <w:t>=</w:t>
+      </w:r>
+      <w:r>
+        <w:rPr>
+          <w:rFonts w:ascii="Consolas" w:eastAsia="Times New Roman" w:hAnsi="Consolas" w:cs="Times New Roman"/>
+          <w:color w:val="CE9178"/>
+          <w:sz w:val="17"/>
+          <w:szCs w:val="17"/>
+          <w:lang w:bidi="ar-SA"/>
+        </w:rPr>
+        <w:t>""</w:t>
+      </w:r>
+      <w:r>
+        <w:rPr>
+          <w:rFonts w:ascii="Consolas" w:eastAsia="Times New Roman" w:hAnsi="Consolas" w:cs="Times New Roman"/>
+          <w:color w:val="D4D4D4"/>
+          <w:sz w:val="17"/>
+          <w:szCs w:val="17"/>
+          <w:lang w:bidi="ar-SA"/>
+        </w:rPr>
+        <w:t xml:space="preserve"> </w:t>
+      </w:r>
+      <w:r>
+        <w:rPr>
+          <w:rFonts w:ascii="Consolas" w:eastAsia="Times New Roman" w:hAnsi="Consolas" w:cs="Times New Roman"/>
+          <w:color w:val="9CDCFE"/>
+          <w:sz w:val="17"/>
+          <w:szCs w:val="17"/>
+          <w:lang w:bidi="ar-SA"/>
+        </w:rPr>
+        <w:t>method</w:t>
+      </w:r>
+      <w:r>
+        <w:rPr>
+          <w:rFonts w:ascii="Consolas" w:eastAsia="Times New Roman" w:hAnsi="Consolas" w:cs="Times New Roman"/>
+          <w:color w:val="D4D4D4"/>
+          <w:sz w:val="17"/>
+          <w:szCs w:val="17"/>
+          <w:lang w:bidi="ar-SA"/>
+        </w:rPr>
+        <w:t>=</w:t>
+      </w:r>
+      <w:r>
+        <w:rPr>
+          <w:rFonts w:ascii="Consolas" w:eastAsia="Times New Roman" w:hAnsi="Consolas" w:cs="Times New Roman"/>
+          <w:color w:val="CE9178"/>
+          <w:sz w:val="17"/>
+          <w:szCs w:val="17"/>
+          <w:lang w:bidi="ar-SA"/>
+        </w:rPr>
+        <w:t>"POST"</w:t>
+      </w:r>
+      <w:r>
+        <w:rPr>
+          <w:rFonts w:ascii="Consolas" w:eastAsia="Times New Roman" w:hAnsi="Consolas" w:cs="Times New Roman"/>
+          <w:color w:val="D4D4D4"/>
+          <w:sz w:val="17"/>
+          <w:szCs w:val="17"/>
+          <w:lang w:bidi="ar-SA"/>
+        </w:rPr>
+        <w:t xml:space="preserve"> </w:t>
+      </w:r>
+      <w:proofErr w:type="spellStart"/>
+      <w:r>
+        <w:rPr>
+          <w:rFonts w:ascii="Consolas" w:eastAsia="Times New Roman" w:hAnsi="Consolas" w:cs="Times New Roman"/>
+          <w:color w:val="9CDCFE"/>
+          <w:sz w:val="17"/>
+          <w:szCs w:val="17"/>
+          <w:lang w:bidi="ar-SA"/>
+        </w:rPr>
+        <w:t>enctype</w:t>
+      </w:r>
+      <w:proofErr w:type="spellEnd"/>
+      <w:r>
+        <w:rPr>
+          <w:rFonts w:ascii="Consolas" w:eastAsia="Times New Roman" w:hAnsi="Consolas" w:cs="Times New Roman"/>
+          <w:color w:val="D4D4D4"/>
+          <w:sz w:val="17"/>
+          <w:szCs w:val="17"/>
+          <w:lang w:bidi="ar-SA"/>
+        </w:rPr>
+        <w:t>=</w:t>
+      </w:r>
+      <w:r>
+        <w:rPr>
+          <w:rFonts w:ascii="Consolas" w:eastAsia="Times New Roman" w:hAnsi="Consolas" w:cs="Times New Roman"/>
+          <w:color w:val="CE9178"/>
+          <w:sz w:val="17"/>
+          <w:szCs w:val="17"/>
+          <w:lang w:bidi="ar-SA"/>
+        </w:rPr>
+        <w:t>"multipart/form-data"</w:t>
+      </w:r>
+      <w:r>
+        <w:rPr>
+          <w:rFonts w:ascii="Consolas" w:eastAsia="Times New Roman" w:hAnsi="Consolas" w:cs="Times New Roman"/>
+          <w:color w:val="808080"/>
+          <w:sz w:val="17"/>
+          <w:szCs w:val="17"/>
+          <w:lang w:bidi="ar-SA"/>
+        </w:rPr>
+        <w:t>&gt;</w:t>
+      </w:r>
+    </w:p>
+    <w:p>
+      <w:pPr>
+        <w:shd w:val="clear" w:color="auto" w:fill="1E1E1E"/>
+        <w:spacing w:after="0" w:line="230" w:lineRule="atLeast"/>
+        <w:rPr>
+          <w:rFonts w:ascii="Consolas" w:eastAsia="Times New Roman" w:hAnsi="Consolas" w:cs="Times New Roman"/>
+          <w:color w:val="D4D4D4"/>
+          <w:sz w:val="17"/>
+          <w:szCs w:val="17"/>
+          <w:lang w:bidi="ar-SA"/>
+        </w:rPr>
+      </w:pPr>
+      <w:r>
+        <w:rPr>
+          <w:rFonts w:ascii="Consolas" w:eastAsia="Times New Roman" w:hAnsi="Consolas" w:cs="Times New Roman"/>
+          <w:color w:val="D4D4D4"/>
+          <w:sz w:val="17"/>
+          <w:szCs w:val="17"/>
+          <w:lang w:bidi="ar-SA"/>
+        </w:rPr>
+        <w:t xml:space="preserve">    {% </w:t>
+      </w:r>
+      <w:proofErr w:type="spellStart"/>
+      <w:r>
+        <w:rPr>
+          <w:rFonts w:ascii="Consolas" w:eastAsia="Times New Roman" w:hAnsi="Consolas" w:cs="Times New Roman"/>
+          <w:color w:val="D4D4D4"/>
+          <w:sz w:val="17"/>
+          <w:szCs w:val="17"/>
+          <w:lang w:bidi="ar-SA"/>
+        </w:rPr>
+        <w:t>csrf_token</w:t>
+      </w:r>
+      <w:proofErr w:type="spellEnd"/>
+      <w:r>
+        <w:rPr>
+          <w:rFonts w:ascii="Consolas" w:eastAsia="Times New Roman" w:hAnsi="Consolas" w:cs="Times New Roman"/>
+          <w:color w:val="D4D4D4"/>
+          <w:sz w:val="17"/>
+          <w:szCs w:val="17"/>
+          <w:lang w:bidi="ar-SA"/>
+        </w:rPr>
+        <w:t xml:space="preserve"> %} </w:t>
+      </w:r>
+    </w:p>
+    <w:p>
+      <w:pPr>
+        <w:shd w:val="clear" w:color="auto" w:fill="1E1E1E"/>
+        <w:spacing w:after="0" w:line="230" w:lineRule="atLeast"/>
+        <w:rPr>
+          <w:rFonts w:ascii="Consolas" w:eastAsia="Times New Roman" w:hAnsi="Consolas" w:cs="Times New Roman"/>
+          <w:color w:val="D4D4D4"/>
+          <w:sz w:val="17"/>
+          <w:szCs w:val="17"/>
+          <w:lang w:bidi="ar-SA"/>
+        </w:rPr>
+      </w:pPr>
+      <w:r>
+        <w:rPr>
+          <w:rFonts w:ascii="Consolas" w:eastAsia="Times New Roman" w:hAnsi="Consolas" w:cs="Times New Roman"/>
+          <w:color w:val="D4D4D4"/>
+          <w:sz w:val="17"/>
+          <w:szCs w:val="17"/>
+          <w:lang w:bidi="ar-SA"/>
+        </w:rPr>
+        <w:t xml:space="preserve">     {% for field in </w:t>
+      </w:r>
+      <w:proofErr w:type="gramStart"/>
+      <w:r>
+        <w:rPr>
+          <w:rFonts w:ascii="Consolas" w:eastAsia="Times New Roman" w:hAnsi="Consolas" w:cs="Times New Roman"/>
+          <w:color w:val="D4D4D4"/>
+          <w:sz w:val="17"/>
+          <w:szCs w:val="17"/>
+          <w:lang w:bidi="ar-SA"/>
+        </w:rPr>
+        <w:t>form  %</w:t>
+      </w:r>
+      <w:proofErr w:type="gramEnd"/>
+      <w:r>
+        <w:rPr>
+          <w:rFonts w:ascii="Consolas" w:eastAsia="Times New Roman" w:hAnsi="Consolas" w:cs="Times New Roman"/>
+          <w:color w:val="D4D4D4"/>
+          <w:sz w:val="17"/>
+          <w:szCs w:val="17"/>
+          <w:lang w:bidi="ar-SA"/>
+        </w:rPr>
+        <w:t>}</w:t>
+      </w:r>
+    </w:p>
+    <w:p>
+      <w:pPr>
+        <w:shd w:val="clear" w:color="auto" w:fill="1E1E1E"/>
+        <w:spacing w:after="0" w:line="230" w:lineRule="atLeast"/>
+        <w:rPr>
+          <w:rFonts w:ascii="Consolas" w:eastAsia="Times New Roman" w:hAnsi="Consolas" w:cs="Times New Roman"/>
+          <w:color w:val="D4D4D4"/>
+          <w:sz w:val="17"/>
+          <w:szCs w:val="17"/>
+          <w:lang w:bidi="ar-SA"/>
+        </w:rPr>
+      </w:pPr>
+      <w:r>
+        <w:rPr>
+          <w:rFonts w:ascii="Consolas" w:eastAsia="Times New Roman" w:hAnsi="Consolas" w:cs="Times New Roman"/>
+          <w:color w:val="D4D4D4"/>
+          <w:sz w:val="17"/>
+          <w:szCs w:val="17"/>
+          <w:lang w:bidi="ar-SA"/>
+        </w:rPr>
+        <w:t xml:space="preserve">        </w:t>
+      </w:r>
+      <w:r>
+        <w:rPr>
+          <w:rFonts w:ascii="Consolas" w:eastAsia="Times New Roman" w:hAnsi="Consolas" w:cs="Times New Roman"/>
+          <w:color w:val="808080"/>
+          <w:sz w:val="17"/>
+          <w:szCs w:val="17"/>
+          <w:lang w:bidi="ar-SA"/>
+        </w:rPr>
+        <w:t>&lt;</w:t>
+      </w:r>
+      <w:proofErr w:type="gramStart"/>
+      <w:r>
+        <w:rPr>
+          <w:rFonts w:ascii="Consolas" w:eastAsia="Times New Roman" w:hAnsi="Consolas" w:cs="Times New Roman"/>
+          <w:color w:val="569CD6"/>
+          <w:sz w:val="17"/>
+          <w:szCs w:val="17"/>
+          <w:lang w:bidi="ar-SA"/>
+        </w:rPr>
+        <w:t>div</w:t>
+      </w:r>
+      <w:proofErr w:type="gramEnd"/>
+      <w:r>
+        <w:rPr>
+          <w:rFonts w:ascii="Consolas" w:eastAsia="Times New Roman" w:hAnsi="Consolas" w:cs="Times New Roman"/>
+          <w:color w:val="808080"/>
+          <w:sz w:val="17"/>
+          <w:szCs w:val="17"/>
+          <w:lang w:bidi="ar-SA"/>
+        </w:rPr>
+        <w:t>&gt;</w:t>
+      </w:r>
+    </w:p>
+    <w:p>
+      <w:pPr>
+        <w:shd w:val="clear" w:color="auto" w:fill="1E1E1E"/>
+        <w:spacing w:after="0" w:line="230" w:lineRule="atLeast"/>
+        <w:rPr>
+          <w:rFonts w:ascii="Consolas" w:eastAsia="Times New Roman" w:hAnsi="Consolas" w:cs="Times New Roman"/>
+          <w:color w:val="D4D4D4"/>
+          <w:sz w:val="17"/>
+          <w:szCs w:val="17"/>
+          <w:lang w:bidi="ar-SA"/>
+        </w:rPr>
+      </w:pPr>
+      <w:r>
+        <w:rPr>
+          <w:rFonts w:ascii="Consolas" w:eastAsia="Times New Roman" w:hAnsi="Consolas" w:cs="Times New Roman"/>
+          <w:color w:val="D4D4D4"/>
+          <w:sz w:val="17"/>
+          <w:szCs w:val="17"/>
+          <w:lang w:bidi="ar-SA"/>
+        </w:rPr>
+        <w:t>            {{</w:t>
+      </w:r>
+      <w:proofErr w:type="spellStart"/>
+      <w:r>
+        <w:rPr>
+          <w:rFonts w:ascii="Consolas" w:eastAsia="Times New Roman" w:hAnsi="Consolas" w:cs="Times New Roman"/>
+          <w:color w:val="D4D4D4"/>
+          <w:sz w:val="17"/>
+          <w:szCs w:val="17"/>
+          <w:lang w:bidi="ar-SA"/>
+        </w:rPr>
+        <w:t>field.label</w:t>
+      </w:r>
+      <w:proofErr w:type="spellEnd"/>
+      <w:r>
+        <w:rPr>
+          <w:rFonts w:ascii="Consolas" w:eastAsia="Times New Roman" w:hAnsi="Consolas" w:cs="Times New Roman"/>
+          <w:color w:val="D4D4D4"/>
+          <w:sz w:val="17"/>
+          <w:szCs w:val="17"/>
+          <w:lang w:bidi="ar-SA"/>
+        </w:rPr>
+        <w:t>}}</w:t>
+      </w:r>
+    </w:p>
+    <w:p>
+      <w:pPr>
+        <w:shd w:val="clear" w:color="auto" w:fill="1E1E1E"/>
+        <w:spacing w:after="0" w:line="230" w:lineRule="atLeast"/>
+        <w:rPr>
+          <w:rFonts w:ascii="Consolas" w:eastAsia="Times New Roman" w:hAnsi="Consolas" w:cs="Times New Roman"/>
+          <w:color w:val="D4D4D4"/>
+          <w:sz w:val="17"/>
+          <w:szCs w:val="17"/>
+          <w:lang w:bidi="ar-SA"/>
+        </w:rPr>
+      </w:pPr>
+      <w:r>
+        <w:rPr>
+          <w:rFonts w:ascii="Consolas" w:eastAsia="Times New Roman" w:hAnsi="Consolas" w:cs="Times New Roman"/>
+          <w:color w:val="D4D4D4"/>
+          <w:sz w:val="17"/>
+          <w:szCs w:val="17"/>
+          <w:lang w:bidi="ar-SA"/>
+        </w:rPr>
+        <w:t>            {{</w:t>
+      </w:r>
+      <w:proofErr w:type="gramStart"/>
+      <w:r>
+        <w:rPr>
+          <w:rFonts w:ascii="Consolas" w:eastAsia="Times New Roman" w:hAnsi="Consolas" w:cs="Times New Roman"/>
+          <w:color w:val="D4D4D4"/>
+          <w:sz w:val="17"/>
+          <w:szCs w:val="17"/>
+          <w:lang w:bidi="ar-SA"/>
+        </w:rPr>
+        <w:t>field</w:t>
+      </w:r>
+      <w:proofErr w:type="gramEnd"/>
+      <w:r>
+        <w:rPr>
+          <w:rFonts w:ascii="Consolas" w:eastAsia="Times New Roman" w:hAnsi="Consolas" w:cs="Times New Roman"/>
+          <w:color w:val="D4D4D4"/>
+          <w:sz w:val="17"/>
+          <w:szCs w:val="17"/>
+          <w:lang w:bidi="ar-SA"/>
+        </w:rPr>
+        <w:t>}}</w:t>
+      </w:r>
+    </w:p>
+    <w:p>
+      <w:pPr>
+        <w:shd w:val="clear" w:color="auto" w:fill="1E1E1E"/>
+        <w:spacing w:after="0" w:line="230" w:lineRule="atLeast"/>
+        <w:rPr>
+          <w:rFonts w:ascii="Consolas" w:eastAsia="Times New Roman" w:hAnsi="Consolas" w:cs="Times New Roman"/>
+          <w:color w:val="D4D4D4"/>
+          <w:sz w:val="17"/>
+          <w:szCs w:val="17"/>
+          <w:lang w:bidi="ar-SA"/>
+        </w:rPr>
+      </w:pPr>
+      <w:r>
+        <w:rPr>
+          <w:rFonts w:ascii="Consolas" w:eastAsia="Times New Roman" w:hAnsi="Consolas" w:cs="Times New Roman"/>
+          <w:color w:val="D4D4D4"/>
+          <w:sz w:val="17"/>
+          <w:szCs w:val="17"/>
+          <w:lang w:bidi="ar-SA"/>
+        </w:rPr>
+        <w:t xml:space="preserve">        </w:t>
+      </w:r>
+      <w:r>
+        <w:rPr>
+          <w:rFonts w:ascii="Consolas" w:eastAsia="Times New Roman" w:hAnsi="Consolas" w:cs="Times New Roman"/>
+          <w:color w:val="808080"/>
+          <w:sz w:val="17"/>
+          <w:szCs w:val="17"/>
+          <w:lang w:bidi="ar-SA"/>
+        </w:rPr>
+        <w:t>&lt;/</w:t>
+      </w:r>
+      <w:r>
+        <w:rPr>
+          <w:rFonts w:ascii="Consolas" w:eastAsia="Times New Roman" w:hAnsi="Consolas" w:cs="Times New Roman"/>
+          <w:color w:val="569CD6"/>
+          <w:sz w:val="17"/>
+          <w:szCs w:val="17"/>
+          <w:lang w:bidi="ar-SA"/>
+        </w:rPr>
+        <w:t>div</w:t>
+      </w:r>
+      <w:r>
+        <w:rPr>
+          <w:rFonts w:ascii="Consolas" w:eastAsia="Times New Roman" w:hAnsi="Consolas" w:cs="Times New Roman"/>
+          <w:color w:val="808080"/>
+          <w:sz w:val="17"/>
+          <w:szCs w:val="17"/>
+          <w:lang w:bidi="ar-SA"/>
+        </w:rPr>
+        <w:t>&gt;</w:t>
+      </w:r>
+    </w:p>
+    <w:p>
+      <w:pPr>
+        <w:shd w:val="clear" w:color="auto" w:fill="1E1E1E"/>
+        <w:spacing w:after="0" w:line="230" w:lineRule="atLeast"/>
+        <w:rPr>
+          <w:rFonts w:ascii="Consolas" w:eastAsia="Times New Roman" w:hAnsi="Consolas" w:cs="Times New Roman"/>
+          <w:color w:val="D4D4D4"/>
+          <w:sz w:val="17"/>
+          <w:szCs w:val="17"/>
+          <w:lang w:bidi="ar-SA"/>
+        </w:rPr>
+      </w:pPr>
+      <w:r>
+        <w:rPr>
+          <w:rFonts w:ascii="Consolas" w:eastAsia="Times New Roman" w:hAnsi="Consolas" w:cs="Times New Roman"/>
+          <w:color w:val="D4D4D4"/>
+          <w:sz w:val="17"/>
+          <w:szCs w:val="17"/>
+          <w:lang w:bidi="ar-SA"/>
+        </w:rPr>
+        <w:lastRenderedPageBreak/>
+        <w:t xml:space="preserve">      {% </w:t>
+      </w:r>
+      <w:proofErr w:type="spellStart"/>
+      <w:r>
+        <w:rPr>
+          <w:rFonts w:ascii="Consolas" w:eastAsia="Times New Roman" w:hAnsi="Consolas" w:cs="Times New Roman"/>
+          <w:color w:val="D4D4D4"/>
+          <w:sz w:val="17"/>
+          <w:szCs w:val="17"/>
+          <w:lang w:bidi="ar-SA"/>
+        </w:rPr>
+        <w:t>endfor</w:t>
+      </w:r>
+      <w:proofErr w:type="spellEnd"/>
+      <w:r>
+        <w:rPr>
+          <w:rFonts w:ascii="Consolas" w:eastAsia="Times New Roman" w:hAnsi="Consolas" w:cs="Times New Roman"/>
+          <w:color w:val="D4D4D4"/>
+          <w:sz w:val="17"/>
+          <w:szCs w:val="17"/>
+          <w:lang w:bidi="ar-SA"/>
+        </w:rPr>
+        <w:t xml:space="preserve"> %}</w:t>
+      </w:r>
+    </w:p>
+    <w:p>
+      <w:pPr>
+        <w:shd w:val="clear" w:color="auto" w:fill="1E1E1E"/>
+        <w:spacing w:after="0" w:line="230" w:lineRule="atLeast"/>
+        <w:rPr>
+          <w:rFonts w:ascii="Consolas" w:eastAsia="Times New Roman" w:hAnsi="Consolas" w:cs="Times New Roman"/>
+          <w:color w:val="D4D4D4"/>
+          <w:sz w:val="17"/>
+          <w:szCs w:val="17"/>
+          <w:lang w:bidi="ar-SA"/>
+        </w:rPr>
+      </w:pPr>
+      <w:r>
+        <w:rPr>
+          <w:rFonts w:ascii="Consolas" w:eastAsia="Times New Roman" w:hAnsi="Consolas" w:cs="Times New Roman"/>
+          <w:color w:val="D4D4D4"/>
+          <w:sz w:val="17"/>
+          <w:szCs w:val="17"/>
+          <w:lang w:bidi="ar-SA"/>
+        </w:rPr>
+        <w:t xml:space="preserve">    </w:t>
+      </w:r>
+      <w:r>
+        <w:rPr>
+          <w:rFonts w:ascii="Consolas" w:eastAsia="Times New Roman" w:hAnsi="Consolas" w:cs="Times New Roman"/>
+          <w:color w:val="808080"/>
+          <w:sz w:val="17"/>
+          <w:szCs w:val="17"/>
+          <w:lang w:bidi="ar-SA"/>
+        </w:rPr>
+        <w:t>&lt;</w:t>
+      </w:r>
+      <w:r>
+        <w:rPr>
+          <w:rFonts w:ascii="Consolas" w:eastAsia="Times New Roman" w:hAnsi="Consolas" w:cs="Times New Roman"/>
+          <w:color w:val="569CD6"/>
+          <w:sz w:val="17"/>
+          <w:szCs w:val="17"/>
+          <w:lang w:bidi="ar-SA"/>
+        </w:rPr>
+        <w:t>input</w:t>
+      </w:r>
+      <w:r>
+        <w:rPr>
+          <w:rFonts w:ascii="Consolas" w:eastAsia="Times New Roman" w:hAnsi="Consolas" w:cs="Times New Roman"/>
+          <w:color w:val="D4D4D4"/>
+          <w:sz w:val="17"/>
+          <w:szCs w:val="17"/>
+          <w:lang w:bidi="ar-SA"/>
+        </w:rPr>
+        <w:t xml:space="preserve"> </w:t>
+      </w:r>
+      <w:r>
+        <w:rPr>
+          <w:rFonts w:ascii="Consolas" w:eastAsia="Times New Roman" w:hAnsi="Consolas" w:cs="Times New Roman"/>
+          <w:color w:val="9CDCFE"/>
+          <w:sz w:val="17"/>
+          <w:szCs w:val="17"/>
+          <w:lang w:bidi="ar-SA"/>
+        </w:rPr>
+        <w:t>type</w:t>
+      </w:r>
+      <w:r>
+        <w:rPr>
+          <w:rFonts w:ascii="Consolas" w:eastAsia="Times New Roman" w:hAnsi="Consolas" w:cs="Times New Roman"/>
+          <w:color w:val="D4D4D4"/>
+          <w:sz w:val="17"/>
+          <w:szCs w:val="17"/>
+          <w:lang w:bidi="ar-SA"/>
+        </w:rPr>
+        <w:t>=</w:t>
+      </w:r>
+      <w:r>
+        <w:rPr>
+          <w:rFonts w:ascii="Consolas" w:eastAsia="Times New Roman" w:hAnsi="Consolas" w:cs="Times New Roman"/>
+          <w:color w:val="CE9178"/>
+          <w:sz w:val="17"/>
+          <w:szCs w:val="17"/>
+          <w:lang w:bidi="ar-SA"/>
+        </w:rPr>
+        <w:t>"submit"</w:t>
+      </w:r>
+      <w:r>
+        <w:rPr>
+          <w:rFonts w:ascii="Consolas" w:eastAsia="Times New Roman" w:hAnsi="Consolas" w:cs="Times New Roman"/>
+          <w:color w:val="D4D4D4"/>
+          <w:sz w:val="17"/>
+          <w:szCs w:val="17"/>
+          <w:lang w:bidi="ar-SA"/>
+        </w:rPr>
+        <w:t xml:space="preserve"> </w:t>
+      </w:r>
+      <w:r>
+        <w:rPr>
+          <w:rFonts w:ascii="Consolas" w:eastAsia="Times New Roman" w:hAnsi="Consolas" w:cs="Times New Roman"/>
+          <w:color w:val="9CDCFE"/>
+          <w:sz w:val="17"/>
+          <w:szCs w:val="17"/>
+          <w:lang w:bidi="ar-SA"/>
+        </w:rPr>
+        <w:t>value</w:t>
+      </w:r>
+      <w:r>
+        <w:rPr>
+          <w:rFonts w:ascii="Consolas" w:eastAsia="Times New Roman" w:hAnsi="Consolas" w:cs="Times New Roman"/>
+          <w:color w:val="D4D4D4"/>
+          <w:sz w:val="17"/>
+          <w:szCs w:val="17"/>
+          <w:lang w:bidi="ar-SA"/>
+        </w:rPr>
+        <w:t>=</w:t>
+      </w:r>
+      <w:r>
+        <w:rPr>
+          <w:rFonts w:ascii="Consolas" w:eastAsia="Times New Roman" w:hAnsi="Consolas" w:cs="Times New Roman"/>
+          <w:color w:val="CE9178"/>
+          <w:sz w:val="17"/>
+          <w:szCs w:val="17"/>
+          <w:lang w:bidi="ar-SA"/>
+        </w:rPr>
+        <w:t>"Create"</w:t>
+      </w:r>
+      <w:r>
+        <w:rPr>
+          <w:rFonts w:ascii="Consolas" w:eastAsia="Times New Roman" w:hAnsi="Consolas" w:cs="Times New Roman"/>
+          <w:color w:val="808080"/>
+          <w:sz w:val="17"/>
+          <w:szCs w:val="17"/>
+          <w:lang w:bidi="ar-SA"/>
+        </w:rPr>
+        <w:t>&gt;</w:t>
+      </w:r>
+    </w:p>
+    <w:p>
+      <w:pPr>
+        <w:shd w:val="clear" w:color="auto" w:fill="1E1E1E"/>
+        <w:spacing w:after="0" w:line="230" w:lineRule="atLeast"/>
+        <w:rPr>
+          <w:rFonts w:ascii="Consolas" w:eastAsia="Times New Roman" w:hAnsi="Consolas" w:cs="Times New Roman"/>
+          <w:color w:val="D4D4D4"/>
+          <w:sz w:val="17"/>
+          <w:szCs w:val="17"/>
+          <w:lang w:bidi="ar-SA"/>
+        </w:rPr>
+      </w:pPr>
+      <w:r>
+        <w:rPr>
+          <w:rFonts w:ascii="Consolas" w:eastAsia="Times New Roman" w:hAnsi="Consolas" w:cs="Times New Roman"/>
+          <w:color w:val="808080"/>
+          <w:sz w:val="17"/>
+          <w:szCs w:val="17"/>
+          <w:lang w:bidi="ar-SA"/>
+        </w:rPr>
+        <w:t>&lt;/</w:t>
+      </w:r>
+      <w:r>
+        <w:rPr>
+          <w:rFonts w:ascii="Consolas" w:eastAsia="Times New Roman" w:hAnsi="Consolas" w:cs="Times New Roman"/>
+          <w:color w:val="569CD6"/>
+          <w:sz w:val="17"/>
+          <w:szCs w:val="17"/>
+          <w:lang w:bidi="ar-SA"/>
+        </w:rPr>
+        <w:t>form</w:t>
+      </w:r>
+      <w:r>
+        <w:rPr>
+          <w:rFonts w:ascii="Consolas" w:eastAsia="Times New Roman" w:hAnsi="Consolas" w:cs="Times New Roman"/>
+          <w:color w:val="808080"/>
+          <w:sz w:val="17"/>
+          <w:szCs w:val="17"/>
+          <w:lang w:bidi="ar-SA"/>
+        </w:rPr>
+        <w:t>&gt;</w:t>
+      </w:r>
+    </w:p>
+    <w:p>
+      <w:pPr>
+        <w:shd w:val="clear" w:color="auto" w:fill="1E1E1E"/>
+        <w:spacing w:after="0" w:line="230" w:lineRule="atLeast"/>
+        <w:rPr>
+          <w:rFonts w:ascii="Consolas" w:eastAsia="Times New Roman" w:hAnsi="Consolas" w:cs="Times New Roman"/>
+          <w:color w:val="D4D4D4"/>
+          <w:sz w:val="17"/>
+          <w:szCs w:val="17"/>
+          <w:lang w:bidi="ar-SA"/>
+        </w:rPr>
+      </w:pPr>
+    </w:p>
+    <w:p/>
+    <w:p>
+      <w:r>
+        <w:t xml:space="preserve">And we need to change the views.py where we add </w:t>
+      </w:r>
+      <w:proofErr w:type="spellStart"/>
+      <w:r>
+        <w:t>request.files</w:t>
+      </w:r>
+      <w:proofErr w:type="spellEnd"/>
+      <w:r>
+        <w:t xml:space="preserve"> </w:t>
+      </w:r>
+    </w:p>
+    <w:p>
+      <w:pPr>
+        <w:shd w:val="clear" w:color="auto" w:fill="1E1E1E"/>
+        <w:spacing w:after="0" w:line="230" w:lineRule="atLeast"/>
+        <w:rPr>
+          <w:rFonts w:ascii="Consolas" w:eastAsia="Times New Roman" w:hAnsi="Consolas" w:cs="Times New Roman"/>
+          <w:color w:val="D4D4D4"/>
+          <w:sz w:val="17"/>
+          <w:szCs w:val="17"/>
+          <w:lang w:bidi="ar-SA"/>
+        </w:rPr>
+      </w:pPr>
+      <w:r>
+        <w:rPr>
+          <w:rFonts w:ascii="Consolas" w:eastAsia="Times New Roman" w:hAnsi="Consolas" w:cs="Times New Roman"/>
+          <w:color w:val="D4D4D4"/>
+          <w:sz w:val="17"/>
+          <w:szCs w:val="17"/>
+          <w:lang w:bidi="ar-SA"/>
+        </w:rPr>
+        <w:t>       </w:t>
+      </w:r>
+      <w:proofErr w:type="gramStart"/>
+      <w:r>
+        <w:rPr>
+          <w:rFonts w:ascii="Consolas" w:eastAsia="Times New Roman" w:hAnsi="Consolas" w:cs="Times New Roman"/>
+          <w:color w:val="9CDCFE"/>
+          <w:sz w:val="17"/>
+          <w:szCs w:val="17"/>
+          <w:lang w:bidi="ar-SA"/>
+        </w:rPr>
+        <w:t>form</w:t>
+      </w:r>
+      <w:proofErr w:type="gramEnd"/>
+      <w:r>
+        <w:rPr>
+          <w:rFonts w:ascii="Consolas" w:eastAsia="Times New Roman" w:hAnsi="Consolas" w:cs="Times New Roman"/>
+          <w:color w:val="D4D4D4"/>
+          <w:sz w:val="17"/>
+          <w:szCs w:val="17"/>
+          <w:lang w:bidi="ar-SA"/>
+        </w:rPr>
+        <w:t xml:space="preserve"> = </w:t>
+      </w:r>
+      <w:proofErr w:type="spellStart"/>
+      <w:r>
+        <w:rPr>
+          <w:rFonts w:ascii="Consolas" w:eastAsia="Times New Roman" w:hAnsi="Consolas" w:cs="Times New Roman"/>
+          <w:color w:val="4EC9B0"/>
+          <w:sz w:val="17"/>
+          <w:szCs w:val="17"/>
+          <w:lang w:bidi="ar-SA"/>
+        </w:rPr>
+        <w:t>ProjectForm</w:t>
+      </w:r>
+      <w:proofErr w:type="spellEnd"/>
+      <w:r>
+        <w:rPr>
+          <w:rFonts w:ascii="Consolas" w:eastAsia="Times New Roman" w:hAnsi="Consolas" w:cs="Times New Roman"/>
+          <w:color w:val="D4D4D4"/>
+          <w:sz w:val="17"/>
+          <w:szCs w:val="17"/>
+          <w:lang w:bidi="ar-SA"/>
+        </w:rPr>
+        <w:t>(</w:t>
+      </w:r>
+      <w:proofErr w:type="spellStart"/>
+      <w:r>
+        <w:rPr>
+          <w:rFonts w:ascii="Consolas" w:eastAsia="Times New Roman" w:hAnsi="Consolas" w:cs="Times New Roman"/>
+          <w:color w:val="9CDCFE"/>
+          <w:sz w:val="17"/>
+          <w:szCs w:val="17"/>
+          <w:lang w:bidi="ar-SA"/>
+        </w:rPr>
+        <w:t>request</w:t>
+      </w:r>
+      <w:r>
+        <w:rPr>
+          <w:rFonts w:ascii="Consolas" w:eastAsia="Times New Roman" w:hAnsi="Consolas" w:cs="Times New Roman"/>
+          <w:color w:val="D4D4D4"/>
+          <w:sz w:val="17"/>
+          <w:szCs w:val="17"/>
+          <w:lang w:bidi="ar-SA"/>
+        </w:rPr>
+        <w:t>.POST,</w:t>
+      </w:r>
+      <w:r>
+        <w:rPr>
+          <w:rFonts w:ascii="Consolas" w:eastAsia="Times New Roman" w:hAnsi="Consolas" w:cs="Times New Roman"/>
+          <w:color w:val="9CDCFE"/>
+          <w:sz w:val="17"/>
+          <w:szCs w:val="17"/>
+          <w:lang w:bidi="ar-SA"/>
+        </w:rPr>
+        <w:t>request</w:t>
+      </w:r>
+      <w:r>
+        <w:rPr>
+          <w:rFonts w:ascii="Consolas" w:eastAsia="Times New Roman" w:hAnsi="Consolas" w:cs="Times New Roman"/>
+          <w:color w:val="D4D4D4"/>
+          <w:sz w:val="17"/>
+          <w:szCs w:val="17"/>
+          <w:lang w:bidi="ar-SA"/>
+        </w:rPr>
+        <w:t>.FILES</w:t>
+      </w:r>
+      <w:proofErr w:type="spellEnd"/>
+      <w:r>
+        <w:rPr>
+          <w:rFonts w:ascii="Consolas" w:eastAsia="Times New Roman" w:hAnsi="Consolas" w:cs="Times New Roman"/>
+          <w:color w:val="D4D4D4"/>
+          <w:sz w:val="17"/>
+          <w:szCs w:val="17"/>
+          <w:lang w:bidi="ar-SA"/>
+        </w:rPr>
+        <w:t>)</w:t>
+      </w:r>
+    </w:p>
+    <w:p/>
     <w:sectPr>
       <w:pgSz w:w="12240" w:h="15840"/>
       <w:pgMar w:top="1440" w:right="1440" w:bottom="1440" w:left="1440" w:header="720" w:footer="720" w:gutter="0"/>

</xml_diff>

<commit_message>
Journal project created models templates added
</commit_message>
<xml_diff>
--- a/djangoGuide.docx
+++ b/djangoGuide.docx
@@ -15,164 +15,76 @@
           <w:b/>
           <w:bCs/>
         </w:rPr>
-        <w:t xml:space="preserve">Fresh install of </w:t>
-      </w:r>
-      <w:proofErr w:type="spellStart"/>
+        <w:t>‘</w:t>
+      </w:r>
       <w:r>
         <w:rPr>
           <w:b/>
           <w:bCs/>
         </w:rPr>
-        <w:t>django</w:t>
-      </w:r>
-      <w:proofErr w:type="spellEnd"/>
-      <w:r>
-        <w:rPr>
-          <w:b/>
-          <w:bCs/>
-        </w:rPr>
-        <w:t xml:space="preserve"> in virtual </w:t>
-      </w:r>
-      <w:proofErr w:type="spellStart"/>
-      <w:r>
-        <w:rPr>
-          <w:b/>
-          <w:bCs/>
-        </w:rPr>
-        <w:t>env</w:t>
-      </w:r>
-      <w:proofErr w:type="spellEnd"/>
-      <w:r>
-        <w:rPr>
-          <w:b/>
-          <w:bCs/>
-        </w:rPr>
-        <w:t xml:space="preserve"> </w:t>
+        <w:t xml:space="preserve">Fresh install of django in virtual env </w:t>
       </w:r>
     </w:p>
     <w:p>
       <w:pPr>
         <w:shd w:val="clear" w:color="auto" w:fill="BFBFBF" w:themeFill="background1" w:themeFillShade="BF"/>
       </w:pPr>
-      <w:proofErr w:type="spellStart"/>
-      <w:r>
-        <w:t>Mkdir</w:t>
-      </w:r>
-      <w:proofErr w:type="spellEnd"/>
-      <w:r>
-        <w:t xml:space="preserve"> </w:t>
-      </w:r>
-      <w:proofErr w:type="spellStart"/>
-      <w:r>
-        <w:t>djangoProject</w:t>
-      </w:r>
-      <w:proofErr w:type="spellEnd"/>
+      <w:r>
+        <w:t>Mkdir djangoProject</w:t>
+      </w:r>
     </w:p>
     <w:p>
       <w:pPr>
         <w:shd w:val="clear" w:color="auto" w:fill="BFBFBF" w:themeFill="background1" w:themeFillShade="BF"/>
       </w:pPr>
-      <w:proofErr w:type="spellStart"/>
-      <w:r>
-        <w:t>Cd</w:t>
-      </w:r>
-      <w:proofErr w:type="spellEnd"/>
-      <w:r>
-        <w:t xml:space="preserve"> </w:t>
-      </w:r>
-      <w:proofErr w:type="spellStart"/>
-      <w:r>
-        <w:t>djangoProject</w:t>
-      </w:r>
-      <w:proofErr w:type="spellEnd"/>
+      <w:r>
+        <w:t>Cd djangoProject</w:t>
+      </w:r>
     </w:p>
     <w:p>
       <w:pPr>
         <w:shd w:val="clear" w:color="auto" w:fill="BFBFBF" w:themeFill="background1" w:themeFillShade="BF"/>
       </w:pPr>
-      <w:proofErr w:type="gramStart"/>
-      <w:r>
-        <w:t>Pip install</w:t>
-      </w:r>
-      <w:proofErr w:type="gramEnd"/>
-      <w:r>
-        <w:t xml:space="preserve"> virtual </w:t>
-      </w:r>
-      <w:proofErr w:type="spellStart"/>
-      <w:r>
-        <w:t>env</w:t>
-      </w:r>
-      <w:proofErr w:type="spellEnd"/>
+      <w:r>
+        <w:t>Pip install virtual env</w:t>
+      </w:r>
     </w:p>
     <w:p>
       <w:pPr>
         <w:shd w:val="clear" w:color="auto" w:fill="BFBFBF" w:themeFill="background1" w:themeFillShade="BF"/>
       </w:pPr>
-      <w:proofErr w:type="spellStart"/>
-      <w:r>
-        <w:t>Virtualenv</w:t>
-      </w:r>
-      <w:proofErr w:type="spellEnd"/>
-      <w:r>
-        <w:t xml:space="preserve"> </w:t>
-      </w:r>
-      <w:proofErr w:type="spellStart"/>
-      <w:r>
-        <w:t>env</w:t>
-      </w:r>
-      <w:proofErr w:type="spellEnd"/>
+      <w:r>
+        <w:t>Virtualenv env</w:t>
+      </w:r>
     </w:p>
     <w:p>
       <w:pPr>
         <w:shd w:val="clear" w:color="auto" w:fill="BFBFBF" w:themeFill="background1" w:themeFillShade="BF"/>
       </w:pPr>
-      <w:proofErr w:type="spellStart"/>
-      <w:r>
-        <w:t>env</w:t>
-      </w:r>
-      <w:proofErr w:type="spellEnd"/>
-      <w:r>
-        <w:t>\Scripts\activate</w:t>
+      <w:r>
+        <w:t>env\Scripts\activate</w:t>
       </w:r>
     </w:p>
     <w:p>
       <w:pPr>
         <w:shd w:val="clear" w:color="auto" w:fill="BFBFBF" w:themeFill="background1" w:themeFillShade="BF"/>
       </w:pPr>
-      <w:proofErr w:type="gramStart"/>
-      <w:r>
-        <w:t>Pip install</w:t>
-      </w:r>
-      <w:proofErr w:type="gramEnd"/>
-      <w:r>
-        <w:t xml:space="preserve"> </w:t>
-      </w:r>
-      <w:proofErr w:type="spellStart"/>
-      <w:r>
-        <w:t>djan</w:t>
+      <w:r>
+        <w:t>Pip install djan</w:t>
       </w:r>
       <w:r>
         <w:t>g</w:t>
       </w:r>
       <w:r>
-        <w:t>o</w:t>
-      </w:r>
-      <w:proofErr w:type="spellEnd"/>
-      <w:r>
-        <w:t xml:space="preserve"> </w:t>
+        <w:t xml:space="preserve">o </w:t>
       </w:r>
     </w:p>
     <w:p>
       <w:pPr>
         <w:shd w:val="clear" w:color="auto" w:fill="BFBFBF" w:themeFill="background1" w:themeFillShade="BF"/>
       </w:pPr>
-      <w:proofErr w:type="spellStart"/>
-      <w:r>
-        <w:t>Django</w:t>
-      </w:r>
-      <w:proofErr w:type="spellEnd"/>
-      <w:r>
-        <w:t>-admin</w:t>
+      <w:r>
+        <w:t>Django-admin</w:t>
       </w:r>
     </w:p>
     <w:p>
@@ -180,13 +92,8 @@
         <w:shd w:val="clear" w:color="auto" w:fill="BFBFBF" w:themeFill="background1" w:themeFillShade="BF"/>
       </w:pPr>
       <w:r>
-        <w:t xml:space="preserve">Python mange.py </w:t>
-      </w:r>
-      <w:proofErr w:type="spellStart"/>
-      <w:r>
-        <w:t>runserver</w:t>
-      </w:r>
-      <w:proofErr w:type="spellEnd"/>
+        <w:t>Python mange.py runserver</w:t>
+      </w:r>
     </w:p>
     <w:p>
       <w:pPr>
@@ -198,15 +105,7 @@
         <w:shd w:val="clear" w:color="auto" w:fill="D9D9D9" w:themeFill="background1" w:themeFillShade="D9"/>
       </w:pPr>
       <w:r>
-        <w:t xml:space="preserve">Python –m </w:t>
-      </w:r>
-      <w:proofErr w:type="spellStart"/>
-      <w:r>
-        <w:t>django</w:t>
-      </w:r>
-      <w:proofErr w:type="spellEnd"/>
-      <w:r>
-        <w:t xml:space="preserve"> --version</w:t>
+        <w:t>Python –m django --version</w:t>
       </w:r>
     </w:p>
     <w:p/>
@@ -231,23 +130,7 @@
           <w:bCs/>
         </w:rPr>
         <w:lastRenderedPageBreak/>
-        <w:t xml:space="preserve">First activate the virtual </w:t>
-      </w:r>
-      <w:proofErr w:type="spellStart"/>
-      <w:r>
-        <w:rPr>
-          <w:b/>
-          <w:bCs/>
-        </w:rPr>
-        <w:t>env</w:t>
-      </w:r>
-      <w:proofErr w:type="spellEnd"/>
-      <w:r>
-        <w:rPr>
-          <w:b/>
-          <w:bCs/>
-        </w:rPr>
-        <w:t xml:space="preserve"> then run mange.py </w:t>
+        <w:t xml:space="preserve">First activate the virtual env then run mange.py </w:t>
       </w:r>
     </w:p>
     <w:p>
@@ -306,13 +189,8 @@
     <w:p/>
     <w:p>
       <w:r>
-        <w:t xml:space="preserve">Complete guideline to install </w:t>
-      </w:r>
-      <w:proofErr w:type="spellStart"/>
-      <w:r>
-        <w:t>django</w:t>
-      </w:r>
-      <w:proofErr w:type="spellEnd"/>
+        <w:t>Complete guideline to install django</w:t>
+      </w:r>
     </w:p>
     <w:p/>
     <w:p/>
@@ -481,23 +359,7 @@
         <w:shd w:val="clear" w:color="auto" w:fill="8DB3E2" w:themeFill="text2" w:themeFillTint="66"/>
       </w:pPr>
       <w:r>
-        <w:t xml:space="preserve">If the </w:t>
-      </w:r>
-      <w:proofErr w:type="spellStart"/>
-      <w:r>
-        <w:t>the</w:t>
-      </w:r>
-      <w:proofErr w:type="spellEnd"/>
-      <w:r>
-        <w:t xml:space="preserve"> app level template doesn’t </w:t>
-      </w:r>
-      <w:proofErr w:type="gramStart"/>
-      <w:r>
-        <w:t>find  then</w:t>
-      </w:r>
-      <w:proofErr w:type="gramEnd"/>
-      <w:r>
-        <w:t xml:space="preserve"> check the project settings add the app name in installed apps </w:t>
+        <w:t xml:space="preserve">If the the app level template doesn’t find  then check the project settings add the app name in installed apps </w:t>
       </w:r>
     </w:p>
     <w:p/>
@@ -506,21 +368,8 @@
         <w:shd w:val="clear" w:color="auto" w:fill="8DB3E2" w:themeFill="text2" w:themeFillTint="66"/>
       </w:pPr>
       <w:r>
-        <w:t xml:space="preserve">Project level template add -&gt; go </w:t>
-      </w:r>
-      <w:proofErr w:type="gramStart"/>
-      <w:r>
-        <w:t>to  settings</w:t>
-      </w:r>
-      <w:proofErr w:type="gramEnd"/>
-      <w:r>
-        <w:t xml:space="preserve"> then add </w:t>
-      </w:r>
-      <w:proofErr w:type="spellStart"/>
-      <w:r>
-        <w:t>os.path</w:t>
-      </w:r>
-      <w:proofErr w:type="spellEnd"/>
+        <w:t>Project level template add -&gt; go to  settings then add os.path</w:t>
+      </w:r>
     </w:p>
     <w:p>
       <w:pPr>
@@ -639,15 +488,7 @@
     <w:p>
       <w:r>
         <w:lastRenderedPageBreak/>
-        <w:t xml:space="preserve">Now you can go to </w:t>
-      </w:r>
-      <w:proofErr w:type="gramStart"/>
-      <w:r>
-        <w:t>browser :</w:t>
-      </w:r>
-      <w:proofErr w:type="gramEnd"/>
-      <w:r>
-        <w:t xml:space="preserve"> 127.0.0.1:8000</w:t>
+        <w:t>Now you can go to browser : 127.0.0.1:8000</w:t>
       </w:r>
     </w:p>
     <w:p>
@@ -661,23 +502,7 @@
         <w:t>Teacher</w:t>
       </w:r>
       <w:r>
-        <w:t xml:space="preserve"> folder and activate the </w:t>
-      </w:r>
-      <w:proofErr w:type="spellStart"/>
-      <w:r>
-        <w:t>env</w:t>
-      </w:r>
-      <w:proofErr w:type="spellEnd"/>
-      <w:r>
-        <w:t xml:space="preserve"> by (</w:t>
-      </w:r>
-      <w:proofErr w:type="spellStart"/>
-      <w:r>
-        <w:t>env</w:t>
-      </w:r>
-      <w:proofErr w:type="spellEnd"/>
-      <w:r>
-        <w:t xml:space="preserve">\Scripts\activate) </w:t>
+        <w:t xml:space="preserve"> folder and activate the env by (env\Scripts\activate) </w:t>
       </w:r>
     </w:p>
     <w:p>
@@ -777,25 +602,7 @@
           <w:sz w:val="20"/>
           <w:lang w:bidi="ar-SA"/>
         </w:rPr>
-        <w:t>&lt;</w:t>
-      </w:r>
-      <w:proofErr w:type="gramStart"/>
-      <w:r>
-        <w:rPr>
-          <w:rFonts w:ascii="inherit" w:eastAsia="Times New Roman" w:hAnsi="inherit" w:cs="Courier New"/>
-          <w:sz w:val="20"/>
-          <w:lang w:bidi="ar-SA"/>
-        </w:rPr>
-        <w:t>body</w:t>
-      </w:r>
-      <w:proofErr w:type="gramEnd"/>
-      <w:r>
-        <w:rPr>
-          <w:rFonts w:ascii="inherit" w:eastAsia="Times New Roman" w:hAnsi="inherit" w:cs="Courier New"/>
-          <w:sz w:val="20"/>
-          <w:lang w:bidi="ar-SA"/>
-        </w:rPr>
-        <w:t>&gt;</w:t>
+        <w:t>&lt;body&gt;</w:t>
       </w:r>
     </w:p>
     <w:p>
@@ -871,25 +678,7 @@
           <w:sz w:val="20"/>
           <w:lang w:bidi="ar-SA"/>
         </w:rPr>
-        <w:t xml:space="preserve">    {% </w:t>
-      </w:r>
-      <w:proofErr w:type="spellStart"/>
-      <w:r>
-        <w:rPr>
-          <w:rFonts w:ascii="inherit" w:eastAsia="Times New Roman" w:hAnsi="inherit" w:cs="Courier New"/>
-          <w:sz w:val="20"/>
-          <w:lang w:bidi="ar-SA"/>
-        </w:rPr>
-        <w:t>endblock</w:t>
-      </w:r>
-      <w:proofErr w:type="spellEnd"/>
-      <w:r>
-        <w:rPr>
-          <w:rFonts w:ascii="inherit" w:eastAsia="Times New Roman" w:hAnsi="inherit" w:cs="Courier New"/>
-          <w:sz w:val="20"/>
-          <w:lang w:bidi="ar-SA"/>
-        </w:rPr>
-        <w:t xml:space="preserve"> content %}</w:t>
+        <w:t xml:space="preserve">    {% endblock content %}</w:t>
       </w:r>
     </w:p>
     <w:p>
@@ -1060,25 +849,7 @@
           <w:rFonts w:ascii="inherit" w:hAnsi="inherit"/>
           <w:bdr w:val="none" w:sz="0" w:space="0" w:color="auto" w:frame="1"/>
         </w:rPr>
-        <w:t xml:space="preserve">    &lt;p&gt;</w:t>
-      </w:r>
-      <w:proofErr w:type="gramStart"/>
-      <w:r>
-        <w:rPr>
-          <w:rStyle w:val="HTMLCode"/>
-          <w:rFonts w:ascii="inherit" w:hAnsi="inherit"/>
-          <w:bdr w:val="none" w:sz="0" w:space="0" w:color="auto" w:frame="1"/>
-        </w:rPr>
-        <w:t>This</w:t>
-      </w:r>
-      <w:proofErr w:type="gramEnd"/>
-      <w:r>
-        <w:rPr>
-          <w:rStyle w:val="HTMLCode"/>
-          <w:rFonts w:ascii="inherit" w:hAnsi="inherit"/>
-          <w:bdr w:val="none" w:sz="0" w:space="0" w:color="auto" w:frame="1"/>
-        </w:rPr>
-        <w:t xml:space="preserve"> </w:t>
+        <w:t xml:space="preserve">    &lt;p&gt;This </w:t>
       </w:r>
       <w:r>
         <w:rPr>
@@ -1114,25 +885,7 @@
           <w:rFonts w:ascii="inherit" w:hAnsi="inherit"/>
           <w:bdr w:val="none" w:sz="0" w:space="0" w:color="auto" w:frame="1"/>
         </w:rPr>
-        <w:t xml:space="preserve">{% </w:t>
-      </w:r>
-      <w:proofErr w:type="spellStart"/>
-      <w:r>
-        <w:rPr>
-          <w:rStyle w:val="HTMLCode"/>
-          <w:rFonts w:ascii="inherit" w:hAnsi="inherit"/>
-          <w:bdr w:val="none" w:sz="0" w:space="0" w:color="auto" w:frame="1"/>
-        </w:rPr>
-        <w:t>endblock</w:t>
-      </w:r>
-      <w:proofErr w:type="spellEnd"/>
-      <w:r>
-        <w:rPr>
-          <w:rStyle w:val="HTMLCode"/>
-          <w:rFonts w:ascii="inherit" w:hAnsi="inherit"/>
-          <w:bdr w:val="none" w:sz="0" w:space="0" w:color="auto" w:frame="1"/>
-        </w:rPr>
-        <w:t xml:space="preserve"> content %}</w:t>
+        <w:t>{% endblock content %}</w:t>
       </w:r>
     </w:p>
     <w:p/>
@@ -1149,13 +902,8 @@
         <w:shd w:val="clear" w:color="auto" w:fill="EEECE1" w:themeFill="background2"/>
       </w:pPr>
       <w:r>
-        <w:t xml:space="preserve">Python manage.py </w:t>
-      </w:r>
-      <w:proofErr w:type="spellStart"/>
-      <w:r>
-        <w:t>createsuperuser</w:t>
-      </w:r>
-      <w:proofErr w:type="spellEnd"/>
+        <w:t>Python manage.py createsuperuser</w:t>
+      </w:r>
     </w:p>
     <w:p/>
     <w:p>
@@ -1214,13 +962,8 @@
     <w:p/>
     <w:p>
       <w:r>
-        <w:t xml:space="preserve">Python manage.py </w:t>
-      </w:r>
-      <w:proofErr w:type="spellStart"/>
-      <w:r>
-        <w:t>makemigrations</w:t>
-      </w:r>
-      <w:proofErr w:type="spellEnd"/>
+        <w:t>Python manage.py makemigrations</w:t>
+      </w:r>
     </w:p>
     <w:p>
       <w:r>
@@ -1282,38 +1025,15 @@
         <w:shd w:val="clear" w:color="auto" w:fill="EEECE1" w:themeFill="background2"/>
       </w:pPr>
       <w:r>
-        <w:t xml:space="preserve">Linking </w:t>
-      </w:r>
-      <w:proofErr w:type="spellStart"/>
-      <w:r>
-        <w:t>url</w:t>
-      </w:r>
-      <w:proofErr w:type="spellEnd"/>
-      <w:r>
-        <w:t xml:space="preserve"> path in html </w:t>
-      </w:r>
-      <w:proofErr w:type="gramStart"/>
-      <w:r>
-        <w:t>page :</w:t>
-      </w:r>
-      <w:proofErr w:type="gramEnd"/>
+        <w:t>Linking url path in html page :</w:t>
+      </w:r>
     </w:p>
     <w:p>
       <w:pPr>
         <w:shd w:val="clear" w:color="auto" w:fill="EEECE1" w:themeFill="background2"/>
       </w:pPr>
       <w:r>
-        <w:t xml:space="preserve">Two ways by </w:t>
-      </w:r>
-      <w:proofErr w:type="spellStart"/>
-      <w:proofErr w:type="gramStart"/>
-      <w:r>
-        <w:t>url</w:t>
-      </w:r>
-      <w:proofErr w:type="spellEnd"/>
-      <w:proofErr w:type="gramEnd"/>
-      <w:r>
-        <w:t xml:space="preserve"> name or direct path</w:t>
+        <w:t>Two ways by url name or direct path</w:t>
       </w:r>
     </w:p>
     <w:p>
@@ -1415,7 +1135,6 @@
         </w:rPr>
         <w:t xml:space="preserve"> </w:t>
       </w:r>
-      <w:proofErr w:type="spellStart"/>
       <w:r>
         <w:rPr>
           <w:rFonts w:ascii="Consolas" w:eastAsia="Times New Roman" w:hAnsi="Consolas" w:cs="Times New Roman"/>
@@ -1427,7 +1146,6 @@
         </w:rPr>
         <w:t>href</w:t>
       </w:r>
-      <w:proofErr w:type="spellEnd"/>
       <w:r>
         <w:rPr>
           <w:rFonts w:ascii="Consolas" w:eastAsia="Times New Roman" w:hAnsi="Consolas" w:cs="Times New Roman"/>
@@ -1448,31 +1166,7 @@
           <w:highlight w:val="yellow"/>
           <w:lang w:bidi="ar-SA"/>
         </w:rPr>
-        <w:t>"/project/{{</w:t>
-      </w:r>
-      <w:proofErr w:type="gramStart"/>
-      <w:r>
-        <w:rPr>
-          <w:rFonts w:ascii="Consolas" w:eastAsia="Times New Roman" w:hAnsi="Consolas" w:cs="Times New Roman"/>
-          <w:color w:val="CE9178"/>
-          <w:sz w:val="36"/>
-          <w:szCs w:val="36"/>
-          <w:highlight w:val="yellow"/>
-          <w:lang w:bidi="ar-SA"/>
-        </w:rPr>
-        <w:t>project.id }</w:t>
-      </w:r>
-      <w:proofErr w:type="gramEnd"/>
-      <w:r>
-        <w:rPr>
-          <w:rFonts w:ascii="Consolas" w:eastAsia="Times New Roman" w:hAnsi="Consolas" w:cs="Times New Roman"/>
-          <w:color w:val="CE9178"/>
-          <w:sz w:val="36"/>
-          <w:szCs w:val="36"/>
-          <w:highlight w:val="yellow"/>
-          <w:lang w:bidi="ar-SA"/>
-        </w:rPr>
-        <w:t>}"</w:t>
+        <w:t>"/project/{{project.id }}"</w:t>
       </w:r>
       <w:r>
         <w:rPr>
@@ -1494,31 +1188,7 @@
           <w:highlight w:val="yellow"/>
           <w:lang w:bidi="ar-SA"/>
         </w:rPr>
-        <w:t xml:space="preserve"> {{</w:t>
-      </w:r>
-      <w:proofErr w:type="spellStart"/>
-      <w:r>
-        <w:rPr>
-          <w:rFonts w:ascii="Consolas" w:eastAsia="Times New Roman" w:hAnsi="Consolas" w:cs="Times New Roman"/>
-          <w:color w:val="D4D4D4"/>
-          <w:sz w:val="36"/>
-          <w:szCs w:val="36"/>
-          <w:highlight w:val="yellow"/>
-          <w:lang w:bidi="ar-SA"/>
-        </w:rPr>
-        <w:t>project.title</w:t>
-      </w:r>
-      <w:proofErr w:type="spellEnd"/>
-      <w:r>
-        <w:rPr>
-          <w:rFonts w:ascii="Consolas" w:eastAsia="Times New Roman" w:hAnsi="Consolas" w:cs="Times New Roman"/>
-          <w:color w:val="D4D4D4"/>
-          <w:sz w:val="36"/>
-          <w:szCs w:val="36"/>
-          <w:highlight w:val="yellow"/>
-          <w:lang w:bidi="ar-SA"/>
-        </w:rPr>
-        <w:t xml:space="preserve"> }} </w:t>
+        <w:t xml:space="preserve"> {{project.title }} </w:t>
       </w:r>
       <w:r>
         <w:rPr>
@@ -1612,53 +1282,33 @@
       <w:pPr>
         <w:shd w:val="clear" w:color="auto" w:fill="EEECE1" w:themeFill="background2"/>
       </w:pPr>
-      <w:proofErr w:type="spellStart"/>
       <w:r>
         <w:lastRenderedPageBreak/>
-        <w:t>Github</w:t>
-      </w:r>
-      <w:proofErr w:type="spellEnd"/>
-      <w:r>
-        <w:t>:</w:t>
+        <w:t>Github:</w:t>
       </w:r>
     </w:p>
     <w:p>
       <w:pPr>
         <w:shd w:val="clear" w:color="auto" w:fill="EEECE1" w:themeFill="background2"/>
       </w:pPr>
-      <w:proofErr w:type="spellStart"/>
-      <w:r>
-        <w:t>Git</w:t>
-      </w:r>
-      <w:proofErr w:type="spellEnd"/>
-      <w:r>
-        <w:t xml:space="preserve"> status</w:t>
+      <w:r>
+        <w:t>Git status</w:t>
       </w:r>
     </w:p>
     <w:p>
       <w:pPr>
         <w:shd w:val="clear" w:color="auto" w:fill="EEECE1" w:themeFill="background2"/>
       </w:pPr>
-      <w:proofErr w:type="spellStart"/>
-      <w:r>
-        <w:t>Git</w:t>
-      </w:r>
-      <w:proofErr w:type="spellEnd"/>
-      <w:r>
-        <w:t xml:space="preserve"> add –a # it will add all file for commit </w:t>
+      <w:r>
+        <w:t xml:space="preserve">Git add –a # it will add all file for commit </w:t>
       </w:r>
     </w:p>
     <w:p>
       <w:pPr>
         <w:shd w:val="clear" w:color="auto" w:fill="EEECE1" w:themeFill="background2"/>
       </w:pPr>
-      <w:proofErr w:type="spellStart"/>
-      <w:r>
-        <w:t>Git</w:t>
-      </w:r>
-      <w:proofErr w:type="spellEnd"/>
-      <w:r>
-        <w:t xml:space="preserve"> commit # this will commit all the file in local</w:t>
+      <w:r>
+        <w:t>Git commit # this will commit all the file in local</w:t>
       </w:r>
     </w:p>
     <w:p>
@@ -1666,99 +1316,32 @@
         <w:shd w:val="clear" w:color="auto" w:fill="EEECE1" w:themeFill="background2"/>
       </w:pPr>
       <w:r>
-        <w:t xml:space="preserve">Then there will be open a </w:t>
-      </w:r>
-      <w:proofErr w:type="spellStart"/>
-      <w:r>
-        <w:t>msg</w:t>
-      </w:r>
-      <w:proofErr w:type="spellEnd"/>
-      <w:r>
-        <w:t xml:space="preserve"> </w:t>
-      </w:r>
-      <w:proofErr w:type="spellStart"/>
-      <w:r>
-        <w:t>prompet</w:t>
-      </w:r>
-      <w:proofErr w:type="spellEnd"/>
-      <w:r>
-        <w:t xml:space="preserve"> in </w:t>
-      </w:r>
-      <w:proofErr w:type="spellStart"/>
-      <w:r>
-        <w:t>cmd</w:t>
-      </w:r>
-      <w:proofErr w:type="spellEnd"/>
-      <w:r>
-        <w:t xml:space="preserve"> to enter </w:t>
-      </w:r>
-      <w:proofErr w:type="spellStart"/>
-      <w:r>
-        <w:t>msg</w:t>
-      </w:r>
-      <w:proofErr w:type="spellEnd"/>
-      <w:r>
-        <w:t xml:space="preserve"> </w:t>
+        <w:t xml:space="preserve">Then there will be open a msg prompet in cmd to enter msg </w:t>
       </w:r>
       <w:r>
         <w:rPr>
           <w:highlight w:val="yellow"/>
         </w:rPr>
-        <w:t>press (</w:t>
-      </w:r>
-      <w:proofErr w:type="spellStart"/>
+        <w:t>press (i)</w:t>
+      </w:r>
+      <w:r>
+        <w:t xml:space="preserve"> to close the editor </w:t>
+      </w:r>
       <w:r>
         <w:rPr>
           <w:highlight w:val="yellow"/>
         </w:rPr>
-        <w:t>i</w:t>
-      </w:r>
-      <w:proofErr w:type="spellEnd"/>
+        <w:t>press ctrl+c</w:t>
+      </w:r>
+      <w:r>
+        <w:t xml:space="preserve"> then type </w:t>
+      </w:r>
       <w:r>
         <w:rPr>
           <w:highlight w:val="yellow"/>
         </w:rPr>
-        <w:t>)</w:t>
-      </w:r>
-      <w:r>
-        <w:t xml:space="preserve"> to close the editor </w:t>
-      </w:r>
-      <w:r>
-        <w:rPr>
-          <w:highlight w:val="yellow"/>
-        </w:rPr>
-        <w:t xml:space="preserve">press </w:t>
-      </w:r>
-      <w:proofErr w:type="spellStart"/>
-      <w:r>
-        <w:rPr>
-          <w:highlight w:val="yellow"/>
-        </w:rPr>
-        <w:t>ctrl+c</w:t>
-      </w:r>
-      <w:proofErr w:type="spellEnd"/>
-      <w:r>
-        <w:t xml:space="preserve"> then </w:t>
-      </w:r>
-      <w:proofErr w:type="gramStart"/>
-      <w:r>
-        <w:t xml:space="preserve">type </w:t>
-      </w:r>
-      <w:r>
-        <w:rPr>
-          <w:highlight w:val="yellow"/>
-        </w:rPr>
-        <w:t>:</w:t>
-      </w:r>
-      <w:proofErr w:type="spellStart"/>
-      <w:r>
-        <w:rPr>
-          <w:highlight w:val="yellow"/>
-        </w:rPr>
-        <w:t>wq</w:t>
-      </w:r>
-      <w:proofErr w:type="spellEnd"/>
-      <w:proofErr w:type="gramEnd"/>
+        <w:t>:wq</w:t>
+      </w:r>
     </w:p>
     <w:p>
       <w:pPr>
@@ -1770,13 +1353,8 @@
         <w:shd w:val="clear" w:color="auto" w:fill="EEECE1" w:themeFill="background2"/>
       </w:pPr>
       <w:r>
-        <w:t xml:space="preserve">Then to push the local commit to remote server </w:t>
-      </w:r>
-      <w:proofErr w:type="gramStart"/>
-      <w:r>
-        <w:t>send .</w:t>
-      </w:r>
-      <w:proofErr w:type="gramEnd"/>
+        <w:t>Then to push the local commit to remote server send .</w:t>
+      </w:r>
     </w:p>
     <w:p>
       <w:pPr>
@@ -1787,13 +1365,8 @@
         </w:numPr>
         <w:shd w:val="clear" w:color="auto" w:fill="EEECE1" w:themeFill="background2"/>
       </w:pPr>
-      <w:proofErr w:type="spellStart"/>
-      <w:r>
-        <w:t>Git</w:t>
-      </w:r>
-      <w:proofErr w:type="spellEnd"/>
-      <w:r>
-        <w:t xml:space="preserve"> push origin –main </w:t>
+      <w:r>
+        <w:t xml:space="preserve">Git push origin –main </w:t>
       </w:r>
     </w:p>
     <w:p>
@@ -1818,13 +1391,8 @@
         </w:numPr>
         <w:shd w:val="clear" w:color="auto" w:fill="EEECE1" w:themeFill="background2"/>
       </w:pPr>
-      <w:proofErr w:type="spellStart"/>
-      <w:r>
-        <w:t>Git</w:t>
-      </w:r>
-      <w:proofErr w:type="spellEnd"/>
-      <w:r>
-        <w:t xml:space="preserve"> add remote “LINK of the project” </w:t>
+      <w:r>
+        <w:t xml:space="preserve">Git add remote “LINK of the project” </w:t>
       </w:r>
     </w:p>
     <w:p>
@@ -1844,16 +1412,8 @@
         <w:rPr>
           <w:highlight w:val="yellow"/>
         </w:rPr>
-        <w:t xml:space="preserve">Add static </w:t>
-      </w:r>
-      <w:proofErr w:type="gramStart"/>
-      <w:r>
-        <w:rPr>
-          <w:highlight w:val="yellow"/>
-        </w:rPr>
-        <w:t>file :</w:t>
-      </w:r>
-      <w:proofErr w:type="gramEnd"/>
+        <w:t>Add static file :</w:t>
+      </w:r>
     </w:p>
     <w:p>
       <w:r>
@@ -1981,53 +1541,7 @@
           <w:szCs w:val="17"/>
           <w:lang w:bidi="ar-SA"/>
         </w:rPr>
-        <w:t>#</w:t>
-      </w:r>
-      <w:proofErr w:type="spellStart"/>
-      <w:proofErr w:type="gramStart"/>
-      <w:r>
-        <w:rPr>
-          <w:rFonts w:ascii="Consolas" w:eastAsia="Times New Roman" w:hAnsi="Consolas" w:cs="Times New Roman"/>
-          <w:color w:val="6A9955"/>
-          <w:sz w:val="17"/>
-          <w:szCs w:val="17"/>
-          <w:lang w:bidi="ar-SA"/>
-        </w:rPr>
-        <w:t>os.path.join</w:t>
-      </w:r>
-      <w:proofErr w:type="spellEnd"/>
-      <w:r>
-        <w:rPr>
-          <w:rFonts w:ascii="Consolas" w:eastAsia="Times New Roman" w:hAnsi="Consolas" w:cs="Times New Roman"/>
-          <w:color w:val="6A9955"/>
-          <w:sz w:val="17"/>
-          <w:szCs w:val="17"/>
-          <w:lang w:bidi="ar-SA"/>
-        </w:rPr>
-        <w:t>(</w:t>
-      </w:r>
-      <w:proofErr w:type="spellStart"/>
-      <w:proofErr w:type="gramEnd"/>
-      <w:r>
-        <w:rPr>
-          <w:rFonts w:ascii="Consolas" w:eastAsia="Times New Roman" w:hAnsi="Consolas" w:cs="Times New Roman"/>
-          <w:color w:val="6A9955"/>
-          <w:sz w:val="17"/>
-          <w:szCs w:val="17"/>
-          <w:lang w:bidi="ar-SA"/>
-        </w:rPr>
-        <w:t>BASE_DIR,'static</w:t>
-      </w:r>
-      <w:proofErr w:type="spellEnd"/>
-      <w:r>
-        <w:rPr>
-          <w:rFonts w:ascii="Consolas" w:eastAsia="Times New Roman" w:hAnsi="Consolas" w:cs="Times New Roman"/>
-          <w:color w:val="6A9955"/>
-          <w:sz w:val="17"/>
-          <w:szCs w:val="17"/>
-          <w:lang w:bidi="ar-SA"/>
-        </w:rPr>
-        <w:t>')</w:t>
+        <w:t>#os.path.join(BASE_DIR,'static')</w:t>
       </w:r>
     </w:p>
     <w:p>
@@ -2155,33 +1669,11 @@
           <w:highlight w:val="yellow"/>
         </w:rPr>
         <w:lastRenderedPageBreak/>
-        <w:t xml:space="preserve">Use the media </w:t>
-      </w:r>
-      <w:proofErr w:type="spellStart"/>
-      <w:r>
-        <w:rPr>
-          <w:highlight w:val="yellow"/>
-        </w:rPr>
-        <w:t>url</w:t>
-      </w:r>
-      <w:proofErr w:type="spellEnd"/>
-      <w:r>
-        <w:rPr>
-          <w:highlight w:val="yellow"/>
-        </w:rPr>
-        <w:t xml:space="preserve"> for user </w:t>
-      </w:r>
-      <w:proofErr w:type="gramStart"/>
-      <w:r>
-        <w:rPr>
-          <w:highlight w:val="yellow"/>
-        </w:rPr>
-        <w:t>upload</w:t>
+        <w:t>Use the media url for user upload</w:t>
       </w:r>
       <w:r>
         <w:t xml:space="preserve"> :</w:t>
       </w:r>
-      <w:proofErr w:type="gramEnd"/>
     </w:p>
     <w:p>
       <w:pPr>
@@ -2245,21 +1737,7 @@
         <w:rPr>
           <w:highlight w:val="yellow"/>
         </w:rPr>
-        <w:t xml:space="preserve">Configure the </w:t>
-      </w:r>
-      <w:proofErr w:type="spellStart"/>
-      <w:r>
-        <w:rPr>
-          <w:highlight w:val="yellow"/>
-        </w:rPr>
-        <w:t>urls</w:t>
-      </w:r>
-      <w:proofErr w:type="spellEnd"/>
-      <w:r>
-        <w:rPr>
-          <w:highlight w:val="yellow"/>
-        </w:rPr>
-        <w:t xml:space="preserve"> in main project </w:t>
+        <w:t xml:space="preserve">Configure the urls in main project </w:t>
       </w:r>
       <w:r>
         <w:rPr>
@@ -2280,8 +1758,6 @@
           <w:lang w:bidi="ar-SA"/>
         </w:rPr>
       </w:pPr>
-      <w:proofErr w:type="spellStart"/>
-      <w:proofErr w:type="gramStart"/>
       <w:r>
         <w:rPr>
           <w:rFonts w:ascii="Consolas" w:eastAsia="Times New Roman" w:hAnsi="Consolas" w:cs="Times New Roman"/>
@@ -2292,8 +1768,6 @@
         </w:rPr>
         <w:t>urlpatterns</w:t>
       </w:r>
-      <w:proofErr w:type="spellEnd"/>
-      <w:proofErr w:type="gramEnd"/>
       <w:r>
         <w:rPr>
           <w:rFonts w:ascii="Consolas" w:eastAsia="Times New Roman" w:hAnsi="Consolas" w:cs="Times New Roman"/>
@@ -2324,7 +1798,6 @@
         </w:rPr>
         <w:t>(</w:t>
       </w:r>
-      <w:proofErr w:type="spellStart"/>
       <w:r>
         <w:rPr>
           <w:rFonts w:ascii="Consolas" w:eastAsia="Times New Roman" w:hAnsi="Consolas" w:cs="Times New Roman"/>
@@ -2355,7 +1828,6 @@
         </w:rPr>
         <w:t>document_root</w:t>
       </w:r>
-      <w:proofErr w:type="spellEnd"/>
       <w:r>
         <w:rPr>
           <w:rFonts w:ascii="Consolas" w:eastAsia="Times New Roman" w:hAnsi="Consolas" w:cs="Times New Roman"/>
@@ -2366,7 +1838,6 @@
         </w:rPr>
         <w:t xml:space="preserve"> = </w:t>
       </w:r>
-      <w:proofErr w:type="spellStart"/>
       <w:r>
         <w:rPr>
           <w:rFonts w:ascii="Consolas" w:eastAsia="Times New Roman" w:hAnsi="Consolas" w:cs="Times New Roman"/>
@@ -2385,35 +1856,16 @@
           <w:szCs w:val="17"/>
           <w:lang w:bidi="ar-SA"/>
         </w:rPr>
-        <w:t>.MEDIA_ROOT</w:t>
-      </w:r>
-      <w:proofErr w:type="spellEnd"/>
-      <w:r>
-        <w:rPr>
-          <w:rFonts w:ascii="Consolas" w:eastAsia="Times New Roman" w:hAnsi="Consolas" w:cs="Times New Roman"/>
-          <w:color w:val="D4D4D4"/>
-          <w:sz w:val="17"/>
-          <w:szCs w:val="17"/>
-          <w:lang w:bidi="ar-SA"/>
-        </w:rPr>
-        <w:t>)</w:t>
+        <w:t>.MEDIA_ROOT)</w:t>
       </w:r>
     </w:p>
     <w:p/>
     <w:p>
-      <w:proofErr w:type="gramStart"/>
       <w:r>
         <w:rPr>
           <w:highlight w:val="yellow"/>
         </w:rPr>
-        <w:t>use</w:t>
-      </w:r>
-      <w:proofErr w:type="gramEnd"/>
-      <w:r>
-        <w:rPr>
-          <w:highlight w:val="yellow"/>
-        </w:rPr>
-        <w:t xml:space="preserve"> a featured image field in database models</w:t>
+        <w:t>use a featured image field in database models</w:t>
       </w:r>
     </w:p>
     <w:p>
@@ -2438,7 +1890,6 @@
         </w:rPr>
         <w:t xml:space="preserve">    </w:t>
       </w:r>
-      <w:proofErr w:type="spellStart"/>
       <w:r>
         <w:rPr>
           <w:rFonts w:ascii="Consolas" w:eastAsia="Times New Roman" w:hAnsi="Consolas" w:cs="Times New Roman"/>
@@ -2449,7 +1900,6 @@
         </w:rPr>
         <w:t>featured_image</w:t>
       </w:r>
-      <w:proofErr w:type="spellEnd"/>
       <w:r>
         <w:rPr>
           <w:rFonts w:ascii="Consolas" w:eastAsia="Times New Roman" w:hAnsi="Consolas" w:cs="Times New Roman"/>
@@ -2460,8 +1910,6 @@
         </w:rPr>
         <w:t xml:space="preserve"> = </w:t>
       </w:r>
-      <w:proofErr w:type="spellStart"/>
-      <w:proofErr w:type="gramStart"/>
       <w:r>
         <w:rPr>
           <w:rFonts w:ascii="Consolas" w:eastAsia="Times New Roman" w:hAnsi="Consolas" w:cs="Times New Roman"/>
@@ -2492,7 +1940,6 @@
         </w:rPr>
         <w:t>ImageField</w:t>
       </w:r>
-      <w:proofErr w:type="spellEnd"/>
       <w:r>
         <w:rPr>
           <w:rFonts w:ascii="Consolas" w:eastAsia="Times New Roman" w:hAnsi="Consolas" w:cs="Times New Roman"/>
@@ -2503,7 +1950,6 @@
         </w:rPr>
         <w:t>(</w:t>
       </w:r>
-      <w:proofErr w:type="gramEnd"/>
       <w:r>
         <w:rPr>
           <w:rFonts w:ascii="Consolas" w:eastAsia="Times New Roman" w:hAnsi="Consolas" w:cs="Times New Roman"/>
@@ -2524,7 +1970,6 @@
         </w:rPr>
         <w:t>=</w:t>
       </w:r>
-      <w:proofErr w:type="spellStart"/>
       <w:r>
         <w:rPr>
           <w:rFonts w:ascii="Consolas" w:eastAsia="Times New Roman" w:hAnsi="Consolas" w:cs="Times New Roman"/>
@@ -2555,7 +2000,6 @@
         </w:rPr>
         <w:t>blank</w:t>
       </w:r>
-      <w:proofErr w:type="spellEnd"/>
       <w:r>
         <w:rPr>
           <w:rFonts w:ascii="Consolas" w:eastAsia="Times New Roman" w:hAnsi="Consolas" w:cs="Times New Roman"/>
@@ -2588,13 +2032,8 @@
       </w:r>
     </w:p>
     <w:p>
-      <w:proofErr w:type="gramStart"/>
-      <w:r>
-        <w:t>we</w:t>
-      </w:r>
-      <w:proofErr w:type="gramEnd"/>
-      <w:r>
-        <w:t xml:space="preserve"> can access the image in html page directly :</w:t>
+      <w:r>
+        <w:t>we can access the image in html page directly :</w:t>
       </w:r>
     </w:p>
     <w:p>
@@ -2619,7 +2058,6 @@
         </w:rPr>
         <w:t>&lt;</w:t>
       </w:r>
-      <w:proofErr w:type="spellStart"/>
       <w:r>
         <w:rPr>
           <w:rFonts w:ascii="Consolas" w:eastAsia="Times New Roman" w:hAnsi="Consolas" w:cs="Times New Roman"/>
@@ -2630,7 +2068,6 @@
         </w:rPr>
         <w:t>img</w:t>
       </w:r>
-      <w:proofErr w:type="spellEnd"/>
       <w:r>
         <w:rPr>
           <w:rFonts w:ascii="Consolas" w:eastAsia="Times New Roman" w:hAnsi="Consolas" w:cs="Times New Roman"/>
@@ -2681,7 +2118,6 @@
         </w:rPr>
         <w:t xml:space="preserve"> </w:t>
       </w:r>
-      <w:proofErr w:type="spellStart"/>
       <w:r>
         <w:rPr>
           <w:rFonts w:ascii="Consolas" w:eastAsia="Times New Roman" w:hAnsi="Consolas" w:cs="Times New Roman"/>
@@ -2692,7 +2128,6 @@
         </w:rPr>
         <w:t>src</w:t>
       </w:r>
-      <w:proofErr w:type="spellEnd"/>
       <w:r>
         <w:rPr>
           <w:rFonts w:ascii="Consolas" w:eastAsia="Times New Roman" w:hAnsi="Consolas" w:cs="Times New Roman"/>
@@ -2711,9 +2146,38 @@
           <w:szCs w:val="17"/>
           <w:lang w:bidi="ar-SA"/>
         </w:rPr>
-        <w:t>"{{</w:t>
-      </w:r>
-      <w:proofErr w:type="spellStart"/>
+        <w:t>"{{book.featured_image.url}}"</w:t>
+      </w:r>
+      <w:r>
+        <w:rPr>
+          <w:rFonts w:ascii="Consolas" w:eastAsia="Times New Roman" w:hAnsi="Consolas" w:cs="Times New Roman"/>
+          <w:color w:val="D4D4D4"/>
+          <w:sz w:val="17"/>
+          <w:szCs w:val="17"/>
+          <w:lang w:bidi="ar-SA"/>
+        </w:rPr>
+        <w:t xml:space="preserve"> </w:t>
+      </w:r>
+      <w:r>
+        <w:rPr>
+          <w:rFonts w:ascii="Consolas" w:eastAsia="Times New Roman" w:hAnsi="Consolas" w:cs="Times New Roman"/>
+          <w:color w:val="9CDCFE"/>
+          <w:sz w:val="17"/>
+          <w:szCs w:val="17"/>
+          <w:lang w:bidi="ar-SA"/>
+        </w:rPr>
+        <w:t>alt</w:t>
+      </w:r>
+      <w:r>
+        <w:rPr>
+          <w:rFonts w:ascii="Consolas" w:eastAsia="Times New Roman" w:hAnsi="Consolas" w:cs="Times New Roman"/>
+          <w:color w:val="D4D4D4"/>
+          <w:sz w:val="17"/>
+          <w:szCs w:val="17"/>
+          <w:lang w:bidi="ar-SA"/>
+        </w:rPr>
+        <w:t>=</w:t>
+      </w:r>
       <w:r>
         <w:rPr>
           <w:rFonts w:ascii="Consolas" w:eastAsia="Times New Roman" w:hAnsi="Consolas" w:cs="Times New Roman"/>
@@ -2722,57 +2186,6 @@
           <w:szCs w:val="17"/>
           <w:lang w:bidi="ar-SA"/>
         </w:rPr>
-        <w:t>book.featured_image.url</w:t>
-      </w:r>
-      <w:proofErr w:type="spellEnd"/>
-      <w:r>
-        <w:rPr>
-          <w:rFonts w:ascii="Consolas" w:eastAsia="Times New Roman" w:hAnsi="Consolas" w:cs="Times New Roman"/>
-          <w:color w:val="CE9178"/>
-          <w:sz w:val="17"/>
-          <w:szCs w:val="17"/>
-          <w:lang w:bidi="ar-SA"/>
-        </w:rPr>
-        <w:t>}}"</w:t>
-      </w:r>
-      <w:r>
-        <w:rPr>
-          <w:rFonts w:ascii="Consolas" w:eastAsia="Times New Roman" w:hAnsi="Consolas" w:cs="Times New Roman"/>
-          <w:color w:val="D4D4D4"/>
-          <w:sz w:val="17"/>
-          <w:szCs w:val="17"/>
-          <w:lang w:bidi="ar-SA"/>
-        </w:rPr>
-        <w:t xml:space="preserve"> </w:t>
-      </w:r>
-      <w:r>
-        <w:rPr>
-          <w:rFonts w:ascii="Consolas" w:eastAsia="Times New Roman" w:hAnsi="Consolas" w:cs="Times New Roman"/>
-          <w:color w:val="9CDCFE"/>
-          <w:sz w:val="17"/>
-          <w:szCs w:val="17"/>
-          <w:lang w:bidi="ar-SA"/>
-        </w:rPr>
-        <w:t>alt</w:t>
-      </w:r>
-      <w:r>
-        <w:rPr>
-          <w:rFonts w:ascii="Consolas" w:eastAsia="Times New Roman" w:hAnsi="Consolas" w:cs="Times New Roman"/>
-          <w:color w:val="D4D4D4"/>
-          <w:sz w:val="17"/>
-          <w:szCs w:val="17"/>
-          <w:lang w:bidi="ar-SA"/>
-        </w:rPr>
-        <w:t>=</w:t>
-      </w:r>
-      <w:r>
-        <w:rPr>
-          <w:rFonts w:ascii="Consolas" w:eastAsia="Times New Roman" w:hAnsi="Consolas" w:cs="Times New Roman"/>
-          <w:color w:val="CE9178"/>
-          <w:sz w:val="17"/>
-          <w:szCs w:val="17"/>
-          <w:lang w:bidi="ar-SA"/>
-        </w:rPr>
         <w:t>""</w:t>
       </w:r>
       <w:r>
@@ -2788,25 +2201,12 @@
     </w:p>
     <w:p>
       <w:r>
-        <w:t xml:space="preserve">Or </w:t>
-      </w:r>
-      <w:proofErr w:type="spellStart"/>
-      <w:r>
-        <w:t>specifiy</w:t>
-      </w:r>
-      <w:proofErr w:type="spellEnd"/>
-      <w:r>
-        <w:t xml:space="preserve"> it in the function in models </w:t>
-      </w:r>
-    </w:p>
-    <w:p>
-      <w:proofErr w:type="gramStart"/>
-      <w:r>
-        <w:t>define</w:t>
-      </w:r>
-      <w:proofErr w:type="gramEnd"/>
-      <w:r>
-        <w:t xml:space="preserve"> the function to return the file path of image to show in the html page</w:t>
+        <w:t xml:space="preserve">Or specifiy it in the function in models </w:t>
+      </w:r>
+    </w:p>
+    <w:p>
+      <w:r>
+        <w:t>define the function to return the file path of image to show in the html page</w:t>
       </w:r>
     </w:p>
     <w:p>
@@ -2874,7 +2274,6 @@
         </w:rPr>
         <w:t xml:space="preserve">    </w:t>
       </w:r>
-      <w:proofErr w:type="gramStart"/>
       <w:r>
         <w:rPr>
           <w:rFonts w:ascii="Consolas" w:eastAsia="Times New Roman" w:hAnsi="Consolas" w:cs="Times New Roman"/>
@@ -2885,7 +2284,6 @@
         </w:rPr>
         <w:t>def</w:t>
       </w:r>
-      <w:proofErr w:type="gramEnd"/>
       <w:r>
         <w:rPr>
           <w:rFonts w:ascii="Consolas" w:eastAsia="Times New Roman" w:hAnsi="Consolas" w:cs="Times New Roman"/>
@@ -2896,7 +2294,6 @@
         </w:rPr>
         <w:t xml:space="preserve"> </w:t>
       </w:r>
-      <w:proofErr w:type="spellStart"/>
       <w:r>
         <w:rPr>
           <w:rFonts w:ascii="Consolas" w:eastAsia="Times New Roman" w:hAnsi="Consolas" w:cs="Times New Roman"/>
@@ -2907,7 +2304,6 @@
         </w:rPr>
         <w:t>imageURL</w:t>
       </w:r>
-      <w:proofErr w:type="spellEnd"/>
       <w:r>
         <w:rPr>
           <w:rFonts w:ascii="Consolas" w:eastAsia="Times New Roman" w:hAnsi="Consolas" w:cs="Times New Roman"/>
@@ -2961,7 +2357,6 @@
         </w:rPr>
         <w:t xml:space="preserve">        </w:t>
       </w:r>
-      <w:proofErr w:type="gramStart"/>
       <w:r>
         <w:rPr>
           <w:rFonts w:ascii="Consolas" w:eastAsia="Times New Roman" w:hAnsi="Consolas" w:cs="Times New Roman"/>
@@ -2972,7 +2367,6 @@
         </w:rPr>
         <w:t>try</w:t>
       </w:r>
-      <w:proofErr w:type="gramEnd"/>
       <w:r>
         <w:rPr>
           <w:rFonts w:ascii="Consolas" w:eastAsia="Times New Roman" w:hAnsi="Consolas" w:cs="Times New Roman"/>
@@ -3006,8 +2400,6 @@
         </w:rPr>
         <w:t xml:space="preserve">            </w:t>
       </w:r>
-      <w:proofErr w:type="spellStart"/>
-      <w:proofErr w:type="gramStart"/>
       <w:r>
         <w:rPr>
           <w:rFonts w:ascii="Consolas" w:eastAsia="Times New Roman" w:hAnsi="Consolas" w:cs="Times New Roman"/>
@@ -3018,8 +2410,6 @@
         </w:rPr>
         <w:t>img</w:t>
       </w:r>
-      <w:proofErr w:type="spellEnd"/>
-      <w:proofErr w:type="gramEnd"/>
       <w:r>
         <w:rPr>
           <w:rFonts w:ascii="Consolas" w:eastAsia="Times New Roman" w:hAnsi="Consolas" w:cs="Times New Roman"/>
@@ -3030,7 +2420,6 @@
         </w:rPr>
         <w:t xml:space="preserve">= </w:t>
       </w:r>
-      <w:proofErr w:type="spellStart"/>
       <w:r>
         <w:rPr>
           <w:rFonts w:ascii="Consolas" w:eastAsia="Times New Roman" w:hAnsi="Consolas" w:cs="Times New Roman"/>
@@ -3081,7 +2470,6 @@
         </w:rPr>
         <w:t>url</w:t>
       </w:r>
-      <w:proofErr w:type="spellEnd"/>
     </w:p>
     <w:p>
       <w:pPr>
@@ -3105,7 +2493,6 @@
         </w:rPr>
         <w:t xml:space="preserve">        </w:t>
       </w:r>
-      <w:proofErr w:type="gramStart"/>
       <w:r>
         <w:rPr>
           <w:rFonts w:ascii="Consolas" w:eastAsia="Times New Roman" w:hAnsi="Consolas" w:cs="Times New Roman"/>
@@ -3116,7 +2503,6 @@
         </w:rPr>
         <w:t>except</w:t>
       </w:r>
-      <w:proofErr w:type="gramEnd"/>
       <w:r>
         <w:rPr>
           <w:rFonts w:ascii="Consolas" w:eastAsia="Times New Roman" w:hAnsi="Consolas" w:cs="Times New Roman"/>
@@ -3150,8 +2536,6 @@
         </w:rPr>
         <w:t xml:space="preserve">            </w:t>
       </w:r>
-      <w:proofErr w:type="spellStart"/>
-      <w:proofErr w:type="gramStart"/>
       <w:r>
         <w:rPr>
           <w:rFonts w:ascii="Consolas" w:eastAsia="Times New Roman" w:hAnsi="Consolas" w:cs="Times New Roman"/>
@@ -3162,8 +2546,6 @@
         </w:rPr>
         <w:t>img</w:t>
       </w:r>
-      <w:proofErr w:type="spellEnd"/>
-      <w:proofErr w:type="gramEnd"/>
       <w:r>
         <w:rPr>
           <w:rFonts w:ascii="Consolas" w:eastAsia="Times New Roman" w:hAnsi="Consolas" w:cs="Times New Roman"/>
@@ -3207,7 +2589,6 @@
         </w:rPr>
         <w:t xml:space="preserve">        </w:t>
       </w:r>
-      <w:proofErr w:type="gramStart"/>
       <w:r>
         <w:rPr>
           <w:rFonts w:ascii="Consolas" w:eastAsia="Times New Roman" w:hAnsi="Consolas" w:cs="Times New Roman"/>
@@ -3218,7 +2599,6 @@
         </w:rPr>
         <w:t>return</w:t>
       </w:r>
-      <w:proofErr w:type="gramEnd"/>
       <w:r>
         <w:rPr>
           <w:rFonts w:ascii="Consolas" w:eastAsia="Times New Roman" w:hAnsi="Consolas" w:cs="Times New Roman"/>
@@ -3229,7 +2609,6 @@
         </w:rPr>
         <w:t xml:space="preserve"> </w:t>
       </w:r>
-      <w:proofErr w:type="spellStart"/>
       <w:r>
         <w:rPr>
           <w:rFonts w:ascii="Consolas" w:eastAsia="Times New Roman" w:hAnsi="Consolas" w:cs="Times New Roman"/>
@@ -3240,64 +2619,21 @@
         </w:rPr>
         <w:t>img</w:t>
       </w:r>
-      <w:proofErr w:type="spellEnd"/>
     </w:p>
     <w:p/>
     <w:p>
-      <w:proofErr w:type="gramStart"/>
-      <w:r>
-        <w:t>in</w:t>
-      </w:r>
-      <w:proofErr w:type="gramEnd"/>
-      <w:r>
-        <w:t xml:space="preserve"> html to show the form we can use the shortcut : </w:t>
-      </w:r>
-    </w:p>
-    <w:p>
-      <w:r>
-        <w:t>{{</w:t>
-      </w:r>
-      <w:proofErr w:type="spellStart"/>
-      <w:r>
-        <w:t>form.as_p</w:t>
-      </w:r>
-      <w:proofErr w:type="spellEnd"/>
-      <w:r>
-        <w:t xml:space="preserve">} or we can use custom </w:t>
-      </w:r>
-      <w:proofErr w:type="gramStart"/>
-      <w:r>
-        <w:t>way .</w:t>
-      </w:r>
-      <w:proofErr w:type="gramEnd"/>
-      <w:r>
-        <w:t xml:space="preserve"> </w:t>
-      </w:r>
-    </w:p>
-    <w:p>
-      <w:r>
-        <w:t xml:space="preserve">Use </w:t>
-      </w:r>
-      <w:proofErr w:type="spellStart"/>
-      <w:r>
-        <w:t>enctype</w:t>
-      </w:r>
-      <w:proofErr w:type="spellEnd"/>
-      <w:r>
-        <w:t xml:space="preserve">=to submit </w:t>
-      </w:r>
-      <w:proofErr w:type="spellStart"/>
-      <w:r>
-        <w:t>pdf</w:t>
-      </w:r>
-      <w:proofErr w:type="gramStart"/>
-      <w:r>
-        <w:t>,image</w:t>
-      </w:r>
-      <w:proofErr w:type="spellEnd"/>
-      <w:proofErr w:type="gramEnd"/>
-      <w:r>
-        <w:t xml:space="preserve"> file </w:t>
+      <w:r>
+        <w:t xml:space="preserve">in html to show the form we can use the shortcut : </w:t>
+      </w:r>
+    </w:p>
+    <w:p>
+      <w:r>
+        <w:t xml:space="preserve">{{form.as_p} or we can use custom way . </w:t>
+      </w:r>
+    </w:p>
+    <w:p>
+      <w:r>
+        <w:t xml:space="preserve">Use enctype=to submit pdf,image file </w:t>
       </w:r>
     </w:p>
     <w:p>
@@ -3422,7 +2758,6 @@
         </w:rPr>
         <w:t xml:space="preserve"> </w:t>
       </w:r>
-      <w:proofErr w:type="spellStart"/>
       <w:r>
         <w:rPr>
           <w:rFonts w:ascii="Consolas" w:eastAsia="Times New Roman" w:hAnsi="Consolas" w:cs="Times New Roman"/>
@@ -3433,7 +2768,6 @@
         </w:rPr>
         <w:t>enctype</w:t>
       </w:r>
-      <w:proofErr w:type="spellEnd"/>
       <w:r>
         <w:rPr>
           <w:rFonts w:ascii="Consolas" w:eastAsia="Times New Roman" w:hAnsi="Consolas" w:cs="Times New Roman"/>
@@ -3485,29 +2819,7 @@
           <w:szCs w:val="17"/>
           <w:lang w:bidi="ar-SA"/>
         </w:rPr>
-        <w:t xml:space="preserve">    {% </w:t>
-      </w:r>
-      <w:proofErr w:type="spellStart"/>
-      <w:r>
-        <w:rPr>
-          <w:rFonts w:ascii="Consolas" w:eastAsia="Times New Roman" w:hAnsi="Consolas" w:cs="Times New Roman"/>
-          <w:color w:val="D4D4D4"/>
-          <w:sz w:val="17"/>
-          <w:szCs w:val="17"/>
-          <w:lang w:bidi="ar-SA"/>
-        </w:rPr>
-        <w:t>csrf_token</w:t>
-      </w:r>
-      <w:proofErr w:type="spellEnd"/>
-      <w:r>
-        <w:rPr>
-          <w:rFonts w:ascii="Consolas" w:eastAsia="Times New Roman" w:hAnsi="Consolas" w:cs="Times New Roman"/>
-          <w:color w:val="D4D4D4"/>
-          <w:sz w:val="17"/>
-          <w:szCs w:val="17"/>
-          <w:lang w:bidi="ar-SA"/>
-        </w:rPr>
-        <w:t xml:space="preserve"> %} </w:t>
+        <w:t xml:space="preserve">    {% csrf_token %} </w:t>
       </w:r>
     </w:p>
     <w:p>
@@ -3530,29 +2842,7 @@
           <w:szCs w:val="17"/>
           <w:lang w:bidi="ar-SA"/>
         </w:rPr>
-        <w:t xml:space="preserve">     {% for field in </w:t>
-      </w:r>
-      <w:proofErr w:type="gramStart"/>
-      <w:r>
-        <w:rPr>
-          <w:rFonts w:ascii="Consolas" w:eastAsia="Times New Roman" w:hAnsi="Consolas" w:cs="Times New Roman"/>
-          <w:color w:val="D4D4D4"/>
-          <w:sz w:val="17"/>
-          <w:szCs w:val="17"/>
-          <w:lang w:bidi="ar-SA"/>
-        </w:rPr>
-        <w:t>form  %</w:t>
-      </w:r>
-      <w:proofErr w:type="gramEnd"/>
-      <w:r>
-        <w:rPr>
-          <w:rFonts w:ascii="Consolas" w:eastAsia="Times New Roman" w:hAnsi="Consolas" w:cs="Times New Roman"/>
-          <w:color w:val="D4D4D4"/>
-          <w:sz w:val="17"/>
-          <w:szCs w:val="17"/>
-          <w:lang w:bidi="ar-SA"/>
-        </w:rPr>
-        <w:t>}</w:t>
+        <w:t>     {% for field in form  %}</w:t>
       </w:r>
     </w:p>
     <w:p>
@@ -3587,7 +2877,6 @@
         </w:rPr>
         <w:t>&lt;</w:t>
       </w:r>
-      <w:proofErr w:type="gramStart"/>
       <w:r>
         <w:rPr>
           <w:rFonts w:ascii="Consolas" w:eastAsia="Times New Roman" w:hAnsi="Consolas" w:cs="Times New Roman"/>
@@ -3598,7 +2887,6 @@
         </w:rPr>
         <w:t>div</w:t>
       </w:r>
-      <w:proofErr w:type="gramEnd"/>
       <w:r>
         <w:rPr>
           <w:rFonts w:ascii="Consolas" w:eastAsia="Times New Roman" w:hAnsi="Consolas" w:cs="Times New Roman"/>
@@ -3630,29 +2918,7 @@
           <w:szCs w:val="17"/>
           <w:lang w:bidi="ar-SA"/>
         </w:rPr>
-        <w:t>            {{</w:t>
-      </w:r>
-      <w:proofErr w:type="spellStart"/>
-      <w:r>
-        <w:rPr>
-          <w:rFonts w:ascii="Consolas" w:eastAsia="Times New Roman" w:hAnsi="Consolas" w:cs="Times New Roman"/>
-          <w:color w:val="D4D4D4"/>
-          <w:sz w:val="17"/>
-          <w:szCs w:val="17"/>
-          <w:lang w:bidi="ar-SA"/>
-        </w:rPr>
-        <w:t>field.label</w:t>
-      </w:r>
-      <w:proofErr w:type="spellEnd"/>
-      <w:r>
-        <w:rPr>
-          <w:rFonts w:ascii="Consolas" w:eastAsia="Times New Roman" w:hAnsi="Consolas" w:cs="Times New Roman"/>
-          <w:color w:val="D4D4D4"/>
-          <w:sz w:val="17"/>
-          <w:szCs w:val="17"/>
-          <w:lang w:bidi="ar-SA"/>
-        </w:rPr>
-        <w:t>}}</w:t>
+        <w:t>            {{field.label}}</w:t>
       </w:r>
     </w:p>
     <w:p>
@@ -3675,29 +2941,7 @@
           <w:szCs w:val="17"/>
           <w:lang w:bidi="ar-SA"/>
         </w:rPr>
-        <w:t>            {{</w:t>
-      </w:r>
-      <w:proofErr w:type="gramStart"/>
-      <w:r>
-        <w:rPr>
-          <w:rFonts w:ascii="Consolas" w:eastAsia="Times New Roman" w:hAnsi="Consolas" w:cs="Times New Roman"/>
-          <w:color w:val="D4D4D4"/>
-          <w:sz w:val="17"/>
-          <w:szCs w:val="17"/>
-          <w:lang w:bidi="ar-SA"/>
-        </w:rPr>
-        <w:t>field</w:t>
-      </w:r>
-      <w:proofErr w:type="gramEnd"/>
-      <w:r>
-        <w:rPr>
-          <w:rFonts w:ascii="Consolas" w:eastAsia="Times New Roman" w:hAnsi="Consolas" w:cs="Times New Roman"/>
-          <w:color w:val="D4D4D4"/>
-          <w:sz w:val="17"/>
-          <w:szCs w:val="17"/>
-          <w:lang w:bidi="ar-SA"/>
-        </w:rPr>
-        <w:t>}}</w:t>
+        <w:t>            {{field}}</w:t>
       </w:r>
     </w:p>
     <w:p>
@@ -3774,29 +3018,7 @@
           <w:lang w:bidi="ar-SA"/>
         </w:rPr>
         <w:lastRenderedPageBreak/>
-        <w:t xml:space="preserve">      {% </w:t>
-      </w:r>
-      <w:proofErr w:type="spellStart"/>
-      <w:r>
-        <w:rPr>
-          <w:rFonts w:ascii="Consolas" w:eastAsia="Times New Roman" w:hAnsi="Consolas" w:cs="Times New Roman"/>
-          <w:color w:val="D4D4D4"/>
-          <w:sz w:val="17"/>
-          <w:szCs w:val="17"/>
-          <w:lang w:bidi="ar-SA"/>
-        </w:rPr>
-        <w:t>endfor</w:t>
-      </w:r>
-      <w:proofErr w:type="spellEnd"/>
-      <w:r>
-        <w:rPr>
-          <w:rFonts w:ascii="Consolas" w:eastAsia="Times New Roman" w:hAnsi="Consolas" w:cs="Times New Roman"/>
-          <w:color w:val="D4D4D4"/>
-          <w:sz w:val="17"/>
-          <w:szCs w:val="17"/>
-          <w:lang w:bidi="ar-SA"/>
-        </w:rPr>
-        <w:t xml:space="preserve"> %}</w:t>
+        <w:t>      {% endfor %}</w:t>
       </w:r>
     </w:p>
     <w:p>
@@ -3991,15 +3213,7 @@
     <w:p/>
     <w:p>
       <w:r>
-        <w:t xml:space="preserve">And we need to change the views.py where we add </w:t>
-      </w:r>
-      <w:proofErr w:type="spellStart"/>
-      <w:r>
-        <w:t>request.files</w:t>
-      </w:r>
-      <w:proofErr w:type="spellEnd"/>
-      <w:r>
-        <w:t xml:space="preserve"> </w:t>
+        <w:t xml:space="preserve">And we need to change the views.py where we add request.files </w:t>
       </w:r>
     </w:p>
     <w:p>
@@ -4024,7 +3238,6 @@
         </w:rPr>
         <w:t>       </w:t>
       </w:r>
-      <w:proofErr w:type="gramStart"/>
       <w:r>
         <w:rPr>
           <w:rFonts w:ascii="Consolas" w:eastAsia="Times New Roman" w:hAnsi="Consolas" w:cs="Times New Roman"/>
@@ -4035,7 +3248,6 @@
         </w:rPr>
         <w:t>form</w:t>
       </w:r>
-      <w:proofErr w:type="gramEnd"/>
       <w:r>
         <w:rPr>
           <w:rFonts w:ascii="Consolas" w:eastAsia="Times New Roman" w:hAnsi="Consolas" w:cs="Times New Roman"/>
@@ -4046,7 +3258,6 @@
         </w:rPr>
         <w:t xml:space="preserve"> = </w:t>
       </w:r>
-      <w:proofErr w:type="spellStart"/>
       <w:r>
         <w:rPr>
           <w:rFonts w:ascii="Consolas" w:eastAsia="Times New Roman" w:hAnsi="Consolas" w:cs="Times New Roman"/>
@@ -4057,7 +3268,6 @@
         </w:rPr>
         <w:t>ProjectForm</w:t>
       </w:r>
-      <w:proofErr w:type="spellEnd"/>
       <w:r>
         <w:rPr>
           <w:rFonts w:ascii="Consolas" w:eastAsia="Times New Roman" w:hAnsi="Consolas" w:cs="Times New Roman"/>
@@ -4068,7 +3278,6 @@
         </w:rPr>
         <w:t>(</w:t>
       </w:r>
-      <w:proofErr w:type="spellStart"/>
       <w:r>
         <w:rPr>
           <w:rFonts w:ascii="Consolas" w:eastAsia="Times New Roman" w:hAnsi="Consolas" w:cs="Times New Roman"/>
@@ -4107,18 +3316,7 @@
           <w:szCs w:val="17"/>
           <w:lang w:bidi="ar-SA"/>
         </w:rPr>
-        <w:t>.FILES</w:t>
-      </w:r>
-      <w:proofErr w:type="spellEnd"/>
-      <w:r>
-        <w:rPr>
-          <w:rFonts w:ascii="Consolas" w:eastAsia="Times New Roman" w:hAnsi="Consolas" w:cs="Times New Roman"/>
-          <w:color w:val="D4D4D4"/>
-          <w:sz w:val="17"/>
-          <w:szCs w:val="17"/>
-          <w:lang w:bidi="ar-SA"/>
-        </w:rPr>
-        <w:t>)</w:t>
+        <w:t>.FILES)</w:t>
       </w:r>
     </w:p>
     <w:p/>

</xml_diff>

<commit_message>
in settings file STATICFILES_DIRS corrected
</commit_message>
<xml_diff>
--- a/djangoGuide.docx
+++ b/djangoGuide.docx
@@ -22,69 +22,164 @@
           <w:b/>
           <w:bCs/>
         </w:rPr>
-        <w:t xml:space="preserve">Fresh install of django in virtual env </w:t>
+        <w:t xml:space="preserve">Fresh install of </w:t>
+      </w:r>
+      <w:proofErr w:type="spellStart"/>
+      <w:r>
+        <w:rPr>
+          <w:b/>
+          <w:bCs/>
+        </w:rPr>
+        <w:t>django</w:t>
+      </w:r>
+      <w:proofErr w:type="spellEnd"/>
+      <w:r>
+        <w:rPr>
+          <w:b/>
+          <w:bCs/>
+        </w:rPr>
+        <w:t xml:space="preserve"> in virtual </w:t>
+      </w:r>
+      <w:proofErr w:type="spellStart"/>
+      <w:r>
+        <w:rPr>
+          <w:b/>
+          <w:bCs/>
+        </w:rPr>
+        <w:t>env</w:t>
+      </w:r>
+      <w:proofErr w:type="spellEnd"/>
+      <w:r>
+        <w:rPr>
+          <w:b/>
+          <w:bCs/>
+        </w:rPr>
+        <w:t xml:space="preserve"> </w:t>
       </w:r>
     </w:p>
     <w:p>
       <w:pPr>
         <w:shd w:val="clear" w:color="auto" w:fill="BFBFBF" w:themeFill="background1" w:themeFillShade="BF"/>
       </w:pPr>
-      <w:r>
-        <w:t>Mkdir djangoProject</w:t>
-      </w:r>
+      <w:proofErr w:type="spellStart"/>
+      <w:r>
+        <w:t>Mkdir</w:t>
+      </w:r>
+      <w:proofErr w:type="spellEnd"/>
+      <w:r>
+        <w:t xml:space="preserve"> </w:t>
+      </w:r>
+      <w:proofErr w:type="spellStart"/>
+      <w:r>
+        <w:t>djangoProject</w:t>
+      </w:r>
+      <w:proofErr w:type="spellEnd"/>
     </w:p>
     <w:p>
       <w:pPr>
         <w:shd w:val="clear" w:color="auto" w:fill="BFBFBF" w:themeFill="background1" w:themeFillShade="BF"/>
       </w:pPr>
-      <w:r>
-        <w:t>Cd djangoProject</w:t>
-      </w:r>
+      <w:proofErr w:type="spellStart"/>
+      <w:r>
+        <w:t>Cd</w:t>
+      </w:r>
+      <w:proofErr w:type="spellEnd"/>
+      <w:r>
+        <w:t xml:space="preserve"> </w:t>
+      </w:r>
+      <w:proofErr w:type="spellStart"/>
+      <w:r>
+        <w:t>djangoProject</w:t>
+      </w:r>
+      <w:proofErr w:type="spellEnd"/>
     </w:p>
     <w:p>
       <w:pPr>
         <w:shd w:val="clear" w:color="auto" w:fill="BFBFBF" w:themeFill="background1" w:themeFillShade="BF"/>
       </w:pPr>
-      <w:r>
-        <w:t>Pip install virtual env</w:t>
-      </w:r>
+      <w:proofErr w:type="gramStart"/>
+      <w:r>
+        <w:t>Pip install</w:t>
+      </w:r>
+      <w:proofErr w:type="gramEnd"/>
+      <w:r>
+        <w:t xml:space="preserve"> virtual </w:t>
+      </w:r>
+      <w:proofErr w:type="spellStart"/>
+      <w:r>
+        <w:t>env</w:t>
+      </w:r>
+      <w:proofErr w:type="spellEnd"/>
     </w:p>
     <w:p>
       <w:pPr>
         <w:shd w:val="clear" w:color="auto" w:fill="BFBFBF" w:themeFill="background1" w:themeFillShade="BF"/>
       </w:pPr>
-      <w:r>
-        <w:t>Virtualenv env</w:t>
-      </w:r>
+      <w:proofErr w:type="spellStart"/>
+      <w:r>
+        <w:t>Virtualenv</w:t>
+      </w:r>
+      <w:proofErr w:type="spellEnd"/>
+      <w:r>
+        <w:t xml:space="preserve"> </w:t>
+      </w:r>
+      <w:proofErr w:type="spellStart"/>
+      <w:r>
+        <w:t>env</w:t>
+      </w:r>
+      <w:proofErr w:type="spellEnd"/>
     </w:p>
     <w:p>
       <w:pPr>
         <w:shd w:val="clear" w:color="auto" w:fill="BFBFBF" w:themeFill="background1" w:themeFillShade="BF"/>
       </w:pPr>
-      <w:r>
-        <w:t>env\Scripts\activate</w:t>
+      <w:proofErr w:type="spellStart"/>
+      <w:r>
+        <w:t>env</w:t>
+      </w:r>
+      <w:proofErr w:type="spellEnd"/>
+      <w:r>
+        <w:t>\Scripts\activate</w:t>
       </w:r>
     </w:p>
     <w:p>
       <w:pPr>
         <w:shd w:val="clear" w:color="auto" w:fill="BFBFBF" w:themeFill="background1" w:themeFillShade="BF"/>
       </w:pPr>
-      <w:r>
-        <w:t>Pip install djan</w:t>
+      <w:proofErr w:type="gramStart"/>
+      <w:r>
+        <w:t>Pip install</w:t>
+      </w:r>
+      <w:proofErr w:type="gramEnd"/>
+      <w:r>
+        <w:t xml:space="preserve"> </w:t>
+      </w:r>
+      <w:proofErr w:type="spellStart"/>
+      <w:r>
+        <w:t>djan</w:t>
       </w:r>
       <w:r>
         <w:t>g</w:t>
       </w:r>
       <w:r>
-        <w:t xml:space="preserve">o </w:t>
+        <w:t>o</w:t>
+      </w:r>
+      <w:proofErr w:type="spellEnd"/>
+      <w:r>
+        <w:t xml:space="preserve"> </w:t>
       </w:r>
     </w:p>
     <w:p>
       <w:pPr>
         <w:shd w:val="clear" w:color="auto" w:fill="BFBFBF" w:themeFill="background1" w:themeFillShade="BF"/>
       </w:pPr>
-      <w:r>
-        <w:t>Django-admin</w:t>
+      <w:proofErr w:type="spellStart"/>
+      <w:r>
+        <w:t>Django</w:t>
+      </w:r>
+      <w:proofErr w:type="spellEnd"/>
+      <w:r>
+        <w:t>-admin</w:t>
       </w:r>
     </w:p>
     <w:p>
@@ -92,8 +187,13 @@
         <w:shd w:val="clear" w:color="auto" w:fill="BFBFBF" w:themeFill="background1" w:themeFillShade="BF"/>
       </w:pPr>
       <w:r>
-        <w:t>Python mange.py runserver</w:t>
-      </w:r>
+        <w:t xml:space="preserve">Python mange.py </w:t>
+      </w:r>
+      <w:proofErr w:type="spellStart"/>
+      <w:r>
+        <w:t>runserver</w:t>
+      </w:r>
+      <w:proofErr w:type="spellEnd"/>
     </w:p>
     <w:p>
       <w:pPr>
@@ -105,7 +205,15 @@
         <w:shd w:val="clear" w:color="auto" w:fill="D9D9D9" w:themeFill="background1" w:themeFillShade="D9"/>
       </w:pPr>
       <w:r>
-        <w:t>Python –m django --version</w:t>
+        <w:t xml:space="preserve">Python –m </w:t>
+      </w:r>
+      <w:proofErr w:type="spellStart"/>
+      <w:r>
+        <w:t>django</w:t>
+      </w:r>
+      <w:proofErr w:type="spellEnd"/>
+      <w:r>
+        <w:t xml:space="preserve"> --version</w:t>
       </w:r>
     </w:p>
     <w:p/>
@@ -130,7 +238,23 @@
           <w:bCs/>
         </w:rPr>
         <w:lastRenderedPageBreak/>
-        <w:t xml:space="preserve">First activate the virtual env then run mange.py </w:t>
+        <w:t xml:space="preserve">First activate the virtual </w:t>
+      </w:r>
+      <w:proofErr w:type="spellStart"/>
+      <w:r>
+        <w:rPr>
+          <w:b/>
+          <w:bCs/>
+        </w:rPr>
+        <w:t>env</w:t>
+      </w:r>
+      <w:proofErr w:type="spellEnd"/>
+      <w:r>
+        <w:rPr>
+          <w:b/>
+          <w:bCs/>
+        </w:rPr>
+        <w:t xml:space="preserve"> then run mange.py </w:t>
       </w:r>
     </w:p>
     <w:p>
@@ -189,8 +313,13 @@
     <w:p/>
     <w:p>
       <w:r>
-        <w:t>Complete guideline to install django</w:t>
-      </w:r>
+        <w:t xml:space="preserve">Complete guideline to install </w:t>
+      </w:r>
+      <w:proofErr w:type="spellStart"/>
+      <w:r>
+        <w:t>django</w:t>
+      </w:r>
+      <w:proofErr w:type="spellEnd"/>
     </w:p>
     <w:p/>
     <w:p/>
@@ -359,7 +488,23 @@
         <w:shd w:val="clear" w:color="auto" w:fill="8DB3E2" w:themeFill="text2" w:themeFillTint="66"/>
       </w:pPr>
       <w:r>
-        <w:t xml:space="preserve">If the the app level template doesn’t find  then check the project settings add the app name in installed apps </w:t>
+        <w:t xml:space="preserve">If the </w:t>
+      </w:r>
+      <w:proofErr w:type="spellStart"/>
+      <w:r>
+        <w:t>the</w:t>
+      </w:r>
+      <w:proofErr w:type="spellEnd"/>
+      <w:r>
+        <w:t xml:space="preserve"> app level template doesn’t </w:t>
+      </w:r>
+      <w:proofErr w:type="gramStart"/>
+      <w:r>
+        <w:t>find  then</w:t>
+      </w:r>
+      <w:proofErr w:type="gramEnd"/>
+      <w:r>
+        <w:t xml:space="preserve"> check the project settings add the app name in installed apps </w:t>
       </w:r>
     </w:p>
     <w:p/>
@@ -368,8 +513,21 @@
         <w:shd w:val="clear" w:color="auto" w:fill="8DB3E2" w:themeFill="text2" w:themeFillTint="66"/>
       </w:pPr>
       <w:r>
-        <w:t>Project level template add -&gt; go to  settings then add os.path</w:t>
-      </w:r>
+        <w:t xml:space="preserve">Project level template add -&gt; go </w:t>
+      </w:r>
+      <w:proofErr w:type="gramStart"/>
+      <w:r>
+        <w:t>to  settings</w:t>
+      </w:r>
+      <w:proofErr w:type="gramEnd"/>
+      <w:r>
+        <w:t xml:space="preserve"> then add </w:t>
+      </w:r>
+      <w:proofErr w:type="spellStart"/>
+      <w:r>
+        <w:t>os.path</w:t>
+      </w:r>
+      <w:proofErr w:type="spellEnd"/>
     </w:p>
     <w:p>
       <w:pPr>
@@ -488,7 +646,15 @@
     <w:p>
       <w:r>
         <w:lastRenderedPageBreak/>
-        <w:t>Now you can go to browser : 127.0.0.1:8000</w:t>
+        <w:t xml:space="preserve">Now you can go to </w:t>
+      </w:r>
+      <w:proofErr w:type="gramStart"/>
+      <w:r>
+        <w:t>browser :</w:t>
+      </w:r>
+      <w:proofErr w:type="gramEnd"/>
+      <w:r>
+        <w:t xml:space="preserve"> 127.0.0.1:8000</w:t>
       </w:r>
     </w:p>
     <w:p>
@@ -502,7 +668,23 @@
         <w:t>Teacher</w:t>
       </w:r>
       <w:r>
-        <w:t xml:space="preserve"> folder and activate the env by (env\Scripts\activate) </w:t>
+        <w:t xml:space="preserve"> folder and activate the </w:t>
+      </w:r>
+      <w:proofErr w:type="spellStart"/>
+      <w:r>
+        <w:t>env</w:t>
+      </w:r>
+      <w:proofErr w:type="spellEnd"/>
+      <w:r>
+        <w:t xml:space="preserve"> by (</w:t>
+      </w:r>
+      <w:proofErr w:type="spellStart"/>
+      <w:r>
+        <w:t>env</w:t>
+      </w:r>
+      <w:proofErr w:type="spellEnd"/>
+      <w:r>
+        <w:t xml:space="preserve">\Scripts\activate) </w:t>
       </w:r>
     </w:p>
     <w:p>
@@ -602,7 +784,25 @@
           <w:sz w:val="20"/>
           <w:lang w:bidi="ar-SA"/>
         </w:rPr>
-        <w:t>&lt;body&gt;</w:t>
+        <w:t>&lt;</w:t>
+      </w:r>
+      <w:proofErr w:type="gramStart"/>
+      <w:r>
+        <w:rPr>
+          <w:rFonts w:ascii="inherit" w:eastAsia="Times New Roman" w:hAnsi="inherit" w:cs="Courier New"/>
+          <w:sz w:val="20"/>
+          <w:lang w:bidi="ar-SA"/>
+        </w:rPr>
+        <w:t>body</w:t>
+      </w:r>
+      <w:proofErr w:type="gramEnd"/>
+      <w:r>
+        <w:rPr>
+          <w:rFonts w:ascii="inherit" w:eastAsia="Times New Roman" w:hAnsi="inherit" w:cs="Courier New"/>
+          <w:sz w:val="20"/>
+          <w:lang w:bidi="ar-SA"/>
+        </w:rPr>
+        <w:t>&gt;</w:t>
       </w:r>
     </w:p>
     <w:p>
@@ -678,7 +878,25 @@
           <w:sz w:val="20"/>
           <w:lang w:bidi="ar-SA"/>
         </w:rPr>
-        <w:t xml:space="preserve">    {% endblock content %}</w:t>
+        <w:t xml:space="preserve">    {% </w:t>
+      </w:r>
+      <w:proofErr w:type="spellStart"/>
+      <w:r>
+        <w:rPr>
+          <w:rFonts w:ascii="inherit" w:eastAsia="Times New Roman" w:hAnsi="inherit" w:cs="Courier New"/>
+          <w:sz w:val="20"/>
+          <w:lang w:bidi="ar-SA"/>
+        </w:rPr>
+        <w:t>endblock</w:t>
+      </w:r>
+      <w:proofErr w:type="spellEnd"/>
+      <w:r>
+        <w:rPr>
+          <w:rFonts w:ascii="inherit" w:eastAsia="Times New Roman" w:hAnsi="inherit" w:cs="Courier New"/>
+          <w:sz w:val="20"/>
+          <w:lang w:bidi="ar-SA"/>
+        </w:rPr>
+        <w:t xml:space="preserve"> content %}</w:t>
       </w:r>
     </w:p>
     <w:p>
@@ -849,7 +1067,25 @@
           <w:rFonts w:ascii="inherit" w:hAnsi="inherit"/>
           <w:bdr w:val="none" w:sz="0" w:space="0" w:color="auto" w:frame="1"/>
         </w:rPr>
-        <w:t xml:space="preserve">    &lt;p&gt;This </w:t>
+        <w:t xml:space="preserve">    &lt;p&gt;</w:t>
+      </w:r>
+      <w:proofErr w:type="gramStart"/>
+      <w:r>
+        <w:rPr>
+          <w:rStyle w:val="HTMLCode"/>
+          <w:rFonts w:ascii="inherit" w:hAnsi="inherit"/>
+          <w:bdr w:val="none" w:sz="0" w:space="0" w:color="auto" w:frame="1"/>
+        </w:rPr>
+        <w:t>This</w:t>
+      </w:r>
+      <w:proofErr w:type="gramEnd"/>
+      <w:r>
+        <w:rPr>
+          <w:rStyle w:val="HTMLCode"/>
+          <w:rFonts w:ascii="inherit" w:hAnsi="inherit"/>
+          <w:bdr w:val="none" w:sz="0" w:space="0" w:color="auto" w:frame="1"/>
+        </w:rPr>
+        <w:t xml:space="preserve"> </w:t>
       </w:r>
       <w:r>
         <w:rPr>
@@ -885,7 +1121,25 @@
           <w:rFonts w:ascii="inherit" w:hAnsi="inherit"/>
           <w:bdr w:val="none" w:sz="0" w:space="0" w:color="auto" w:frame="1"/>
         </w:rPr>
-        <w:t>{% endblock content %}</w:t>
+        <w:t xml:space="preserve">{% </w:t>
+      </w:r>
+      <w:proofErr w:type="spellStart"/>
+      <w:r>
+        <w:rPr>
+          <w:rStyle w:val="HTMLCode"/>
+          <w:rFonts w:ascii="inherit" w:hAnsi="inherit"/>
+          <w:bdr w:val="none" w:sz="0" w:space="0" w:color="auto" w:frame="1"/>
+        </w:rPr>
+        <w:t>endblock</w:t>
+      </w:r>
+      <w:proofErr w:type="spellEnd"/>
+      <w:r>
+        <w:rPr>
+          <w:rStyle w:val="HTMLCode"/>
+          <w:rFonts w:ascii="inherit" w:hAnsi="inherit"/>
+          <w:bdr w:val="none" w:sz="0" w:space="0" w:color="auto" w:frame="1"/>
+        </w:rPr>
+        <w:t xml:space="preserve"> content %}</w:t>
       </w:r>
     </w:p>
     <w:p/>
@@ -902,8 +1156,13 @@
         <w:shd w:val="clear" w:color="auto" w:fill="EEECE1" w:themeFill="background2"/>
       </w:pPr>
       <w:r>
-        <w:t>Python manage.py createsuperuser</w:t>
-      </w:r>
+        <w:t xml:space="preserve">Python manage.py </w:t>
+      </w:r>
+      <w:proofErr w:type="spellStart"/>
+      <w:r>
+        <w:t>createsuperuser</w:t>
+      </w:r>
+      <w:proofErr w:type="spellEnd"/>
     </w:p>
     <w:p/>
     <w:p>
@@ -962,8 +1221,13 @@
     <w:p/>
     <w:p>
       <w:r>
-        <w:t>Python manage.py makemigrations</w:t>
-      </w:r>
+        <w:t xml:space="preserve">Python manage.py </w:t>
+      </w:r>
+      <w:proofErr w:type="spellStart"/>
+      <w:r>
+        <w:t>makemigrations</w:t>
+      </w:r>
+      <w:proofErr w:type="spellEnd"/>
     </w:p>
     <w:p>
       <w:r>
@@ -1025,15 +1289,38 @@
         <w:shd w:val="clear" w:color="auto" w:fill="EEECE1" w:themeFill="background2"/>
       </w:pPr>
       <w:r>
-        <w:t>Linking url path in html page :</w:t>
-      </w:r>
+        <w:t xml:space="preserve">Linking </w:t>
+      </w:r>
+      <w:proofErr w:type="spellStart"/>
+      <w:r>
+        <w:t>url</w:t>
+      </w:r>
+      <w:proofErr w:type="spellEnd"/>
+      <w:r>
+        <w:t xml:space="preserve"> path in html </w:t>
+      </w:r>
+      <w:proofErr w:type="gramStart"/>
+      <w:r>
+        <w:t>page :</w:t>
+      </w:r>
+      <w:proofErr w:type="gramEnd"/>
     </w:p>
     <w:p>
       <w:pPr>
         <w:shd w:val="clear" w:color="auto" w:fill="EEECE1" w:themeFill="background2"/>
       </w:pPr>
       <w:r>
-        <w:t>Two ways by url name or direct path</w:t>
+        <w:t xml:space="preserve">Two ways by </w:t>
+      </w:r>
+      <w:proofErr w:type="spellStart"/>
+      <w:proofErr w:type="gramStart"/>
+      <w:r>
+        <w:t>url</w:t>
+      </w:r>
+      <w:proofErr w:type="spellEnd"/>
+      <w:proofErr w:type="gramEnd"/>
+      <w:r>
+        <w:t xml:space="preserve"> name or direct path</w:t>
       </w:r>
     </w:p>
     <w:p>
@@ -1135,6 +1422,7 @@
         </w:rPr>
         <w:t xml:space="preserve"> </w:t>
       </w:r>
+      <w:proofErr w:type="spellStart"/>
       <w:r>
         <w:rPr>
           <w:rFonts w:ascii="Consolas" w:eastAsia="Times New Roman" w:hAnsi="Consolas" w:cs="Times New Roman"/>
@@ -1146,6 +1434,7 @@
         </w:rPr>
         <w:t>href</w:t>
       </w:r>
+      <w:proofErr w:type="spellEnd"/>
       <w:r>
         <w:rPr>
           <w:rFonts w:ascii="Consolas" w:eastAsia="Times New Roman" w:hAnsi="Consolas" w:cs="Times New Roman"/>
@@ -1166,7 +1455,31 @@
           <w:highlight w:val="yellow"/>
           <w:lang w:bidi="ar-SA"/>
         </w:rPr>
-        <w:t>"/project/{{project.id }}"</w:t>
+        <w:t>"/project/{{</w:t>
+      </w:r>
+      <w:proofErr w:type="gramStart"/>
+      <w:r>
+        <w:rPr>
+          <w:rFonts w:ascii="Consolas" w:eastAsia="Times New Roman" w:hAnsi="Consolas" w:cs="Times New Roman"/>
+          <w:color w:val="CE9178"/>
+          <w:sz w:val="36"/>
+          <w:szCs w:val="36"/>
+          <w:highlight w:val="yellow"/>
+          <w:lang w:bidi="ar-SA"/>
+        </w:rPr>
+        <w:t>project.id }</w:t>
+      </w:r>
+      <w:proofErr w:type="gramEnd"/>
+      <w:r>
+        <w:rPr>
+          <w:rFonts w:ascii="Consolas" w:eastAsia="Times New Roman" w:hAnsi="Consolas" w:cs="Times New Roman"/>
+          <w:color w:val="CE9178"/>
+          <w:sz w:val="36"/>
+          <w:szCs w:val="36"/>
+          <w:highlight w:val="yellow"/>
+          <w:lang w:bidi="ar-SA"/>
+        </w:rPr>
+        <w:t>}"</w:t>
       </w:r>
       <w:r>
         <w:rPr>
@@ -1188,7 +1501,31 @@
           <w:highlight w:val="yellow"/>
           <w:lang w:bidi="ar-SA"/>
         </w:rPr>
-        <w:t xml:space="preserve"> {{project.title }} </w:t>
+        <w:t xml:space="preserve"> {{</w:t>
+      </w:r>
+      <w:proofErr w:type="spellStart"/>
+      <w:r>
+        <w:rPr>
+          <w:rFonts w:ascii="Consolas" w:eastAsia="Times New Roman" w:hAnsi="Consolas" w:cs="Times New Roman"/>
+          <w:color w:val="D4D4D4"/>
+          <w:sz w:val="36"/>
+          <w:szCs w:val="36"/>
+          <w:highlight w:val="yellow"/>
+          <w:lang w:bidi="ar-SA"/>
+        </w:rPr>
+        <w:t>project.title</w:t>
+      </w:r>
+      <w:proofErr w:type="spellEnd"/>
+      <w:r>
+        <w:rPr>
+          <w:rFonts w:ascii="Consolas" w:eastAsia="Times New Roman" w:hAnsi="Consolas" w:cs="Times New Roman"/>
+          <w:color w:val="D4D4D4"/>
+          <w:sz w:val="36"/>
+          <w:szCs w:val="36"/>
+          <w:highlight w:val="yellow"/>
+          <w:lang w:bidi="ar-SA"/>
+        </w:rPr>
+        <w:t xml:space="preserve"> }} </w:t>
       </w:r>
       <w:r>
         <w:rPr>
@@ -1282,33 +1619,53 @@
       <w:pPr>
         <w:shd w:val="clear" w:color="auto" w:fill="EEECE1" w:themeFill="background2"/>
       </w:pPr>
+      <w:proofErr w:type="spellStart"/>
       <w:r>
         <w:lastRenderedPageBreak/>
-        <w:t>Github:</w:t>
+        <w:t>Github</w:t>
+      </w:r>
+      <w:proofErr w:type="spellEnd"/>
+      <w:r>
+        <w:t>:</w:t>
       </w:r>
     </w:p>
     <w:p>
       <w:pPr>
         <w:shd w:val="clear" w:color="auto" w:fill="EEECE1" w:themeFill="background2"/>
       </w:pPr>
-      <w:r>
-        <w:t>Git status</w:t>
+      <w:proofErr w:type="spellStart"/>
+      <w:r>
+        <w:t>Git</w:t>
+      </w:r>
+      <w:proofErr w:type="spellEnd"/>
+      <w:r>
+        <w:t xml:space="preserve"> status</w:t>
       </w:r>
     </w:p>
     <w:p>
       <w:pPr>
         <w:shd w:val="clear" w:color="auto" w:fill="EEECE1" w:themeFill="background2"/>
       </w:pPr>
-      <w:r>
-        <w:t xml:space="preserve">Git add –a # it will add all file for commit </w:t>
+      <w:proofErr w:type="spellStart"/>
+      <w:r>
+        <w:t>Git</w:t>
+      </w:r>
+      <w:proofErr w:type="spellEnd"/>
+      <w:r>
+        <w:t xml:space="preserve"> add –a # it will add all file for commit </w:t>
       </w:r>
     </w:p>
     <w:p>
       <w:pPr>
         <w:shd w:val="clear" w:color="auto" w:fill="EEECE1" w:themeFill="background2"/>
       </w:pPr>
-      <w:r>
-        <w:t>Git commit # this will commit all the file in local</w:t>
+      <w:proofErr w:type="spellStart"/>
+      <w:r>
+        <w:t>Git</w:t>
+      </w:r>
+      <w:proofErr w:type="spellEnd"/>
+      <w:r>
+        <w:t xml:space="preserve"> commit # this will commit all the file in local</w:t>
       </w:r>
     </w:p>
     <w:p>
@@ -1316,13 +1673,59 @@
         <w:shd w:val="clear" w:color="auto" w:fill="EEECE1" w:themeFill="background2"/>
       </w:pPr>
       <w:r>
-        <w:t xml:space="preserve">Then there will be open a msg prompet in cmd to enter msg </w:t>
+        <w:t xml:space="preserve">Then there will be open a </w:t>
+      </w:r>
+      <w:proofErr w:type="spellStart"/>
+      <w:r>
+        <w:t>msg</w:t>
+      </w:r>
+      <w:proofErr w:type="spellEnd"/>
+      <w:r>
+        <w:t xml:space="preserve"> </w:t>
+      </w:r>
+      <w:proofErr w:type="spellStart"/>
+      <w:r>
+        <w:t>prompet</w:t>
+      </w:r>
+      <w:proofErr w:type="spellEnd"/>
+      <w:r>
+        <w:t xml:space="preserve"> in </w:t>
+      </w:r>
+      <w:proofErr w:type="spellStart"/>
+      <w:r>
+        <w:t>cmd</w:t>
+      </w:r>
+      <w:proofErr w:type="spellEnd"/>
+      <w:r>
+        <w:t xml:space="preserve"> to enter </w:t>
+      </w:r>
+      <w:proofErr w:type="spellStart"/>
+      <w:r>
+        <w:t>msg</w:t>
+      </w:r>
+      <w:proofErr w:type="spellEnd"/>
+      <w:r>
+        <w:t xml:space="preserve"> </w:t>
       </w:r>
       <w:r>
         <w:rPr>
           <w:highlight w:val="yellow"/>
         </w:rPr>
-        <w:t>press (i)</w:t>
+        <w:t>press (</w:t>
+      </w:r>
+      <w:proofErr w:type="spellStart"/>
+      <w:r>
+        <w:rPr>
+          <w:highlight w:val="yellow"/>
+        </w:rPr>
+        <w:t>i</w:t>
+      </w:r>
+      <w:proofErr w:type="spellEnd"/>
+      <w:r>
+        <w:rPr>
+          <w:highlight w:val="yellow"/>
+        </w:rPr>
+        <w:t>)</w:t>
       </w:r>
       <w:r>
         <w:t xml:space="preserve"> to close the editor </w:t>
@@ -1331,17 +1734,38 @@
         <w:rPr>
           <w:highlight w:val="yellow"/>
         </w:rPr>
-        <w:t>press ctrl+c</w:t>
-      </w:r>
-      <w:r>
-        <w:t xml:space="preserve"> then type </w:t>
-      </w:r>
+        <w:t xml:space="preserve">press </w:t>
+      </w:r>
+      <w:proofErr w:type="spellStart"/>
       <w:r>
         <w:rPr>
           <w:highlight w:val="yellow"/>
         </w:rPr>
-        <w:t>:wq</w:t>
-      </w:r>
+        <w:t>ctrl+c</w:t>
+      </w:r>
+      <w:proofErr w:type="spellEnd"/>
+      <w:r>
+        <w:t xml:space="preserve"> then </w:t>
+      </w:r>
+      <w:proofErr w:type="gramStart"/>
+      <w:r>
+        <w:t xml:space="preserve">type </w:t>
+      </w:r>
+      <w:r>
+        <w:rPr>
+          <w:highlight w:val="yellow"/>
+        </w:rPr>
+        <w:t>:</w:t>
+      </w:r>
+      <w:proofErr w:type="spellStart"/>
+      <w:r>
+        <w:rPr>
+          <w:highlight w:val="yellow"/>
+        </w:rPr>
+        <w:t>wq</w:t>
+      </w:r>
+      <w:proofErr w:type="spellEnd"/>
+      <w:proofErr w:type="gramEnd"/>
     </w:p>
     <w:p>
       <w:pPr>
@@ -1353,8 +1777,13 @@
         <w:shd w:val="clear" w:color="auto" w:fill="EEECE1" w:themeFill="background2"/>
       </w:pPr>
       <w:r>
-        <w:t>Then to push the local commit to remote server send .</w:t>
-      </w:r>
+        <w:t xml:space="preserve">Then to push the local commit to remote server </w:t>
+      </w:r>
+      <w:proofErr w:type="gramStart"/>
+      <w:r>
+        <w:t>send .</w:t>
+      </w:r>
+      <w:proofErr w:type="gramEnd"/>
     </w:p>
     <w:p>
       <w:pPr>
@@ -1365,8 +1794,13 @@
         </w:numPr>
         <w:shd w:val="clear" w:color="auto" w:fill="EEECE1" w:themeFill="background2"/>
       </w:pPr>
-      <w:r>
-        <w:t xml:space="preserve">Git push origin –main </w:t>
+      <w:proofErr w:type="spellStart"/>
+      <w:r>
+        <w:t>Git</w:t>
+      </w:r>
+      <w:proofErr w:type="spellEnd"/>
+      <w:r>
+        <w:t xml:space="preserve"> push origin –main </w:t>
       </w:r>
     </w:p>
     <w:p>
@@ -1391,29 +1825,94 @@
         </w:numPr>
         <w:shd w:val="clear" w:color="auto" w:fill="EEECE1" w:themeFill="background2"/>
       </w:pPr>
-      <w:r>
-        <w:t xml:space="preserve">Git add remote “LINK of the project” </w:t>
+      <w:proofErr w:type="spellStart"/>
+      <w:r>
+        <w:t>Git</w:t>
+      </w:r>
+      <w:proofErr w:type="spellEnd"/>
+      <w:r>
+        <w:t xml:space="preserve"> add remote “LINK of the project” </w:t>
       </w:r>
     </w:p>
     <w:p>
       <w:pPr>
         <w:shd w:val="clear" w:color="auto" w:fill="EEECE1" w:themeFill="background2"/>
         <w:ind w:left="720"/>
-      </w:pPr>
-    </w:p>
-    <w:p>
-      <w:pPr>
-        <w:shd w:val="clear" w:color="auto" w:fill="EEECE1" w:themeFill="background2"/>
-        <w:ind w:left="720"/>
-      </w:pPr>
-    </w:p>
-    <w:p>
-      <w:r>
+        <w:jc w:val="right"/>
+      </w:pPr>
+    </w:p>
+    <w:p>
+      <w:pPr>
+        <w:pBdr>
+          <w:bottom w:val="single" w:sz="4" w:space="1" w:color="auto"/>
+          <w:right w:val="single" w:sz="4" w:space="4" w:color="auto"/>
+          <w:between w:val="single" w:sz="4" w:space="1" w:color="auto"/>
+          <w:bar w:val="single" w:sz="4" w:color="auto"/>
+        </w:pBdr>
+        <w:shd w:val="clear" w:color="auto" w:fill="9BBB59" w:themeFill="accent3"/>
+        <w:autoSpaceDE w:val="0"/>
+        <w:autoSpaceDN w:val="0"/>
+        <w:adjustRightInd w:val="0"/>
+        <w:spacing w:after="0" w:line="240" w:lineRule="auto"/>
+        <w:rPr>
+          <w:rFonts w:ascii="Lucida Console" w:eastAsiaTheme="minorHAnsi" w:hAnsi="Lucida Console" w:cs="Lucida Console"/>
+          <w:sz w:val="18"/>
+          <w:szCs w:val="18"/>
+          <w:lang w:bidi="ar-SA"/>
+        </w:rPr>
+      </w:pPr>
+      <w:proofErr w:type="spellStart"/>
+      <w:proofErr w:type="gramStart"/>
+      <w:r>
+        <w:rPr>
+          <w:rFonts w:ascii="Lucida Console" w:eastAsiaTheme="minorHAnsi" w:hAnsi="Lucida Console" w:cs="Lucida Console"/>
+          <w:sz w:val="18"/>
+          <w:szCs w:val="18"/>
+          <w:lang w:bidi="ar-SA"/>
+        </w:rPr>
+        <w:t>git</w:t>
+      </w:r>
+      <w:proofErr w:type="spellEnd"/>
+      <w:proofErr w:type="gramEnd"/>
+      <w:r>
+        <w:rPr>
+          <w:rFonts w:ascii="Lucida Console" w:eastAsiaTheme="minorHAnsi" w:hAnsi="Lucida Console" w:cs="Lucida Console"/>
+          <w:sz w:val="18"/>
+          <w:szCs w:val="18"/>
+          <w:lang w:bidi="ar-SA"/>
+        </w:rPr>
+        <w:t xml:space="preserve"> checkout -b main # this will create a branch main locally and remotely</w:t>
+      </w:r>
+    </w:p>
+    <w:p>
+      <w:pPr>
         <w:rPr>
           <w:highlight w:val="yellow"/>
         </w:rPr>
-        <w:t>Add static file :</w:t>
-      </w:r>
+      </w:pPr>
+    </w:p>
+    <w:p>
+      <w:pPr>
+        <w:rPr>
+          <w:highlight w:val="yellow"/>
+        </w:rPr>
+      </w:pPr>
+    </w:p>
+    <w:p>
+      <w:r>
+        <w:rPr>
+          <w:highlight w:val="yellow"/>
+        </w:rPr>
+        <w:t xml:space="preserve">Add static </w:t>
+      </w:r>
+      <w:proofErr w:type="gramStart"/>
+      <w:r>
+        <w:rPr>
+          <w:highlight w:val="yellow"/>
+        </w:rPr>
+        <w:t>file :</w:t>
+      </w:r>
+      <w:proofErr w:type="gramEnd"/>
     </w:p>
     <w:p>
       <w:r>
@@ -1541,7 +2040,53 @@
           <w:szCs w:val="17"/>
           <w:lang w:bidi="ar-SA"/>
         </w:rPr>
-        <w:t>#os.path.join(BASE_DIR,'static')</w:t>
+        <w:t>#</w:t>
+      </w:r>
+      <w:proofErr w:type="spellStart"/>
+      <w:proofErr w:type="gramStart"/>
+      <w:r>
+        <w:rPr>
+          <w:rFonts w:ascii="Consolas" w:eastAsia="Times New Roman" w:hAnsi="Consolas" w:cs="Times New Roman"/>
+          <w:color w:val="6A9955"/>
+          <w:sz w:val="17"/>
+          <w:szCs w:val="17"/>
+          <w:lang w:bidi="ar-SA"/>
+        </w:rPr>
+        <w:t>os.path.join</w:t>
+      </w:r>
+      <w:proofErr w:type="spellEnd"/>
+      <w:r>
+        <w:rPr>
+          <w:rFonts w:ascii="Consolas" w:eastAsia="Times New Roman" w:hAnsi="Consolas" w:cs="Times New Roman"/>
+          <w:color w:val="6A9955"/>
+          <w:sz w:val="17"/>
+          <w:szCs w:val="17"/>
+          <w:lang w:bidi="ar-SA"/>
+        </w:rPr>
+        <w:t>(</w:t>
+      </w:r>
+      <w:proofErr w:type="spellStart"/>
+      <w:proofErr w:type="gramEnd"/>
+      <w:r>
+        <w:rPr>
+          <w:rFonts w:ascii="Consolas" w:eastAsia="Times New Roman" w:hAnsi="Consolas" w:cs="Times New Roman"/>
+          <w:color w:val="6A9955"/>
+          <w:sz w:val="17"/>
+          <w:szCs w:val="17"/>
+          <w:lang w:bidi="ar-SA"/>
+        </w:rPr>
+        <w:t>BASE_DIR,'static</w:t>
+      </w:r>
+      <w:proofErr w:type="spellEnd"/>
+      <w:r>
+        <w:rPr>
+          <w:rFonts w:ascii="Consolas" w:eastAsia="Times New Roman" w:hAnsi="Consolas" w:cs="Times New Roman"/>
+          <w:color w:val="6A9955"/>
+          <w:sz w:val="17"/>
+          <w:szCs w:val="17"/>
+          <w:lang w:bidi="ar-SA"/>
+        </w:rPr>
+        <w:t>')</w:t>
       </w:r>
     </w:p>
     <w:p>
@@ -1573,6 +2118,7 @@
         <w:rPr>
           <w:highlight w:val="yellow"/>
         </w:rPr>
+        <w:lastRenderedPageBreak/>
         <w:t xml:space="preserve">To </w:t>
       </w:r>
       <w:r>
@@ -1668,12 +2214,33 @@
         <w:rPr>
           <w:highlight w:val="yellow"/>
         </w:rPr>
-        <w:lastRenderedPageBreak/>
-        <w:t>Use the media url for user upload</w:t>
+        <w:t xml:space="preserve">Use the media </w:t>
+      </w:r>
+      <w:proofErr w:type="spellStart"/>
+      <w:r>
+        <w:rPr>
+          <w:highlight w:val="yellow"/>
+        </w:rPr>
+        <w:t>url</w:t>
+      </w:r>
+      <w:proofErr w:type="spellEnd"/>
+      <w:r>
+        <w:rPr>
+          <w:highlight w:val="yellow"/>
+        </w:rPr>
+        <w:t xml:space="preserve"> for user </w:t>
+      </w:r>
+      <w:proofErr w:type="gramStart"/>
+      <w:r>
+        <w:rPr>
+          <w:highlight w:val="yellow"/>
+        </w:rPr>
+        <w:t>upload</w:t>
       </w:r>
       <w:r>
         <w:t xml:space="preserve"> :</w:t>
       </w:r>
+      <w:proofErr w:type="gramEnd"/>
     </w:p>
     <w:p>
       <w:pPr>
@@ -1737,7 +2304,21 @@
         <w:rPr>
           <w:highlight w:val="yellow"/>
         </w:rPr>
-        <w:t xml:space="preserve">Configure the urls in main project </w:t>
+        <w:t xml:space="preserve">Configure the </w:t>
+      </w:r>
+      <w:proofErr w:type="spellStart"/>
+      <w:r>
+        <w:rPr>
+          <w:highlight w:val="yellow"/>
+        </w:rPr>
+        <w:t>urls</w:t>
+      </w:r>
+      <w:proofErr w:type="spellEnd"/>
+      <w:r>
+        <w:rPr>
+          <w:highlight w:val="yellow"/>
+        </w:rPr>
+        <w:t xml:space="preserve"> in main project </w:t>
       </w:r>
       <w:r>
         <w:rPr>
@@ -1758,6 +2339,8 @@
           <w:lang w:bidi="ar-SA"/>
         </w:rPr>
       </w:pPr>
+      <w:proofErr w:type="spellStart"/>
+      <w:proofErr w:type="gramStart"/>
       <w:r>
         <w:rPr>
           <w:rFonts w:ascii="Consolas" w:eastAsia="Times New Roman" w:hAnsi="Consolas" w:cs="Times New Roman"/>
@@ -1768,6 +2351,8 @@
         </w:rPr>
         <w:t>urlpatterns</w:t>
       </w:r>
+      <w:proofErr w:type="spellEnd"/>
+      <w:proofErr w:type="gramEnd"/>
       <w:r>
         <w:rPr>
           <w:rFonts w:ascii="Consolas" w:eastAsia="Times New Roman" w:hAnsi="Consolas" w:cs="Times New Roman"/>
@@ -1798,6 +2383,7 @@
         </w:rPr>
         <w:t>(</w:t>
       </w:r>
+      <w:proofErr w:type="spellStart"/>
       <w:r>
         <w:rPr>
           <w:rFonts w:ascii="Consolas" w:eastAsia="Times New Roman" w:hAnsi="Consolas" w:cs="Times New Roman"/>
@@ -1828,6 +2414,7 @@
         </w:rPr>
         <w:t>document_root</w:t>
       </w:r>
+      <w:proofErr w:type="spellEnd"/>
       <w:r>
         <w:rPr>
           <w:rFonts w:ascii="Consolas" w:eastAsia="Times New Roman" w:hAnsi="Consolas" w:cs="Times New Roman"/>
@@ -1838,6 +2425,7 @@
         </w:rPr>
         <w:t xml:space="preserve"> = </w:t>
       </w:r>
+      <w:proofErr w:type="spellStart"/>
       <w:r>
         <w:rPr>
           <w:rFonts w:ascii="Consolas" w:eastAsia="Times New Roman" w:hAnsi="Consolas" w:cs="Times New Roman"/>
@@ -1856,16 +2444,35 @@
           <w:szCs w:val="17"/>
           <w:lang w:bidi="ar-SA"/>
         </w:rPr>
-        <w:t>.MEDIA_ROOT)</w:t>
+        <w:t>.MEDIA_ROOT</w:t>
+      </w:r>
+      <w:proofErr w:type="spellEnd"/>
+      <w:r>
+        <w:rPr>
+          <w:rFonts w:ascii="Consolas" w:eastAsia="Times New Roman" w:hAnsi="Consolas" w:cs="Times New Roman"/>
+          <w:color w:val="D4D4D4"/>
+          <w:sz w:val="17"/>
+          <w:szCs w:val="17"/>
+          <w:lang w:bidi="ar-SA"/>
+        </w:rPr>
+        <w:t>)</w:t>
       </w:r>
     </w:p>
     <w:p/>
     <w:p>
+      <w:proofErr w:type="gramStart"/>
       <w:r>
         <w:rPr>
           <w:highlight w:val="yellow"/>
         </w:rPr>
-        <w:t>use a featured image field in database models</w:t>
+        <w:t>use</w:t>
+      </w:r>
+      <w:proofErr w:type="gramEnd"/>
+      <w:r>
+        <w:rPr>
+          <w:highlight w:val="yellow"/>
+        </w:rPr>
+        <w:t xml:space="preserve"> a featured image field in database models</w:t>
       </w:r>
     </w:p>
     <w:p>
@@ -1890,6 +2497,7 @@
         </w:rPr>
         <w:t xml:space="preserve">    </w:t>
       </w:r>
+      <w:proofErr w:type="spellStart"/>
       <w:r>
         <w:rPr>
           <w:rFonts w:ascii="Consolas" w:eastAsia="Times New Roman" w:hAnsi="Consolas" w:cs="Times New Roman"/>
@@ -1900,6 +2508,7 @@
         </w:rPr>
         <w:t>featured_image</w:t>
       </w:r>
+      <w:proofErr w:type="spellEnd"/>
       <w:r>
         <w:rPr>
           <w:rFonts w:ascii="Consolas" w:eastAsia="Times New Roman" w:hAnsi="Consolas" w:cs="Times New Roman"/>
@@ -1910,6 +2519,8 @@
         </w:rPr>
         <w:t xml:space="preserve"> = </w:t>
       </w:r>
+      <w:proofErr w:type="spellStart"/>
+      <w:proofErr w:type="gramStart"/>
       <w:r>
         <w:rPr>
           <w:rFonts w:ascii="Consolas" w:eastAsia="Times New Roman" w:hAnsi="Consolas" w:cs="Times New Roman"/>
@@ -1940,6 +2551,7 @@
         </w:rPr>
         <w:t>ImageField</w:t>
       </w:r>
+      <w:proofErr w:type="spellEnd"/>
       <w:r>
         <w:rPr>
           <w:rFonts w:ascii="Consolas" w:eastAsia="Times New Roman" w:hAnsi="Consolas" w:cs="Times New Roman"/>
@@ -1950,6 +2562,7 @@
         </w:rPr>
         <w:t>(</w:t>
       </w:r>
+      <w:proofErr w:type="gramEnd"/>
       <w:r>
         <w:rPr>
           <w:rFonts w:ascii="Consolas" w:eastAsia="Times New Roman" w:hAnsi="Consolas" w:cs="Times New Roman"/>
@@ -1970,6 +2583,7 @@
         </w:rPr>
         <w:t>=</w:t>
       </w:r>
+      <w:proofErr w:type="spellStart"/>
       <w:r>
         <w:rPr>
           <w:rFonts w:ascii="Consolas" w:eastAsia="Times New Roman" w:hAnsi="Consolas" w:cs="Times New Roman"/>
@@ -2000,6 +2614,7 @@
         </w:rPr>
         <w:t>blank</w:t>
       </w:r>
+      <w:proofErr w:type="spellEnd"/>
       <w:r>
         <w:rPr>
           <w:rFonts w:ascii="Consolas" w:eastAsia="Times New Roman" w:hAnsi="Consolas" w:cs="Times New Roman"/>
@@ -2032,8 +2647,13 @@
       </w:r>
     </w:p>
     <w:p>
-      <w:r>
-        <w:t>we can access the image in html page directly :</w:t>
+      <w:proofErr w:type="gramStart"/>
+      <w:r>
+        <w:t>we</w:t>
+      </w:r>
+      <w:proofErr w:type="gramEnd"/>
+      <w:r>
+        <w:t xml:space="preserve"> can access the image in html page directly :</w:t>
       </w:r>
     </w:p>
     <w:p>
@@ -2058,6 +2678,7 @@
         </w:rPr>
         <w:t>&lt;</w:t>
       </w:r>
+      <w:proofErr w:type="spellStart"/>
       <w:r>
         <w:rPr>
           <w:rFonts w:ascii="Consolas" w:eastAsia="Times New Roman" w:hAnsi="Consolas" w:cs="Times New Roman"/>
@@ -2068,6 +2689,7 @@
         </w:rPr>
         <w:t>img</w:t>
       </w:r>
+      <w:proofErr w:type="spellEnd"/>
       <w:r>
         <w:rPr>
           <w:rFonts w:ascii="Consolas" w:eastAsia="Times New Roman" w:hAnsi="Consolas" w:cs="Times New Roman"/>
@@ -2118,6 +2740,7 @@
         </w:rPr>
         <w:t xml:space="preserve"> </w:t>
       </w:r>
+      <w:proofErr w:type="spellStart"/>
       <w:r>
         <w:rPr>
           <w:rFonts w:ascii="Consolas" w:eastAsia="Times New Roman" w:hAnsi="Consolas" w:cs="Times New Roman"/>
@@ -2128,6 +2751,7 @@
         </w:rPr>
         <w:t>src</w:t>
       </w:r>
+      <w:proofErr w:type="spellEnd"/>
       <w:r>
         <w:rPr>
           <w:rFonts w:ascii="Consolas" w:eastAsia="Times New Roman" w:hAnsi="Consolas" w:cs="Times New Roman"/>
@@ -2146,7 +2770,29 @@
           <w:szCs w:val="17"/>
           <w:lang w:bidi="ar-SA"/>
         </w:rPr>
-        <w:t>"{{book.featured_image.url}}"</w:t>
+        <w:t>"{{</w:t>
+      </w:r>
+      <w:proofErr w:type="spellStart"/>
+      <w:r>
+        <w:rPr>
+          <w:rFonts w:ascii="Consolas" w:eastAsia="Times New Roman" w:hAnsi="Consolas" w:cs="Times New Roman"/>
+          <w:color w:val="CE9178"/>
+          <w:sz w:val="17"/>
+          <w:szCs w:val="17"/>
+          <w:lang w:bidi="ar-SA"/>
+        </w:rPr>
+        <w:t>book.featured_image.url</w:t>
+      </w:r>
+      <w:proofErr w:type="spellEnd"/>
+      <w:r>
+        <w:rPr>
+          <w:rFonts w:ascii="Consolas" w:eastAsia="Times New Roman" w:hAnsi="Consolas" w:cs="Times New Roman"/>
+          <w:color w:val="CE9178"/>
+          <w:sz w:val="17"/>
+          <w:szCs w:val="17"/>
+          <w:lang w:bidi="ar-SA"/>
+        </w:rPr>
+        <w:t>}}"</w:t>
       </w:r>
       <w:r>
         <w:rPr>
@@ -2201,12 +2847,25 @@
     </w:p>
     <w:p>
       <w:r>
-        <w:t xml:space="preserve">Or specifiy it in the function in models </w:t>
-      </w:r>
-    </w:p>
-    <w:p>
-      <w:r>
-        <w:t>define the function to return the file path of image to show in the html page</w:t>
+        <w:t xml:space="preserve">Or </w:t>
+      </w:r>
+      <w:proofErr w:type="spellStart"/>
+      <w:r>
+        <w:t>specifiy</w:t>
+      </w:r>
+      <w:proofErr w:type="spellEnd"/>
+      <w:r>
+        <w:t xml:space="preserve"> it in the function in models </w:t>
+      </w:r>
+    </w:p>
+    <w:p>
+      <w:proofErr w:type="gramStart"/>
+      <w:r>
+        <w:t>define</w:t>
+      </w:r>
+      <w:proofErr w:type="gramEnd"/>
+      <w:r>
+        <w:t xml:space="preserve"> the function to return the file path of image to show in the html page</w:t>
       </w:r>
     </w:p>
     <w:p>
@@ -2274,6 +2933,7 @@
         </w:rPr>
         <w:t xml:space="preserve">    </w:t>
       </w:r>
+      <w:proofErr w:type="gramStart"/>
       <w:r>
         <w:rPr>
           <w:rFonts w:ascii="Consolas" w:eastAsia="Times New Roman" w:hAnsi="Consolas" w:cs="Times New Roman"/>
@@ -2284,6 +2944,7 @@
         </w:rPr>
         <w:t>def</w:t>
       </w:r>
+      <w:proofErr w:type="gramEnd"/>
       <w:r>
         <w:rPr>
           <w:rFonts w:ascii="Consolas" w:eastAsia="Times New Roman" w:hAnsi="Consolas" w:cs="Times New Roman"/>
@@ -2294,6 +2955,7 @@
         </w:rPr>
         <w:t xml:space="preserve"> </w:t>
       </w:r>
+      <w:proofErr w:type="spellStart"/>
       <w:r>
         <w:rPr>
           <w:rFonts w:ascii="Consolas" w:eastAsia="Times New Roman" w:hAnsi="Consolas" w:cs="Times New Roman"/>
@@ -2304,6 +2966,7 @@
         </w:rPr>
         <w:t>imageURL</w:t>
       </w:r>
+      <w:proofErr w:type="spellEnd"/>
       <w:r>
         <w:rPr>
           <w:rFonts w:ascii="Consolas" w:eastAsia="Times New Roman" w:hAnsi="Consolas" w:cs="Times New Roman"/>
@@ -2357,6 +3020,7 @@
         </w:rPr>
         <w:t xml:space="preserve">        </w:t>
       </w:r>
+      <w:proofErr w:type="gramStart"/>
       <w:r>
         <w:rPr>
           <w:rFonts w:ascii="Consolas" w:eastAsia="Times New Roman" w:hAnsi="Consolas" w:cs="Times New Roman"/>
@@ -2367,6 +3031,7 @@
         </w:rPr>
         <w:t>try</w:t>
       </w:r>
+      <w:proofErr w:type="gramEnd"/>
       <w:r>
         <w:rPr>
           <w:rFonts w:ascii="Consolas" w:eastAsia="Times New Roman" w:hAnsi="Consolas" w:cs="Times New Roman"/>
@@ -2400,6 +3065,8 @@
         </w:rPr>
         <w:t xml:space="preserve">            </w:t>
       </w:r>
+      <w:proofErr w:type="spellStart"/>
+      <w:proofErr w:type="gramStart"/>
       <w:r>
         <w:rPr>
           <w:rFonts w:ascii="Consolas" w:eastAsia="Times New Roman" w:hAnsi="Consolas" w:cs="Times New Roman"/>
@@ -2410,6 +3077,8 @@
         </w:rPr>
         <w:t>img</w:t>
       </w:r>
+      <w:proofErr w:type="spellEnd"/>
+      <w:proofErr w:type="gramEnd"/>
       <w:r>
         <w:rPr>
           <w:rFonts w:ascii="Consolas" w:eastAsia="Times New Roman" w:hAnsi="Consolas" w:cs="Times New Roman"/>
@@ -2420,6 +3089,7 @@
         </w:rPr>
         <w:t xml:space="preserve">= </w:t>
       </w:r>
+      <w:proofErr w:type="spellStart"/>
       <w:r>
         <w:rPr>
           <w:rFonts w:ascii="Consolas" w:eastAsia="Times New Roman" w:hAnsi="Consolas" w:cs="Times New Roman"/>
@@ -2470,6 +3140,7 @@
         </w:rPr>
         <w:t>url</w:t>
       </w:r>
+      <w:proofErr w:type="spellEnd"/>
     </w:p>
     <w:p>
       <w:pPr>
@@ -2493,6 +3164,7 @@
         </w:rPr>
         <w:t xml:space="preserve">        </w:t>
       </w:r>
+      <w:proofErr w:type="gramStart"/>
       <w:r>
         <w:rPr>
           <w:rFonts w:ascii="Consolas" w:eastAsia="Times New Roman" w:hAnsi="Consolas" w:cs="Times New Roman"/>
@@ -2503,6 +3175,7 @@
         </w:rPr>
         <w:t>except</w:t>
       </w:r>
+      <w:proofErr w:type="gramEnd"/>
       <w:r>
         <w:rPr>
           <w:rFonts w:ascii="Consolas" w:eastAsia="Times New Roman" w:hAnsi="Consolas" w:cs="Times New Roman"/>
@@ -2536,6 +3209,8 @@
         </w:rPr>
         <w:t xml:space="preserve">            </w:t>
       </w:r>
+      <w:proofErr w:type="spellStart"/>
+      <w:proofErr w:type="gramStart"/>
       <w:r>
         <w:rPr>
           <w:rFonts w:ascii="Consolas" w:eastAsia="Times New Roman" w:hAnsi="Consolas" w:cs="Times New Roman"/>
@@ -2546,6 +3221,8 @@
         </w:rPr>
         <w:t>img</w:t>
       </w:r>
+      <w:proofErr w:type="spellEnd"/>
+      <w:proofErr w:type="gramEnd"/>
       <w:r>
         <w:rPr>
           <w:rFonts w:ascii="Consolas" w:eastAsia="Times New Roman" w:hAnsi="Consolas" w:cs="Times New Roman"/>
@@ -2589,6 +3266,7 @@
         </w:rPr>
         <w:t xml:space="preserve">        </w:t>
       </w:r>
+      <w:proofErr w:type="gramStart"/>
       <w:r>
         <w:rPr>
           <w:rFonts w:ascii="Consolas" w:eastAsia="Times New Roman" w:hAnsi="Consolas" w:cs="Times New Roman"/>
@@ -2599,6 +3277,7 @@
         </w:rPr>
         <w:t>return</w:t>
       </w:r>
+      <w:proofErr w:type="gramEnd"/>
       <w:r>
         <w:rPr>
           <w:rFonts w:ascii="Consolas" w:eastAsia="Times New Roman" w:hAnsi="Consolas" w:cs="Times New Roman"/>
@@ -2609,6 +3288,7 @@
         </w:rPr>
         <w:t xml:space="preserve"> </w:t>
       </w:r>
+      <w:proofErr w:type="spellStart"/>
       <w:r>
         <w:rPr>
           <w:rFonts w:ascii="Consolas" w:eastAsia="Times New Roman" w:hAnsi="Consolas" w:cs="Times New Roman"/>
@@ -2619,21 +3299,64 @@
         </w:rPr>
         <w:t>img</w:t>
       </w:r>
+      <w:proofErr w:type="spellEnd"/>
     </w:p>
     <w:p/>
     <w:p>
-      <w:r>
-        <w:t xml:space="preserve">in html to show the form we can use the shortcut : </w:t>
-      </w:r>
-    </w:p>
-    <w:p>
-      <w:r>
-        <w:t xml:space="preserve">{{form.as_p} or we can use custom way . </w:t>
-      </w:r>
-    </w:p>
-    <w:p>
-      <w:r>
-        <w:t xml:space="preserve">Use enctype=to submit pdf,image file </w:t>
+      <w:proofErr w:type="gramStart"/>
+      <w:r>
+        <w:t>in</w:t>
+      </w:r>
+      <w:proofErr w:type="gramEnd"/>
+      <w:r>
+        <w:t xml:space="preserve"> html to show the form we can use the shortcut : </w:t>
+      </w:r>
+    </w:p>
+    <w:p>
+      <w:r>
+        <w:t>{{</w:t>
+      </w:r>
+      <w:proofErr w:type="spellStart"/>
+      <w:r>
+        <w:t>form.as_p</w:t>
+      </w:r>
+      <w:proofErr w:type="spellEnd"/>
+      <w:r>
+        <w:t xml:space="preserve">} or we can use custom </w:t>
+      </w:r>
+      <w:proofErr w:type="gramStart"/>
+      <w:r>
+        <w:t>way .</w:t>
+      </w:r>
+      <w:proofErr w:type="gramEnd"/>
+      <w:r>
+        <w:t xml:space="preserve"> </w:t>
+      </w:r>
+    </w:p>
+    <w:p>
+      <w:r>
+        <w:t xml:space="preserve">Use </w:t>
+      </w:r>
+      <w:proofErr w:type="spellStart"/>
+      <w:r>
+        <w:t>enctype</w:t>
+      </w:r>
+      <w:proofErr w:type="spellEnd"/>
+      <w:r>
+        <w:t xml:space="preserve">=to submit </w:t>
+      </w:r>
+      <w:proofErr w:type="spellStart"/>
+      <w:r>
+        <w:t>pdf</w:t>
+      </w:r>
+      <w:proofErr w:type="gramStart"/>
+      <w:r>
+        <w:t>,image</w:t>
+      </w:r>
+      <w:proofErr w:type="spellEnd"/>
+      <w:proofErr w:type="gramEnd"/>
+      <w:r>
+        <w:t xml:space="preserve"> file </w:t>
       </w:r>
     </w:p>
     <w:p>
@@ -2758,6 +3481,7 @@
         </w:rPr>
         <w:t xml:space="preserve"> </w:t>
       </w:r>
+      <w:proofErr w:type="spellStart"/>
       <w:r>
         <w:rPr>
           <w:rFonts w:ascii="Consolas" w:eastAsia="Times New Roman" w:hAnsi="Consolas" w:cs="Times New Roman"/>
@@ -2768,6 +3492,7 @@
         </w:rPr>
         <w:t>enctype</w:t>
       </w:r>
+      <w:proofErr w:type="spellEnd"/>
       <w:r>
         <w:rPr>
           <w:rFonts w:ascii="Consolas" w:eastAsia="Times New Roman" w:hAnsi="Consolas" w:cs="Times New Roman"/>
@@ -2819,7 +3544,30 @@
           <w:szCs w:val="17"/>
           <w:lang w:bidi="ar-SA"/>
         </w:rPr>
-        <w:t xml:space="preserve">    {% csrf_token %} </w:t>
+        <w:lastRenderedPageBreak/>
+        <w:t xml:space="preserve">    {% </w:t>
+      </w:r>
+      <w:proofErr w:type="spellStart"/>
+      <w:r>
+        <w:rPr>
+          <w:rFonts w:ascii="Consolas" w:eastAsia="Times New Roman" w:hAnsi="Consolas" w:cs="Times New Roman"/>
+          <w:color w:val="D4D4D4"/>
+          <w:sz w:val="17"/>
+          <w:szCs w:val="17"/>
+          <w:lang w:bidi="ar-SA"/>
+        </w:rPr>
+        <w:t>csrf_token</w:t>
+      </w:r>
+      <w:proofErr w:type="spellEnd"/>
+      <w:r>
+        <w:rPr>
+          <w:rFonts w:ascii="Consolas" w:eastAsia="Times New Roman" w:hAnsi="Consolas" w:cs="Times New Roman"/>
+          <w:color w:val="D4D4D4"/>
+          <w:sz w:val="17"/>
+          <w:szCs w:val="17"/>
+          <w:lang w:bidi="ar-SA"/>
+        </w:rPr>
+        <w:t xml:space="preserve"> %} </w:t>
       </w:r>
     </w:p>
     <w:p>
@@ -2842,7 +3590,29 @@
           <w:szCs w:val="17"/>
           <w:lang w:bidi="ar-SA"/>
         </w:rPr>
-        <w:t>     {% for field in form  %}</w:t>
+        <w:t xml:space="preserve">     {% for field in </w:t>
+      </w:r>
+      <w:proofErr w:type="gramStart"/>
+      <w:r>
+        <w:rPr>
+          <w:rFonts w:ascii="Consolas" w:eastAsia="Times New Roman" w:hAnsi="Consolas" w:cs="Times New Roman"/>
+          <w:color w:val="D4D4D4"/>
+          <w:sz w:val="17"/>
+          <w:szCs w:val="17"/>
+          <w:lang w:bidi="ar-SA"/>
+        </w:rPr>
+        <w:t>form  %</w:t>
+      </w:r>
+      <w:proofErr w:type="gramEnd"/>
+      <w:r>
+        <w:rPr>
+          <w:rFonts w:ascii="Consolas" w:eastAsia="Times New Roman" w:hAnsi="Consolas" w:cs="Times New Roman"/>
+          <w:color w:val="D4D4D4"/>
+          <w:sz w:val="17"/>
+          <w:szCs w:val="17"/>
+          <w:lang w:bidi="ar-SA"/>
+        </w:rPr>
+        <w:t>}</w:t>
       </w:r>
     </w:p>
     <w:p>
@@ -2877,6 +3647,7 @@
         </w:rPr>
         <w:t>&lt;</w:t>
       </w:r>
+      <w:proofErr w:type="gramStart"/>
       <w:r>
         <w:rPr>
           <w:rFonts w:ascii="Consolas" w:eastAsia="Times New Roman" w:hAnsi="Consolas" w:cs="Times New Roman"/>
@@ -2887,6 +3658,7 @@
         </w:rPr>
         <w:t>div</w:t>
       </w:r>
+      <w:proofErr w:type="gramEnd"/>
       <w:r>
         <w:rPr>
           <w:rFonts w:ascii="Consolas" w:eastAsia="Times New Roman" w:hAnsi="Consolas" w:cs="Times New Roman"/>
@@ -2918,7 +3690,29 @@
           <w:szCs w:val="17"/>
           <w:lang w:bidi="ar-SA"/>
         </w:rPr>
-        <w:t>            {{field.label}}</w:t>
+        <w:t>            {{</w:t>
+      </w:r>
+      <w:proofErr w:type="spellStart"/>
+      <w:r>
+        <w:rPr>
+          <w:rFonts w:ascii="Consolas" w:eastAsia="Times New Roman" w:hAnsi="Consolas" w:cs="Times New Roman"/>
+          <w:color w:val="D4D4D4"/>
+          <w:sz w:val="17"/>
+          <w:szCs w:val="17"/>
+          <w:lang w:bidi="ar-SA"/>
+        </w:rPr>
+        <w:t>field.label</w:t>
+      </w:r>
+      <w:proofErr w:type="spellEnd"/>
+      <w:r>
+        <w:rPr>
+          <w:rFonts w:ascii="Consolas" w:eastAsia="Times New Roman" w:hAnsi="Consolas" w:cs="Times New Roman"/>
+          <w:color w:val="D4D4D4"/>
+          <w:sz w:val="17"/>
+          <w:szCs w:val="17"/>
+          <w:lang w:bidi="ar-SA"/>
+        </w:rPr>
+        <w:t>}}</w:t>
       </w:r>
     </w:p>
     <w:p>
@@ -2941,7 +3735,29 @@
           <w:szCs w:val="17"/>
           <w:lang w:bidi="ar-SA"/>
         </w:rPr>
-        <w:t>            {{field}}</w:t>
+        <w:t>            {{</w:t>
+      </w:r>
+      <w:proofErr w:type="gramStart"/>
+      <w:r>
+        <w:rPr>
+          <w:rFonts w:ascii="Consolas" w:eastAsia="Times New Roman" w:hAnsi="Consolas" w:cs="Times New Roman"/>
+          <w:color w:val="D4D4D4"/>
+          <w:sz w:val="17"/>
+          <w:szCs w:val="17"/>
+          <w:lang w:bidi="ar-SA"/>
+        </w:rPr>
+        <w:t>field</w:t>
+      </w:r>
+      <w:proofErr w:type="gramEnd"/>
+      <w:r>
+        <w:rPr>
+          <w:rFonts w:ascii="Consolas" w:eastAsia="Times New Roman" w:hAnsi="Consolas" w:cs="Times New Roman"/>
+          <w:color w:val="D4D4D4"/>
+          <w:sz w:val="17"/>
+          <w:szCs w:val="17"/>
+          <w:lang w:bidi="ar-SA"/>
+        </w:rPr>
+        <w:t>}}</w:t>
       </w:r>
     </w:p>
     <w:p>
@@ -3017,8 +3833,29 @@
           <w:szCs w:val="17"/>
           <w:lang w:bidi="ar-SA"/>
         </w:rPr>
-        <w:lastRenderedPageBreak/>
-        <w:t>      {% endfor %}</w:t>
+        <w:t xml:space="preserve">      {% </w:t>
+      </w:r>
+      <w:proofErr w:type="spellStart"/>
+      <w:r>
+        <w:rPr>
+          <w:rFonts w:ascii="Consolas" w:eastAsia="Times New Roman" w:hAnsi="Consolas" w:cs="Times New Roman"/>
+          <w:color w:val="D4D4D4"/>
+          <w:sz w:val="17"/>
+          <w:szCs w:val="17"/>
+          <w:lang w:bidi="ar-SA"/>
+        </w:rPr>
+        <w:t>endfor</w:t>
+      </w:r>
+      <w:proofErr w:type="spellEnd"/>
+      <w:r>
+        <w:rPr>
+          <w:rFonts w:ascii="Consolas" w:eastAsia="Times New Roman" w:hAnsi="Consolas" w:cs="Times New Roman"/>
+          <w:color w:val="D4D4D4"/>
+          <w:sz w:val="17"/>
+          <w:szCs w:val="17"/>
+          <w:lang w:bidi="ar-SA"/>
+        </w:rPr>
+        <w:t xml:space="preserve"> %}</w:t>
       </w:r>
     </w:p>
     <w:p>
@@ -3213,7 +4050,15 @@
     <w:p/>
     <w:p>
       <w:r>
-        <w:t xml:space="preserve">And we need to change the views.py where we add request.files </w:t>
+        <w:t xml:space="preserve">And we need to change the views.py where we add </w:t>
+      </w:r>
+      <w:proofErr w:type="spellStart"/>
+      <w:r>
+        <w:t>request.files</w:t>
+      </w:r>
+      <w:proofErr w:type="spellEnd"/>
+      <w:r>
+        <w:t xml:space="preserve"> </w:t>
       </w:r>
     </w:p>
     <w:p>
@@ -3238,6 +4083,7 @@
         </w:rPr>
         <w:t>       </w:t>
       </w:r>
+      <w:proofErr w:type="gramStart"/>
       <w:r>
         <w:rPr>
           <w:rFonts w:ascii="Consolas" w:eastAsia="Times New Roman" w:hAnsi="Consolas" w:cs="Times New Roman"/>
@@ -3248,6 +4094,7 @@
         </w:rPr>
         <w:t>form</w:t>
       </w:r>
+      <w:proofErr w:type="gramEnd"/>
       <w:r>
         <w:rPr>
           <w:rFonts w:ascii="Consolas" w:eastAsia="Times New Roman" w:hAnsi="Consolas" w:cs="Times New Roman"/>
@@ -3258,6 +4105,7 @@
         </w:rPr>
         <w:t xml:space="preserve"> = </w:t>
       </w:r>
+      <w:proofErr w:type="spellStart"/>
       <w:r>
         <w:rPr>
           <w:rFonts w:ascii="Consolas" w:eastAsia="Times New Roman" w:hAnsi="Consolas" w:cs="Times New Roman"/>
@@ -3268,6 +4116,7 @@
         </w:rPr>
         <w:t>ProjectForm</w:t>
       </w:r>
+      <w:proofErr w:type="spellEnd"/>
       <w:r>
         <w:rPr>
           <w:rFonts w:ascii="Consolas" w:eastAsia="Times New Roman" w:hAnsi="Consolas" w:cs="Times New Roman"/>
@@ -3278,6 +4127,7 @@
         </w:rPr>
         <w:t>(</w:t>
       </w:r>
+      <w:proofErr w:type="spellStart"/>
       <w:r>
         <w:rPr>
           <w:rFonts w:ascii="Consolas" w:eastAsia="Times New Roman" w:hAnsi="Consolas" w:cs="Times New Roman"/>
@@ -3316,10 +4166,249 @@
           <w:szCs w:val="17"/>
           <w:lang w:bidi="ar-SA"/>
         </w:rPr>
-        <w:t>.FILES)</w:t>
+        <w:t>.FILES</w:t>
+      </w:r>
+      <w:proofErr w:type="spellEnd"/>
+      <w:r>
+        <w:rPr>
+          <w:rFonts w:ascii="Consolas" w:eastAsia="Times New Roman" w:hAnsi="Consolas" w:cs="Times New Roman"/>
+          <w:color w:val="D4D4D4"/>
+          <w:sz w:val="17"/>
+          <w:szCs w:val="17"/>
+          <w:lang w:bidi="ar-SA"/>
+        </w:rPr>
+        <w:t>)</w:t>
       </w:r>
     </w:p>
     <w:p/>
+    <w:p>
+      <w:proofErr w:type="gramStart"/>
+      <w:r>
+        <w:t>production :</w:t>
+      </w:r>
+      <w:proofErr w:type="gramEnd"/>
+      <w:r>
+        <w:t xml:space="preserve"> </w:t>
+      </w:r>
+    </w:p>
+    <w:p>
+      <w:proofErr w:type="gramStart"/>
+      <w:r>
+        <w:t>set</w:t>
+      </w:r>
+      <w:proofErr w:type="gramEnd"/>
+      <w:r>
+        <w:t xml:space="preserve"> debug =False</w:t>
+      </w:r>
+    </w:p>
+    <w:p>
+      <w:proofErr w:type="gramStart"/>
+      <w:r>
+        <w:t>add</w:t>
+      </w:r>
+      <w:proofErr w:type="gramEnd"/>
+      <w:r>
+        <w:t xml:space="preserve"> the static root = </w:t>
+      </w:r>
+      <w:proofErr w:type="spellStart"/>
+      <w:r>
+        <w:t>base_dir</w:t>
+      </w:r>
+      <w:proofErr w:type="spellEnd"/>
+      <w:r>
+        <w:t xml:space="preserve"> / ‘</w:t>
+      </w:r>
+      <w:proofErr w:type="spellStart"/>
+      <w:r>
+        <w:t>staticfiles</w:t>
+      </w:r>
+      <w:proofErr w:type="spellEnd"/>
+      <w:r>
+        <w:t>’</w:t>
+      </w:r>
+    </w:p>
+    <w:p>
+      <w:proofErr w:type="gramStart"/>
+      <w:r>
+        <w:t>python</w:t>
+      </w:r>
+      <w:proofErr w:type="gramEnd"/>
+      <w:r>
+        <w:t xml:space="preserve"> manage.py </w:t>
+      </w:r>
+      <w:proofErr w:type="spellStart"/>
+      <w:r>
+        <w:t>collectstatic</w:t>
+      </w:r>
+      <w:proofErr w:type="spellEnd"/>
+    </w:p>
+    <w:p>
+      <w:proofErr w:type="spellStart"/>
+      <w:proofErr w:type="gramStart"/>
+      <w:r>
+        <w:t>confifure</w:t>
+      </w:r>
+      <w:proofErr w:type="spellEnd"/>
+      <w:proofErr w:type="gramEnd"/>
+      <w:r>
+        <w:t xml:space="preserve"> the </w:t>
+      </w:r>
+      <w:proofErr w:type="spellStart"/>
+      <w:r>
+        <w:t>urls</w:t>
+      </w:r>
+      <w:proofErr w:type="spellEnd"/>
+      <w:r>
+        <w:t xml:space="preserve"> </w:t>
+      </w:r>
+    </w:p>
+    <w:p>
+      <w:pPr>
+        <w:shd w:val="clear" w:color="auto" w:fill="1E1E1E"/>
+        <w:spacing w:after="0" w:line="230" w:lineRule="atLeast"/>
+        <w:rPr>
+          <w:rFonts w:ascii="Consolas" w:eastAsia="Times New Roman" w:hAnsi="Consolas" w:cs="Times New Roman"/>
+          <w:color w:val="D4D4D4"/>
+          <w:sz w:val="17"/>
+          <w:szCs w:val="17"/>
+          <w:lang w:bidi="ar-SA"/>
+        </w:rPr>
+      </w:pPr>
+      <w:proofErr w:type="spellStart"/>
+      <w:proofErr w:type="gramStart"/>
+      <w:r>
+        <w:rPr>
+          <w:rFonts w:ascii="Consolas" w:eastAsia="Times New Roman" w:hAnsi="Consolas" w:cs="Times New Roman"/>
+          <w:color w:val="9CDCFE"/>
+          <w:sz w:val="17"/>
+          <w:szCs w:val="17"/>
+          <w:lang w:bidi="ar-SA"/>
+        </w:rPr>
+        <w:t>urlpatterns</w:t>
+      </w:r>
+      <w:proofErr w:type="spellEnd"/>
+      <w:proofErr w:type="gramEnd"/>
+      <w:r>
+        <w:rPr>
+          <w:rFonts w:ascii="Consolas" w:eastAsia="Times New Roman" w:hAnsi="Consolas" w:cs="Times New Roman"/>
+          <w:color w:val="D4D4D4"/>
+          <w:sz w:val="17"/>
+          <w:szCs w:val="17"/>
+          <w:lang w:bidi="ar-SA"/>
+        </w:rPr>
+        <w:t>+=</w:t>
+      </w:r>
+      <w:r>
+        <w:rPr>
+          <w:rFonts w:ascii="Consolas" w:eastAsia="Times New Roman" w:hAnsi="Consolas" w:cs="Times New Roman"/>
+          <w:color w:val="DCDCAA"/>
+          <w:sz w:val="17"/>
+          <w:szCs w:val="17"/>
+          <w:lang w:bidi="ar-SA"/>
+        </w:rPr>
+        <w:t>static</w:t>
+      </w:r>
+      <w:r>
+        <w:rPr>
+          <w:rFonts w:ascii="Consolas" w:eastAsia="Times New Roman" w:hAnsi="Consolas" w:cs="Times New Roman"/>
+          <w:color w:val="D4D4D4"/>
+          <w:sz w:val="17"/>
+          <w:szCs w:val="17"/>
+          <w:lang w:bidi="ar-SA"/>
+        </w:rPr>
+        <w:t>(</w:t>
+      </w:r>
+      <w:proofErr w:type="spellStart"/>
+      <w:r>
+        <w:rPr>
+          <w:rFonts w:ascii="Consolas" w:eastAsia="Times New Roman" w:hAnsi="Consolas" w:cs="Times New Roman"/>
+          <w:color w:val="9CDCFE"/>
+          <w:sz w:val="17"/>
+          <w:szCs w:val="17"/>
+          <w:lang w:bidi="ar-SA"/>
+        </w:rPr>
+        <w:t>settings</w:t>
+      </w:r>
+      <w:r>
+        <w:rPr>
+          <w:rFonts w:ascii="Consolas" w:eastAsia="Times New Roman" w:hAnsi="Consolas" w:cs="Times New Roman"/>
+          <w:color w:val="D4D4D4"/>
+          <w:sz w:val="17"/>
+          <w:szCs w:val="17"/>
+          <w:lang w:bidi="ar-SA"/>
+        </w:rPr>
+        <w:t>.STATIC_URL,</w:t>
+      </w:r>
+      <w:r>
+        <w:rPr>
+          <w:rFonts w:ascii="Consolas" w:eastAsia="Times New Roman" w:hAnsi="Consolas" w:cs="Times New Roman"/>
+          <w:color w:val="9CDCFE"/>
+          <w:sz w:val="17"/>
+          <w:szCs w:val="17"/>
+          <w:lang w:bidi="ar-SA"/>
+        </w:rPr>
+        <w:t>document_root</w:t>
+      </w:r>
+      <w:proofErr w:type="spellEnd"/>
+      <w:r>
+        <w:rPr>
+          <w:rFonts w:ascii="Consolas" w:eastAsia="Times New Roman" w:hAnsi="Consolas" w:cs="Times New Roman"/>
+          <w:color w:val="D4D4D4"/>
+          <w:sz w:val="17"/>
+          <w:szCs w:val="17"/>
+          <w:lang w:bidi="ar-SA"/>
+        </w:rPr>
+        <w:t xml:space="preserve"> = </w:t>
+      </w:r>
+      <w:proofErr w:type="spellStart"/>
+      <w:r>
+        <w:rPr>
+          <w:rFonts w:ascii="Consolas" w:eastAsia="Times New Roman" w:hAnsi="Consolas" w:cs="Times New Roman"/>
+          <w:color w:val="9CDCFE"/>
+          <w:sz w:val="17"/>
+          <w:szCs w:val="17"/>
+          <w:lang w:bidi="ar-SA"/>
+        </w:rPr>
+        <w:t>settings</w:t>
+      </w:r>
+      <w:r>
+        <w:rPr>
+          <w:rFonts w:ascii="Consolas" w:eastAsia="Times New Roman" w:hAnsi="Consolas" w:cs="Times New Roman"/>
+          <w:color w:val="D4D4D4"/>
+          <w:sz w:val="17"/>
+          <w:szCs w:val="17"/>
+          <w:lang w:bidi="ar-SA"/>
+        </w:rPr>
+        <w:t>.STATIC_ROOT</w:t>
+      </w:r>
+      <w:proofErr w:type="spellEnd"/>
+      <w:r>
+        <w:rPr>
+          <w:rFonts w:ascii="Consolas" w:eastAsia="Times New Roman" w:hAnsi="Consolas" w:cs="Times New Roman"/>
+          <w:color w:val="D4D4D4"/>
+          <w:sz w:val="17"/>
+          <w:szCs w:val="17"/>
+          <w:lang w:bidi="ar-SA"/>
+        </w:rPr>
+        <w:t>)</w:t>
+      </w:r>
+    </w:p>
+    <w:p/>
+    <w:p>
+      <w:proofErr w:type="spellStart"/>
+      <w:proofErr w:type="gramStart"/>
+      <w:r>
+        <w:t>whitenoise</w:t>
+      </w:r>
+      <w:proofErr w:type="spellEnd"/>
+      <w:proofErr w:type="gramEnd"/>
+      <w:r>
+        <w:t xml:space="preserve"> install and add to middleware</w:t>
+      </w:r>
+      <w:r>
+        <w:t xml:space="preserve"> </w:t>
+      </w:r>
+    </w:p>
     <w:sectPr>
       <w:pgSz w:w="12240" w:h="15840"/>
       <w:pgMar w:top="1440" w:right="1440" w:bottom="1440" w:left="1440" w:header="720" w:footer="720" w:gutter="0"/>

</xml_diff>

<commit_message>
logout and login view added
</commit_message>
<xml_diff>
--- a/djangoGuide.docx
+++ b/djangoGuide.docx
@@ -10,6 +10,13 @@
           <w:bCs/>
         </w:rPr>
       </w:pPr>
+      <w:r>
+        <w:rPr>
+          <w:b/>
+          <w:bCs/>
+        </w:rPr>
+        <w:t xml:space="preserve">    </w:t>
+      </w:r>
       <w:r>
         <w:rPr>
           <w:b/>

</xml_diff>

<commit_message>
Todo application _With create,update,delete functionality. Datbase used PostgreSql.
</commit_message>
<xml_diff>
--- a/djangoGuide.docx
+++ b/djangoGuide.docx
@@ -4425,6 +4425,103 @@
       </w:r>
       <w:r>
         <w:t xml:space="preserve"> </w:t>
+      </w:r>
+    </w:p>
+    <w:p>
+      <w:pPr>
+        <w:shd w:val="clear" w:color="auto" w:fill="EAF1DD" w:themeFill="accent3" w:themeFillTint="33"/>
+      </w:pPr>
+      <w:r>
+        <w:t>------</w:t>
+      </w:r>
+      <w:proofErr w:type="gramStart"/>
+      <w:r>
+        <w:t>Migrating  a</w:t>
+      </w:r>
+      <w:proofErr w:type="gramEnd"/>
+      <w:r>
+        <w:t xml:space="preserve"> single app:</w:t>
+      </w:r>
+    </w:p>
+    <w:p>
+      <w:pPr>
+        <w:shd w:val="clear" w:color="auto" w:fill="EAF1DD" w:themeFill="accent3" w:themeFillTint="33"/>
+      </w:pPr>
+      <w:r>
+        <w:t xml:space="preserve">Python manage.py </w:t>
+      </w:r>
+      <w:proofErr w:type="spellStart"/>
+      <w:r>
+        <w:t>makemigrations</w:t>
+      </w:r>
+      <w:proofErr w:type="spellEnd"/>
+      <w:r>
+        <w:t xml:space="preserve"> </w:t>
+      </w:r>
+      <w:proofErr w:type="spellStart"/>
+      <w:r>
+        <w:t>app_name</w:t>
+      </w:r>
+      <w:proofErr w:type="spellEnd"/>
+      <w:r>
+        <w:t>;</w:t>
+      </w:r>
+    </w:p>
+    <w:p>
+      <w:pPr>
+        <w:shd w:val="clear" w:color="auto" w:fill="EAF1DD" w:themeFill="accent3" w:themeFillTint="33"/>
+      </w:pPr>
+      <w:proofErr w:type="spellStart"/>
+      <w:r>
+        <w:t>Xxx_migrations</w:t>
+      </w:r>
+      <w:proofErr w:type="spellEnd"/>
+      <w:r>
+        <w:t xml:space="preserve"> file will generate</w:t>
+      </w:r>
+    </w:p>
+    <w:p>
+      <w:pPr>
+        <w:shd w:val="clear" w:color="auto" w:fill="EAF1DD" w:themeFill="accent3" w:themeFillTint="33"/>
+      </w:pPr>
+      <w:r>
+        <w:t xml:space="preserve">Python manage.py </w:t>
+      </w:r>
+      <w:proofErr w:type="spellStart"/>
+      <w:r>
+        <w:t>sqlmigrate</w:t>
+      </w:r>
+      <w:proofErr w:type="spellEnd"/>
+      <w:r>
+        <w:t xml:space="preserve"> </w:t>
+      </w:r>
+      <w:proofErr w:type="spellStart"/>
+      <w:r>
+        <w:t>app_name</w:t>
+      </w:r>
+      <w:proofErr w:type="spellEnd"/>
+      <w:r>
+        <w:t xml:space="preserve"> </w:t>
+      </w:r>
+      <w:proofErr w:type="spellStart"/>
+      <w:r>
+        <w:t>Xxx_file</w:t>
+      </w:r>
+      <w:proofErr w:type="spellEnd"/>
+    </w:p>
+    <w:p>
+      <w:pPr>
+        <w:shd w:val="clear" w:color="auto" w:fill="EAF1DD" w:themeFill="accent3" w:themeFillTint="33"/>
+      </w:pPr>
+      <w:r>
+        <w:lastRenderedPageBreak/>
+        <w:t xml:space="preserve">Python manage.py migrate </w:t>
+      </w:r>
+    </w:p>
+    <w:p/>
+    <w:p>
+      <w:r>
+        <w:t>lll</w:t>
       </w:r>
     </w:p>
     <w:sectPr>

</xml_diff>

<commit_message>
customer management project start
</commit_message>
<xml_diff>
--- a/djangoGuide.docx
+++ b/djangoGuide.docx
@@ -4520,10 +4520,851 @@
     </w:p>
     <w:p/>
     <w:p>
-      <w:r>
-        <w:t>lll</w:t>
-      </w:r>
-    </w:p>
+      <w:pPr>
+        <w:jc w:val="center"/>
+      </w:pPr>
+      <w:proofErr w:type="spellStart"/>
+      <w:r>
+        <w:rPr>
+          <w:highlight w:val="yellow"/>
+        </w:rPr>
+        <w:t>Django</w:t>
+      </w:r>
+      <w:proofErr w:type="spellEnd"/>
+      <w:r>
+        <w:rPr>
+          <w:highlight w:val="yellow"/>
+        </w:rPr>
+        <w:t xml:space="preserve"> restful </w:t>
+      </w:r>
+      <w:proofErr w:type="spellStart"/>
+      <w:proofErr w:type="gramStart"/>
+      <w:r>
+        <w:rPr>
+          <w:highlight w:val="yellow"/>
+        </w:rPr>
+        <w:t>Api</w:t>
+      </w:r>
+      <w:proofErr w:type="spellEnd"/>
+      <w:proofErr w:type="gramEnd"/>
+    </w:p>
+    <w:p>
+      <w:pPr>
+        <w:shd w:val="clear" w:color="auto" w:fill="EEECE1" w:themeFill="background2"/>
+      </w:pPr>
+      <w:proofErr w:type="spellStart"/>
+      <w:r>
+        <w:t>Mkdir</w:t>
+      </w:r>
+      <w:proofErr w:type="spellEnd"/>
+      <w:r>
+        <w:t xml:space="preserve"> </w:t>
+      </w:r>
+      <w:proofErr w:type="spellStart"/>
+      <w:r>
+        <w:t>restCrud</w:t>
+      </w:r>
+      <w:proofErr w:type="spellEnd"/>
+    </w:p>
+    <w:p>
+      <w:pPr>
+        <w:shd w:val="clear" w:color="auto" w:fill="EEECE1" w:themeFill="background2"/>
+      </w:pPr>
+      <w:proofErr w:type="spellStart"/>
+      <w:r>
+        <w:t>Cd</w:t>
+      </w:r>
+      <w:proofErr w:type="spellEnd"/>
+      <w:r>
+        <w:t xml:space="preserve"> </w:t>
+      </w:r>
+      <w:proofErr w:type="spellStart"/>
+      <w:r>
+        <w:t>restCrud</w:t>
+      </w:r>
+      <w:proofErr w:type="spellEnd"/>
+    </w:p>
+    <w:p>
+      <w:pPr>
+        <w:shd w:val="clear" w:color="auto" w:fill="EEECE1" w:themeFill="background2"/>
+      </w:pPr>
+      <w:proofErr w:type="spellStart"/>
+      <w:r>
+        <w:t>Virtualenv</w:t>
+      </w:r>
+      <w:proofErr w:type="spellEnd"/>
+      <w:r>
+        <w:t xml:space="preserve"> </w:t>
+      </w:r>
+      <w:proofErr w:type="spellStart"/>
+      <w:r>
+        <w:t>env</w:t>
+      </w:r>
+      <w:proofErr w:type="spellEnd"/>
+      <w:r>
+        <w:t xml:space="preserve"> </w:t>
+      </w:r>
+    </w:p>
+    <w:p>
+      <w:pPr>
+        <w:shd w:val="clear" w:color="auto" w:fill="EEECE1" w:themeFill="background2"/>
+      </w:pPr>
+      <w:proofErr w:type="spellStart"/>
+      <w:r>
+        <w:t>Env</w:t>
+      </w:r>
+      <w:proofErr w:type="spellEnd"/>
+      <w:r>
+        <w:t>\scripts\activate</w:t>
+      </w:r>
+    </w:p>
+    <w:p>
+      <w:pPr>
+        <w:shd w:val="clear" w:color="auto" w:fill="EEECE1" w:themeFill="background2"/>
+      </w:pPr>
+      <w:proofErr w:type="gramStart"/>
+      <w:r>
+        <w:t>Pip install</w:t>
+      </w:r>
+      <w:proofErr w:type="gramEnd"/>
+      <w:r>
+        <w:t xml:space="preserve"> </w:t>
+      </w:r>
+      <w:proofErr w:type="spellStart"/>
+      <w:r>
+        <w:t>django</w:t>
+      </w:r>
+      <w:proofErr w:type="spellEnd"/>
+      <w:r>
+        <w:t>-admin</w:t>
+      </w:r>
+    </w:p>
+    <w:p>
+      <w:pPr>
+        <w:shd w:val="clear" w:color="auto" w:fill="EEECE1" w:themeFill="background2"/>
+      </w:pPr>
+      <w:proofErr w:type="spellStart"/>
+      <w:r>
+        <w:t>Django</w:t>
+      </w:r>
+      <w:proofErr w:type="spellEnd"/>
+      <w:r>
+        <w:t xml:space="preserve">-admin </w:t>
+      </w:r>
+      <w:proofErr w:type="spellStart"/>
+      <w:r>
+        <w:t>startproject</w:t>
+      </w:r>
+      <w:proofErr w:type="spellEnd"/>
+      <w:r>
+        <w:t xml:space="preserve"> </w:t>
+      </w:r>
+      <w:proofErr w:type="spellStart"/>
+      <w:r>
+        <w:t>restfulApiCrud</w:t>
+      </w:r>
+      <w:proofErr w:type="spellEnd"/>
+    </w:p>
+    <w:p>
+      <w:pPr>
+        <w:shd w:val="clear" w:color="auto" w:fill="EEECE1" w:themeFill="background2"/>
+      </w:pPr>
+      <w:proofErr w:type="spellStart"/>
+      <w:r>
+        <w:t>Cd</w:t>
+      </w:r>
+      <w:proofErr w:type="spellEnd"/>
+      <w:r>
+        <w:t xml:space="preserve"> </w:t>
+      </w:r>
+      <w:proofErr w:type="spellStart"/>
+      <w:r>
+        <w:t>restfulApiCrud</w:t>
+      </w:r>
+      <w:proofErr w:type="spellEnd"/>
+    </w:p>
+    <w:p>
+      <w:pPr>
+        <w:shd w:val="clear" w:color="auto" w:fill="EEECE1" w:themeFill="background2"/>
+      </w:pPr>
+      <w:proofErr w:type="gramStart"/>
+      <w:r>
+        <w:t>Code .</w:t>
+      </w:r>
+      <w:proofErr w:type="gramEnd"/>
+    </w:p>
+    <w:p>
+      <w:pPr>
+        <w:shd w:val="clear" w:color="auto" w:fill="EEECE1" w:themeFill="background2"/>
+      </w:pPr>
+      <w:r>
+        <w:t xml:space="preserve">Python </w:t>
+      </w:r>
+      <w:proofErr w:type="spellStart"/>
+      <w:r>
+        <w:t>manage.p</w:t>
+      </w:r>
+      <w:proofErr w:type="spellEnd"/>
+      <w:r>
+        <w:t xml:space="preserve"> </w:t>
+      </w:r>
+      <w:proofErr w:type="spellStart"/>
+      <w:r>
+        <w:t>startapp</w:t>
+      </w:r>
+      <w:proofErr w:type="spellEnd"/>
+      <w:r>
+        <w:t xml:space="preserve"> </w:t>
+      </w:r>
+      <w:proofErr w:type="spellStart"/>
+      <w:r>
+        <w:t>employeeApi</w:t>
+      </w:r>
+      <w:proofErr w:type="spellEnd"/>
+      <w:r>
+        <w:t xml:space="preserve"> </w:t>
+      </w:r>
+    </w:p>
+    <w:p>
+      <w:pPr>
+        <w:shd w:val="clear" w:color="auto" w:fill="EEECE1" w:themeFill="background2"/>
+      </w:pPr>
+      <w:proofErr w:type="gramStart"/>
+      <w:r>
+        <w:t>Pip install</w:t>
+      </w:r>
+      <w:proofErr w:type="gramEnd"/>
+      <w:r>
+        <w:t xml:space="preserve"> </w:t>
+      </w:r>
+      <w:proofErr w:type="spellStart"/>
+      <w:r>
+        <w:t>djangorestframework</w:t>
+      </w:r>
+      <w:proofErr w:type="spellEnd"/>
+    </w:p>
+    <w:p>
+      <w:pPr>
+        <w:shd w:val="clear" w:color="auto" w:fill="EEECE1" w:themeFill="background2"/>
+      </w:pPr>
+      <w:r>
+        <w:t xml:space="preserve">Set the installed app: </w:t>
+      </w:r>
+      <w:proofErr w:type="spellStart"/>
+      <w:r>
+        <w:t>rest_framework</w:t>
+      </w:r>
+      <w:proofErr w:type="spellEnd"/>
+      <w:r>
+        <w:t xml:space="preserve"> </w:t>
+      </w:r>
+    </w:p>
+    <w:p/>
+    <w:p>
+      <w:r>
+        <w:t xml:space="preserve">For </w:t>
+      </w:r>
+      <w:proofErr w:type="spellStart"/>
+      <w:r>
+        <w:t>postgres</w:t>
+      </w:r>
+      <w:proofErr w:type="spellEnd"/>
+    </w:p>
+    <w:p>
+      <w:proofErr w:type="gramStart"/>
+      <w:r>
+        <w:t>Pip install</w:t>
+      </w:r>
+      <w:proofErr w:type="gramEnd"/>
+      <w:r>
+        <w:t xml:space="preserve"> psycopg2</w:t>
+      </w:r>
+    </w:p>
+    <w:p>
+      <w:pPr>
+        <w:shd w:val="clear" w:color="auto" w:fill="1F1F1F"/>
+        <w:spacing w:after="0" w:line="230" w:lineRule="atLeast"/>
+        <w:rPr>
+          <w:rFonts w:ascii="Consolas" w:eastAsia="Times New Roman" w:hAnsi="Consolas" w:cs="Times New Roman"/>
+          <w:color w:val="CCCCCC"/>
+          <w:sz w:val="17"/>
+          <w:szCs w:val="17"/>
+          <w:lang w:bidi="ar-SA"/>
+        </w:rPr>
+      </w:pPr>
+      <w:r>
+        <w:rPr>
+          <w:rFonts w:ascii="Consolas" w:eastAsia="Times New Roman" w:hAnsi="Consolas" w:cs="Times New Roman"/>
+          <w:color w:val="4FC1FF"/>
+          <w:sz w:val="17"/>
+          <w:szCs w:val="17"/>
+          <w:lang w:bidi="ar-SA"/>
+        </w:rPr>
+        <w:t>DATABASES</w:t>
+      </w:r>
+      <w:r>
+        <w:rPr>
+          <w:rFonts w:ascii="Consolas" w:eastAsia="Times New Roman" w:hAnsi="Consolas" w:cs="Times New Roman"/>
+          <w:color w:val="CCCCCC"/>
+          <w:sz w:val="17"/>
+          <w:szCs w:val="17"/>
+          <w:lang w:bidi="ar-SA"/>
+        </w:rPr>
+        <w:t xml:space="preserve"> </w:t>
+      </w:r>
+      <w:r>
+        <w:rPr>
+          <w:rFonts w:ascii="Consolas" w:eastAsia="Times New Roman" w:hAnsi="Consolas" w:cs="Times New Roman"/>
+          <w:color w:val="D4D4D4"/>
+          <w:sz w:val="17"/>
+          <w:szCs w:val="17"/>
+          <w:lang w:bidi="ar-SA"/>
+        </w:rPr>
+        <w:t>=</w:t>
+      </w:r>
+      <w:r>
+        <w:rPr>
+          <w:rFonts w:ascii="Consolas" w:eastAsia="Times New Roman" w:hAnsi="Consolas" w:cs="Times New Roman"/>
+          <w:color w:val="CCCCCC"/>
+          <w:sz w:val="17"/>
+          <w:szCs w:val="17"/>
+          <w:lang w:bidi="ar-SA"/>
+        </w:rPr>
+        <w:t xml:space="preserve"> {</w:t>
+      </w:r>
+    </w:p>
+    <w:p>
+      <w:pPr>
+        <w:shd w:val="clear" w:color="auto" w:fill="1F1F1F"/>
+        <w:spacing w:after="0" w:line="230" w:lineRule="atLeast"/>
+        <w:rPr>
+          <w:rFonts w:ascii="Consolas" w:eastAsia="Times New Roman" w:hAnsi="Consolas" w:cs="Times New Roman"/>
+          <w:color w:val="CCCCCC"/>
+          <w:sz w:val="17"/>
+          <w:szCs w:val="17"/>
+          <w:lang w:bidi="ar-SA"/>
+        </w:rPr>
+      </w:pPr>
+      <w:r>
+        <w:rPr>
+          <w:rFonts w:ascii="Consolas" w:eastAsia="Times New Roman" w:hAnsi="Consolas" w:cs="Times New Roman"/>
+          <w:color w:val="CCCCCC"/>
+          <w:sz w:val="17"/>
+          <w:szCs w:val="17"/>
+          <w:lang w:bidi="ar-SA"/>
+        </w:rPr>
+        <w:t xml:space="preserve">    </w:t>
+      </w:r>
+      <w:r>
+        <w:rPr>
+          <w:rFonts w:ascii="Consolas" w:eastAsia="Times New Roman" w:hAnsi="Consolas" w:cs="Times New Roman"/>
+          <w:color w:val="CE9178"/>
+          <w:sz w:val="17"/>
+          <w:szCs w:val="17"/>
+          <w:lang w:bidi="ar-SA"/>
+        </w:rPr>
+        <w:t>'</w:t>
+      </w:r>
+      <w:proofErr w:type="gramStart"/>
+      <w:r>
+        <w:rPr>
+          <w:rFonts w:ascii="Consolas" w:eastAsia="Times New Roman" w:hAnsi="Consolas" w:cs="Times New Roman"/>
+          <w:color w:val="CE9178"/>
+          <w:sz w:val="17"/>
+          <w:szCs w:val="17"/>
+          <w:lang w:bidi="ar-SA"/>
+        </w:rPr>
+        <w:t>default</w:t>
+      </w:r>
+      <w:proofErr w:type="gramEnd"/>
+      <w:r>
+        <w:rPr>
+          <w:rFonts w:ascii="Consolas" w:eastAsia="Times New Roman" w:hAnsi="Consolas" w:cs="Times New Roman"/>
+          <w:color w:val="CE9178"/>
+          <w:sz w:val="17"/>
+          <w:szCs w:val="17"/>
+          <w:lang w:bidi="ar-SA"/>
+        </w:rPr>
+        <w:t>'</w:t>
+      </w:r>
+      <w:r>
+        <w:rPr>
+          <w:rFonts w:ascii="Consolas" w:eastAsia="Times New Roman" w:hAnsi="Consolas" w:cs="Times New Roman"/>
+          <w:color w:val="CCCCCC"/>
+          <w:sz w:val="17"/>
+          <w:szCs w:val="17"/>
+          <w:lang w:bidi="ar-SA"/>
+        </w:rPr>
+        <w:t>: {</w:t>
+      </w:r>
+    </w:p>
+    <w:p>
+      <w:pPr>
+        <w:shd w:val="clear" w:color="auto" w:fill="1F1F1F"/>
+        <w:spacing w:after="0" w:line="230" w:lineRule="atLeast"/>
+        <w:rPr>
+          <w:rFonts w:ascii="Consolas" w:eastAsia="Times New Roman" w:hAnsi="Consolas" w:cs="Times New Roman"/>
+          <w:color w:val="CCCCCC"/>
+          <w:sz w:val="17"/>
+          <w:szCs w:val="17"/>
+          <w:lang w:bidi="ar-SA"/>
+        </w:rPr>
+      </w:pPr>
+      <w:r>
+        <w:rPr>
+          <w:rFonts w:ascii="Consolas" w:eastAsia="Times New Roman" w:hAnsi="Consolas" w:cs="Times New Roman"/>
+          <w:color w:val="CCCCCC"/>
+          <w:sz w:val="17"/>
+          <w:szCs w:val="17"/>
+          <w:lang w:bidi="ar-SA"/>
+        </w:rPr>
+        <w:t xml:space="preserve">        </w:t>
+      </w:r>
+      <w:r>
+        <w:rPr>
+          <w:rFonts w:ascii="Consolas" w:eastAsia="Times New Roman" w:hAnsi="Consolas" w:cs="Times New Roman"/>
+          <w:color w:val="CE9178"/>
+          <w:sz w:val="17"/>
+          <w:szCs w:val="17"/>
+          <w:lang w:bidi="ar-SA"/>
+        </w:rPr>
+        <w:t>'ENGINE'</w:t>
+      </w:r>
+      <w:r>
+        <w:rPr>
+          <w:rFonts w:ascii="Consolas" w:eastAsia="Times New Roman" w:hAnsi="Consolas" w:cs="Times New Roman"/>
+          <w:color w:val="CCCCCC"/>
+          <w:sz w:val="17"/>
+          <w:szCs w:val="17"/>
+          <w:lang w:bidi="ar-SA"/>
+        </w:rPr>
+        <w:t xml:space="preserve">: </w:t>
+      </w:r>
+      <w:r>
+        <w:rPr>
+          <w:rFonts w:ascii="Consolas" w:eastAsia="Times New Roman" w:hAnsi="Consolas" w:cs="Times New Roman"/>
+          <w:color w:val="CE9178"/>
+          <w:sz w:val="17"/>
+          <w:szCs w:val="17"/>
+          <w:lang w:bidi="ar-SA"/>
+        </w:rPr>
+        <w:t>'</w:t>
+      </w:r>
+      <w:proofErr w:type="spellStart"/>
+      <w:r>
+        <w:rPr>
+          <w:rFonts w:ascii="Consolas" w:eastAsia="Times New Roman" w:hAnsi="Consolas" w:cs="Times New Roman"/>
+          <w:color w:val="CE9178"/>
+          <w:sz w:val="17"/>
+          <w:szCs w:val="17"/>
+          <w:lang w:bidi="ar-SA"/>
+        </w:rPr>
+        <w:t>django.db.backends.postgresql</w:t>
+      </w:r>
+      <w:proofErr w:type="spellEnd"/>
+      <w:r>
+        <w:rPr>
+          <w:rFonts w:ascii="Consolas" w:eastAsia="Times New Roman" w:hAnsi="Consolas" w:cs="Times New Roman"/>
+          <w:color w:val="CE9178"/>
+          <w:sz w:val="17"/>
+          <w:szCs w:val="17"/>
+          <w:lang w:bidi="ar-SA"/>
+        </w:rPr>
+        <w:t>'</w:t>
+      </w:r>
+      <w:r>
+        <w:rPr>
+          <w:rFonts w:ascii="Consolas" w:eastAsia="Times New Roman" w:hAnsi="Consolas" w:cs="Times New Roman"/>
+          <w:color w:val="CCCCCC"/>
+          <w:sz w:val="17"/>
+          <w:szCs w:val="17"/>
+          <w:lang w:bidi="ar-SA"/>
+        </w:rPr>
+        <w:t>,</w:t>
+      </w:r>
+    </w:p>
+    <w:p>
+      <w:pPr>
+        <w:shd w:val="clear" w:color="auto" w:fill="1F1F1F"/>
+        <w:spacing w:after="0" w:line="230" w:lineRule="atLeast"/>
+        <w:rPr>
+          <w:rFonts w:ascii="Consolas" w:eastAsia="Times New Roman" w:hAnsi="Consolas" w:cs="Times New Roman"/>
+          <w:color w:val="CCCCCC"/>
+          <w:sz w:val="17"/>
+          <w:szCs w:val="17"/>
+          <w:lang w:bidi="ar-SA"/>
+        </w:rPr>
+      </w:pPr>
+      <w:r>
+        <w:rPr>
+          <w:rFonts w:ascii="Consolas" w:eastAsia="Times New Roman" w:hAnsi="Consolas" w:cs="Times New Roman"/>
+          <w:color w:val="CCCCCC"/>
+          <w:sz w:val="17"/>
+          <w:szCs w:val="17"/>
+          <w:lang w:bidi="ar-SA"/>
+        </w:rPr>
+        <w:t xml:space="preserve">        </w:t>
+      </w:r>
+      <w:r>
+        <w:rPr>
+          <w:rFonts w:ascii="Consolas" w:eastAsia="Times New Roman" w:hAnsi="Consolas" w:cs="Times New Roman"/>
+          <w:color w:val="CE9178"/>
+          <w:sz w:val="17"/>
+          <w:szCs w:val="17"/>
+          <w:lang w:bidi="ar-SA"/>
+        </w:rPr>
+        <w:t>'NAME'</w:t>
+      </w:r>
+      <w:r>
+        <w:rPr>
+          <w:rFonts w:ascii="Consolas" w:eastAsia="Times New Roman" w:hAnsi="Consolas" w:cs="Times New Roman"/>
+          <w:color w:val="CCCCCC"/>
+          <w:sz w:val="17"/>
+          <w:szCs w:val="17"/>
+          <w:lang w:bidi="ar-SA"/>
+        </w:rPr>
+        <w:t xml:space="preserve">: </w:t>
+      </w:r>
+      <w:proofErr w:type="gramStart"/>
+      <w:r>
+        <w:rPr>
+          <w:rFonts w:ascii="Consolas" w:eastAsia="Times New Roman" w:hAnsi="Consolas" w:cs="Times New Roman"/>
+          <w:color w:val="CE9178"/>
+          <w:sz w:val="17"/>
+          <w:szCs w:val="17"/>
+          <w:lang w:bidi="ar-SA"/>
+        </w:rPr>
+        <w:t>'</w:t>
+      </w:r>
+      <w:proofErr w:type="spellStart"/>
+      <w:r>
+        <w:rPr>
+          <w:rFonts w:ascii="Consolas" w:eastAsia="Times New Roman" w:hAnsi="Consolas" w:cs="Times New Roman"/>
+          <w:color w:val="CE9178"/>
+          <w:sz w:val="17"/>
+          <w:szCs w:val="17"/>
+          <w:lang w:bidi="ar-SA"/>
+        </w:rPr>
+        <w:t>restfulapidb</w:t>
+      </w:r>
+      <w:proofErr w:type="spellEnd"/>
+      <w:r>
+        <w:rPr>
+          <w:rFonts w:ascii="Consolas" w:eastAsia="Times New Roman" w:hAnsi="Consolas" w:cs="Times New Roman"/>
+          <w:color w:val="CE9178"/>
+          <w:sz w:val="17"/>
+          <w:szCs w:val="17"/>
+          <w:lang w:bidi="ar-SA"/>
+        </w:rPr>
+        <w:t>'</w:t>
+      </w:r>
+      <w:r>
+        <w:rPr>
+          <w:rFonts w:ascii="Consolas" w:eastAsia="Times New Roman" w:hAnsi="Consolas" w:cs="Times New Roman"/>
+          <w:color w:val="CCCCCC"/>
+          <w:sz w:val="17"/>
+          <w:szCs w:val="17"/>
+          <w:lang w:bidi="ar-SA"/>
+        </w:rPr>
+        <w:t xml:space="preserve"> ,</w:t>
+      </w:r>
+      <w:proofErr w:type="gramEnd"/>
+    </w:p>
+    <w:p>
+      <w:pPr>
+        <w:shd w:val="clear" w:color="auto" w:fill="1F1F1F"/>
+        <w:spacing w:after="0" w:line="230" w:lineRule="atLeast"/>
+        <w:rPr>
+          <w:rFonts w:ascii="Consolas" w:eastAsia="Times New Roman" w:hAnsi="Consolas" w:cs="Times New Roman"/>
+          <w:color w:val="CCCCCC"/>
+          <w:sz w:val="17"/>
+          <w:szCs w:val="17"/>
+          <w:lang w:bidi="ar-SA"/>
+        </w:rPr>
+      </w:pPr>
+      <w:r>
+        <w:rPr>
+          <w:rFonts w:ascii="Consolas" w:eastAsia="Times New Roman" w:hAnsi="Consolas" w:cs="Times New Roman"/>
+          <w:color w:val="CCCCCC"/>
+          <w:sz w:val="17"/>
+          <w:szCs w:val="17"/>
+          <w:lang w:bidi="ar-SA"/>
+        </w:rPr>
+        <w:t xml:space="preserve">        </w:t>
+      </w:r>
+      <w:r>
+        <w:rPr>
+          <w:rFonts w:ascii="Consolas" w:eastAsia="Times New Roman" w:hAnsi="Consolas" w:cs="Times New Roman"/>
+          <w:color w:val="CE9178"/>
+          <w:sz w:val="17"/>
+          <w:szCs w:val="17"/>
+          <w:lang w:bidi="ar-SA"/>
+        </w:rPr>
+        <w:t>'USER'</w:t>
+      </w:r>
+      <w:r>
+        <w:rPr>
+          <w:rFonts w:ascii="Consolas" w:eastAsia="Times New Roman" w:hAnsi="Consolas" w:cs="Times New Roman"/>
+          <w:color w:val="CCCCCC"/>
+          <w:sz w:val="17"/>
+          <w:szCs w:val="17"/>
+          <w:lang w:bidi="ar-SA"/>
+        </w:rPr>
+        <w:t xml:space="preserve">: </w:t>
+      </w:r>
+      <w:r>
+        <w:rPr>
+          <w:rFonts w:ascii="Consolas" w:eastAsia="Times New Roman" w:hAnsi="Consolas" w:cs="Times New Roman"/>
+          <w:color w:val="CE9178"/>
+          <w:sz w:val="17"/>
+          <w:szCs w:val="17"/>
+          <w:lang w:bidi="ar-SA"/>
+        </w:rPr>
+        <w:t>'</w:t>
+      </w:r>
+      <w:proofErr w:type="spellStart"/>
+      <w:r>
+        <w:rPr>
+          <w:rFonts w:ascii="Consolas" w:eastAsia="Times New Roman" w:hAnsi="Consolas" w:cs="Times New Roman"/>
+          <w:color w:val="CE9178"/>
+          <w:sz w:val="17"/>
+          <w:szCs w:val="17"/>
+          <w:lang w:bidi="ar-SA"/>
+        </w:rPr>
+        <w:t>postgres</w:t>
+      </w:r>
+      <w:proofErr w:type="spellEnd"/>
+      <w:r>
+        <w:rPr>
+          <w:rFonts w:ascii="Consolas" w:eastAsia="Times New Roman" w:hAnsi="Consolas" w:cs="Times New Roman"/>
+          <w:color w:val="CE9178"/>
+          <w:sz w:val="17"/>
+          <w:szCs w:val="17"/>
+          <w:lang w:bidi="ar-SA"/>
+        </w:rPr>
+        <w:t>'</w:t>
+      </w:r>
+      <w:r>
+        <w:rPr>
+          <w:rFonts w:ascii="Consolas" w:eastAsia="Times New Roman" w:hAnsi="Consolas" w:cs="Times New Roman"/>
+          <w:color w:val="CCCCCC"/>
+          <w:sz w:val="17"/>
+          <w:szCs w:val="17"/>
+          <w:lang w:bidi="ar-SA"/>
+        </w:rPr>
+        <w:t>,</w:t>
+      </w:r>
+    </w:p>
+    <w:p>
+      <w:pPr>
+        <w:shd w:val="clear" w:color="auto" w:fill="1F1F1F"/>
+        <w:spacing w:after="0" w:line="230" w:lineRule="atLeast"/>
+        <w:rPr>
+          <w:rFonts w:ascii="Consolas" w:eastAsia="Times New Roman" w:hAnsi="Consolas" w:cs="Times New Roman"/>
+          <w:color w:val="CCCCCC"/>
+          <w:sz w:val="17"/>
+          <w:szCs w:val="17"/>
+          <w:lang w:bidi="ar-SA"/>
+        </w:rPr>
+      </w:pPr>
+      <w:r>
+        <w:rPr>
+          <w:rFonts w:ascii="Consolas" w:eastAsia="Times New Roman" w:hAnsi="Consolas" w:cs="Times New Roman"/>
+          <w:color w:val="CCCCCC"/>
+          <w:sz w:val="17"/>
+          <w:szCs w:val="17"/>
+          <w:lang w:bidi="ar-SA"/>
+        </w:rPr>
+        <w:t xml:space="preserve">        </w:t>
+      </w:r>
+      <w:r>
+        <w:rPr>
+          <w:rFonts w:ascii="Consolas" w:eastAsia="Times New Roman" w:hAnsi="Consolas" w:cs="Times New Roman"/>
+          <w:color w:val="CE9178"/>
+          <w:sz w:val="17"/>
+          <w:szCs w:val="17"/>
+          <w:lang w:bidi="ar-SA"/>
+        </w:rPr>
+        <w:t>'PASSWORD'</w:t>
+      </w:r>
+      <w:r>
+        <w:rPr>
+          <w:rFonts w:ascii="Consolas" w:eastAsia="Times New Roman" w:hAnsi="Consolas" w:cs="Times New Roman"/>
+          <w:color w:val="CCCCCC"/>
+          <w:sz w:val="17"/>
+          <w:szCs w:val="17"/>
+          <w:lang w:bidi="ar-SA"/>
+        </w:rPr>
+        <w:t xml:space="preserve">: </w:t>
+      </w:r>
+      <w:r>
+        <w:rPr>
+          <w:rFonts w:ascii="Consolas" w:eastAsia="Times New Roman" w:hAnsi="Consolas" w:cs="Times New Roman"/>
+          <w:color w:val="CE9178"/>
+          <w:sz w:val="17"/>
+          <w:szCs w:val="17"/>
+          <w:lang w:bidi="ar-SA"/>
+        </w:rPr>
+        <w:t>'</w:t>
+      </w:r>
+      <w:proofErr w:type="spellStart"/>
+      <w:r>
+        <w:rPr>
+          <w:rFonts w:ascii="Consolas" w:eastAsia="Times New Roman" w:hAnsi="Consolas" w:cs="Times New Roman"/>
+          <w:color w:val="CE9178"/>
+          <w:sz w:val="17"/>
+          <w:szCs w:val="17"/>
+          <w:lang w:bidi="ar-SA"/>
+        </w:rPr>
+        <w:t>postgres</w:t>
+      </w:r>
+      <w:proofErr w:type="spellEnd"/>
+      <w:r>
+        <w:rPr>
+          <w:rFonts w:ascii="Consolas" w:eastAsia="Times New Roman" w:hAnsi="Consolas" w:cs="Times New Roman"/>
+          <w:color w:val="CE9178"/>
+          <w:sz w:val="17"/>
+          <w:szCs w:val="17"/>
+          <w:lang w:bidi="ar-SA"/>
+        </w:rPr>
+        <w:t>'</w:t>
+      </w:r>
+      <w:r>
+        <w:rPr>
+          <w:rFonts w:ascii="Consolas" w:eastAsia="Times New Roman" w:hAnsi="Consolas" w:cs="Times New Roman"/>
+          <w:color w:val="CCCCCC"/>
+          <w:sz w:val="17"/>
+          <w:szCs w:val="17"/>
+          <w:lang w:bidi="ar-SA"/>
+        </w:rPr>
+        <w:t>,</w:t>
+      </w:r>
+    </w:p>
+    <w:p>
+      <w:pPr>
+        <w:shd w:val="clear" w:color="auto" w:fill="1F1F1F"/>
+        <w:spacing w:after="0" w:line="230" w:lineRule="atLeast"/>
+        <w:rPr>
+          <w:rFonts w:ascii="Consolas" w:eastAsia="Times New Roman" w:hAnsi="Consolas" w:cs="Times New Roman"/>
+          <w:color w:val="CCCCCC"/>
+          <w:sz w:val="17"/>
+          <w:szCs w:val="17"/>
+          <w:lang w:bidi="ar-SA"/>
+        </w:rPr>
+      </w:pPr>
+      <w:r>
+        <w:rPr>
+          <w:rFonts w:ascii="Consolas" w:eastAsia="Times New Roman" w:hAnsi="Consolas" w:cs="Times New Roman"/>
+          <w:color w:val="CCCCCC"/>
+          <w:sz w:val="17"/>
+          <w:szCs w:val="17"/>
+          <w:lang w:bidi="ar-SA"/>
+        </w:rPr>
+        <w:t xml:space="preserve">        </w:t>
+      </w:r>
+      <w:proofErr w:type="gramStart"/>
+      <w:r>
+        <w:rPr>
+          <w:rFonts w:ascii="Consolas" w:eastAsia="Times New Roman" w:hAnsi="Consolas" w:cs="Times New Roman"/>
+          <w:color w:val="CE9178"/>
+          <w:sz w:val="17"/>
+          <w:szCs w:val="17"/>
+          <w:lang w:bidi="ar-SA"/>
+        </w:rPr>
+        <w:t>'HOST'</w:t>
+      </w:r>
+      <w:r>
+        <w:rPr>
+          <w:rFonts w:ascii="Consolas" w:eastAsia="Times New Roman" w:hAnsi="Consolas" w:cs="Times New Roman"/>
+          <w:color w:val="CCCCCC"/>
+          <w:sz w:val="17"/>
+          <w:szCs w:val="17"/>
+          <w:lang w:bidi="ar-SA"/>
+        </w:rPr>
+        <w:t xml:space="preserve"> :</w:t>
+      </w:r>
+      <w:proofErr w:type="gramEnd"/>
+      <w:r>
+        <w:rPr>
+          <w:rFonts w:ascii="Consolas" w:eastAsia="Times New Roman" w:hAnsi="Consolas" w:cs="Times New Roman"/>
+          <w:color w:val="CE9178"/>
+          <w:sz w:val="17"/>
+          <w:szCs w:val="17"/>
+          <w:lang w:bidi="ar-SA"/>
+        </w:rPr>
+        <w:t>'</w:t>
+      </w:r>
+      <w:proofErr w:type="spellStart"/>
+      <w:r>
+        <w:rPr>
+          <w:rFonts w:ascii="Consolas" w:eastAsia="Times New Roman" w:hAnsi="Consolas" w:cs="Times New Roman"/>
+          <w:color w:val="CE9178"/>
+          <w:sz w:val="17"/>
+          <w:szCs w:val="17"/>
+          <w:lang w:bidi="ar-SA"/>
+        </w:rPr>
+        <w:t>localhost</w:t>
+      </w:r>
+      <w:proofErr w:type="spellEnd"/>
+      <w:r>
+        <w:rPr>
+          <w:rFonts w:ascii="Consolas" w:eastAsia="Times New Roman" w:hAnsi="Consolas" w:cs="Times New Roman"/>
+          <w:color w:val="CE9178"/>
+          <w:sz w:val="17"/>
+          <w:szCs w:val="17"/>
+          <w:lang w:bidi="ar-SA"/>
+        </w:rPr>
+        <w:t>'</w:t>
+      </w:r>
+    </w:p>
+    <w:p>
+      <w:pPr>
+        <w:shd w:val="clear" w:color="auto" w:fill="1F1F1F"/>
+        <w:spacing w:after="0" w:line="230" w:lineRule="atLeast"/>
+        <w:rPr>
+          <w:rFonts w:ascii="Consolas" w:eastAsia="Times New Roman" w:hAnsi="Consolas" w:cs="Times New Roman"/>
+          <w:color w:val="CCCCCC"/>
+          <w:sz w:val="17"/>
+          <w:szCs w:val="17"/>
+          <w:lang w:bidi="ar-SA"/>
+        </w:rPr>
+      </w:pPr>
+      <w:r>
+        <w:rPr>
+          <w:rFonts w:ascii="Consolas" w:eastAsia="Times New Roman" w:hAnsi="Consolas" w:cs="Times New Roman"/>
+          <w:color w:val="CCCCCC"/>
+          <w:sz w:val="17"/>
+          <w:szCs w:val="17"/>
+          <w:lang w:bidi="ar-SA"/>
+        </w:rPr>
+        <w:lastRenderedPageBreak/>
+        <w:t>    }</w:t>
+      </w:r>
+    </w:p>
+    <w:p>
+      <w:pPr>
+        <w:shd w:val="clear" w:color="auto" w:fill="1F1F1F"/>
+        <w:spacing w:after="0" w:line="230" w:lineRule="atLeast"/>
+        <w:rPr>
+          <w:rFonts w:ascii="Consolas" w:eastAsia="Times New Roman" w:hAnsi="Consolas" w:cs="Times New Roman"/>
+          <w:color w:val="CCCCCC"/>
+          <w:sz w:val="17"/>
+          <w:szCs w:val="17"/>
+          <w:lang w:bidi="ar-SA"/>
+        </w:rPr>
+      </w:pPr>
+      <w:r>
+        <w:rPr>
+          <w:rFonts w:ascii="Consolas" w:eastAsia="Times New Roman" w:hAnsi="Consolas" w:cs="Times New Roman"/>
+          <w:color w:val="CCCCCC"/>
+          <w:sz w:val="17"/>
+          <w:szCs w:val="17"/>
+          <w:lang w:bidi="ar-SA"/>
+        </w:rPr>
+        <w:t>}</w:t>
+      </w:r>
+    </w:p>
+    <w:p/>
     <w:sectPr>
       <w:pgSz w:w="12240" w:h="15840"/>
       <w:pgMar w:top="1440" w:right="1440" w:bottom="1440" w:left="1440" w:header="720" w:footer="720" w:gutter="0"/>

</xml_diff>

<commit_message>
add delete and update feature added
</commit_message>
<xml_diff>
--- a/djangoGuide.docx
+++ b/djangoGuide.docx
@@ -5365,6 +5365,77 @@
       </w:r>
     </w:p>
     <w:p/>
+    <w:p>
+      <w:r>
+        <w:t xml:space="preserve">Changing </w:t>
+      </w:r>
+      <w:proofErr w:type="spellStart"/>
+      <w:r>
+        <w:t>superuser</w:t>
+      </w:r>
+      <w:proofErr w:type="spellEnd"/>
+      <w:r>
+        <w:t xml:space="preserve"> password:</w:t>
+      </w:r>
+    </w:p>
+    <w:p>
+      <w:r>
+        <w:rPr>
+          <w:highlight w:val="lightGray"/>
+        </w:rPr>
+        <w:t xml:space="preserve">Python manage.py </w:t>
+      </w:r>
+      <w:proofErr w:type="spellStart"/>
+      <w:r>
+        <w:rPr>
+          <w:highlight w:val="lightGray"/>
+        </w:rPr>
+        <w:t>changepassword</w:t>
+      </w:r>
+      <w:proofErr w:type="spellEnd"/>
+      <w:r>
+        <w:rPr>
+          <w:highlight w:val="lightGray"/>
+        </w:rPr>
+        <w:t xml:space="preserve"> </w:t>
+      </w:r>
+      <w:proofErr w:type="spellStart"/>
+      <w:r>
+        <w:rPr>
+          <w:highlight w:val="lightGray"/>
+        </w:rPr>
+        <w:t>user_name</w:t>
+      </w:r>
+      <w:proofErr w:type="spellEnd"/>
+    </w:p>
+    <w:p>
+      <w:pPr>
+        <w:shd w:val="clear" w:color="auto" w:fill="FBD4B4" w:themeFill="accent6" w:themeFillTint="66"/>
+        <w:rPr>
+          <w:highlight w:val="yellow"/>
+        </w:rPr>
+      </w:pPr>
+      <w:r>
+        <w:rPr>
+          <w:highlight w:val="yellow"/>
+        </w:rPr>
+        <w:t>Broken pipe error</w:t>
+      </w:r>
+    </w:p>
+    <w:p>
+      <w:pPr>
+        <w:shd w:val="clear" w:color="auto" w:fill="FBD4B4" w:themeFill="accent6" w:themeFillTint="66"/>
+      </w:pPr>
+      <w:r>
+        <w:rPr>
+          <w:highlight w:val="yellow"/>
+        </w:rPr>
+        <w:t>Use a try catch block to rescue any exception</w:t>
+      </w:r>
+      <w:r>
+        <w:t xml:space="preserve"> </w:t>
+      </w:r>
+    </w:p>
     <w:sectPr>
       <w:pgSz w:w="12240" w:h="15840"/>
       <w:pgMar w:top="1440" w:right="1440" w:bottom="1440" w:left="1440" w:header="720" w:footer="720" w:gutter="0"/>

</xml_diff>

<commit_message>
tickler project start email verification complete
</commit_message>
<xml_diff>
--- a/djangoGuide.docx
+++ b/djangoGuide.docx
@@ -1631,9 +1631,131 @@
         <w:lastRenderedPageBreak/>
         <w:t>Github</w:t>
       </w:r>
-      <w:proofErr w:type="spellEnd"/>
+      <w:proofErr w:type="gramStart"/>
       <w:r>
         <w:t>:</w:t>
+      </w:r>
+      <w:r>
+        <w:t>first</w:t>
+      </w:r>
+      <w:proofErr w:type="spellEnd"/>
+      <w:proofErr w:type="gramEnd"/>
+      <w:r>
+        <w:t xml:space="preserve"> time </w:t>
+      </w:r>
+    </w:p>
+    <w:p>
+      <w:proofErr w:type="spellStart"/>
+      <w:proofErr w:type="gramStart"/>
+      <w:r>
+        <w:t>git</w:t>
+      </w:r>
+      <w:proofErr w:type="spellEnd"/>
+      <w:proofErr w:type="gramEnd"/>
+      <w:r>
+        <w:t xml:space="preserve"> init</w:t>
+      </w:r>
+    </w:p>
+    <w:p>
+      <w:proofErr w:type="spellStart"/>
+      <w:proofErr w:type="gramStart"/>
+      <w:r>
+        <w:t>git</w:t>
+      </w:r>
+      <w:proofErr w:type="spellEnd"/>
+      <w:proofErr w:type="gramEnd"/>
+      <w:r>
+        <w:t xml:space="preserve"> add .</w:t>
+      </w:r>
+    </w:p>
+    <w:p>
+      <w:proofErr w:type="spellStart"/>
+      <w:proofErr w:type="gramStart"/>
+      <w:r>
+        <w:t>git</w:t>
+      </w:r>
+      <w:proofErr w:type="spellEnd"/>
+      <w:proofErr w:type="gramEnd"/>
+      <w:r>
+        <w:t xml:space="preserve"> commit -m "Initial commit"</w:t>
+      </w:r>
+    </w:p>
+    <w:p>
+      <w:proofErr w:type="spellStart"/>
+      <w:proofErr w:type="gramStart"/>
+      <w:r>
+        <w:t>git</w:t>
+      </w:r>
+      <w:proofErr w:type="spellEnd"/>
+      <w:proofErr w:type="gramEnd"/>
+      <w:r>
+        <w:t xml:space="preserve"> branch -M main</w:t>
+      </w:r>
+      <w:r>
+        <w:rPr>
+          <w:highlight w:val="cyan"/>
+        </w:rPr>
+        <w:t xml:space="preserve"> #this </w:t>
+      </w:r>
+      <w:proofErr w:type="spellStart"/>
+      <w:r>
+        <w:rPr>
+          <w:highlight w:val="cyan"/>
+        </w:rPr>
+        <w:t>wil</w:t>
+      </w:r>
+      <w:proofErr w:type="spellEnd"/>
+      <w:r>
+        <w:rPr>
+          <w:highlight w:val="cyan"/>
+        </w:rPr>
+        <w:t xml:space="preserve"> change the </w:t>
+      </w:r>
+      <w:proofErr w:type="spellStart"/>
+      <w:r>
+        <w:rPr>
+          <w:highlight w:val="cyan"/>
+        </w:rPr>
+        <w:t>baranch</w:t>
+      </w:r>
+      <w:proofErr w:type="spellEnd"/>
+      <w:r>
+        <w:rPr>
+          <w:highlight w:val="cyan"/>
+        </w:rPr>
+        <w:t xml:space="preserve"> master to ma</w:t>
+      </w:r>
+    </w:p>
+    <w:p>
+      <w:proofErr w:type="spellStart"/>
+      <w:proofErr w:type="gramStart"/>
+      <w:r>
+        <w:t>git</w:t>
+      </w:r>
+      <w:proofErr w:type="spellEnd"/>
+      <w:proofErr w:type="gramEnd"/>
+      <w:r>
+        <w:t xml:space="preserve"> remote add origin https://github.com/your-username/your-repository.git</w:t>
+      </w:r>
+    </w:p>
+    <w:p>
+      <w:proofErr w:type="spellStart"/>
+      <w:proofErr w:type="gramStart"/>
+      <w:r>
+        <w:t>git</w:t>
+      </w:r>
+      <w:proofErr w:type="spellEnd"/>
+      <w:proofErr w:type="gramEnd"/>
+      <w:r>
+        <w:t xml:space="preserve"> push -u origin main</w:t>
+      </w:r>
+    </w:p>
+    <w:p>
+      <w:pPr>
+        <w:shd w:val="clear" w:color="auto" w:fill="EEECE1" w:themeFill="background2"/>
+      </w:pPr>
+      <w:r>
+        <w:t>…………………….</w:t>
       </w:r>
     </w:p>
     <w:p>
@@ -2125,7 +2247,6 @@
         <w:rPr>
           <w:highlight w:val="yellow"/>
         </w:rPr>
-        <w:lastRenderedPageBreak/>
         <w:t xml:space="preserve">To </w:t>
       </w:r>
       <w:r>
@@ -2879,6 +3000,7 @@
     <w:p>
       <w:proofErr w:type="gramStart"/>
       <w:r>
+        <w:lastRenderedPageBreak/>
         <w:t>define</w:t>
       </w:r>
       <w:proofErr w:type="gramEnd"/>
@@ -3397,7 +3519,6 @@
           <w:szCs w:val="17"/>
           <w:lang w:bidi="ar-SA"/>
         </w:rPr>
-        <w:lastRenderedPageBreak/>
         <w:t>&lt;</w:t>
       </w:r>
       <w:r>
@@ -4248,6 +4369,7 @@
     <w:p>
       <w:proofErr w:type="gramStart"/>
       <w:r>
+        <w:lastRenderedPageBreak/>
         <w:t>python</w:t>
       </w:r>
       <w:proofErr w:type="gramEnd"/>
@@ -4514,190 +4636,190 @@
         <w:shd w:val="clear" w:color="auto" w:fill="EAF1DD" w:themeFill="accent3" w:themeFillTint="33"/>
       </w:pPr>
       <w:r>
+        <w:t xml:space="preserve">Python manage.py migrate </w:t>
+      </w:r>
+    </w:p>
+    <w:p/>
+    <w:p>
+      <w:pPr>
+        <w:jc w:val="center"/>
+      </w:pPr>
+      <w:proofErr w:type="spellStart"/>
+      <w:r>
+        <w:rPr>
+          <w:highlight w:val="yellow"/>
+        </w:rPr>
+        <w:t>Django</w:t>
+      </w:r>
+      <w:proofErr w:type="spellEnd"/>
+      <w:r>
+        <w:rPr>
+          <w:highlight w:val="yellow"/>
+        </w:rPr>
+        <w:t xml:space="preserve"> restful </w:t>
+      </w:r>
+      <w:proofErr w:type="spellStart"/>
+      <w:proofErr w:type="gramStart"/>
+      <w:r>
+        <w:rPr>
+          <w:highlight w:val="yellow"/>
+        </w:rPr>
+        <w:t>Api</w:t>
+      </w:r>
+      <w:proofErr w:type="spellEnd"/>
+      <w:proofErr w:type="gramEnd"/>
+    </w:p>
+    <w:p>
+      <w:pPr>
+        <w:shd w:val="clear" w:color="auto" w:fill="EEECE1" w:themeFill="background2"/>
+      </w:pPr>
+      <w:proofErr w:type="spellStart"/>
+      <w:r>
+        <w:t>Mkdir</w:t>
+      </w:r>
+      <w:proofErr w:type="spellEnd"/>
+      <w:r>
+        <w:t xml:space="preserve"> </w:t>
+      </w:r>
+      <w:proofErr w:type="spellStart"/>
+      <w:r>
+        <w:t>restCrud</w:t>
+      </w:r>
+      <w:proofErr w:type="spellEnd"/>
+    </w:p>
+    <w:p>
+      <w:pPr>
+        <w:shd w:val="clear" w:color="auto" w:fill="EEECE1" w:themeFill="background2"/>
+      </w:pPr>
+      <w:proofErr w:type="spellStart"/>
+      <w:r>
+        <w:t>Cd</w:t>
+      </w:r>
+      <w:proofErr w:type="spellEnd"/>
+      <w:r>
+        <w:t xml:space="preserve"> </w:t>
+      </w:r>
+      <w:proofErr w:type="spellStart"/>
+      <w:r>
+        <w:t>restCrud</w:t>
+      </w:r>
+      <w:proofErr w:type="spellEnd"/>
+    </w:p>
+    <w:p>
+      <w:pPr>
+        <w:shd w:val="clear" w:color="auto" w:fill="EEECE1" w:themeFill="background2"/>
+      </w:pPr>
+      <w:proofErr w:type="spellStart"/>
+      <w:r>
+        <w:t>Virtualenv</w:t>
+      </w:r>
+      <w:proofErr w:type="spellEnd"/>
+      <w:r>
+        <w:t xml:space="preserve"> </w:t>
+      </w:r>
+      <w:proofErr w:type="spellStart"/>
+      <w:r>
+        <w:t>env</w:t>
+      </w:r>
+      <w:proofErr w:type="spellEnd"/>
+      <w:r>
+        <w:t xml:space="preserve"> </w:t>
+      </w:r>
+    </w:p>
+    <w:p>
+      <w:pPr>
+        <w:shd w:val="clear" w:color="auto" w:fill="EEECE1" w:themeFill="background2"/>
+      </w:pPr>
+      <w:proofErr w:type="spellStart"/>
+      <w:r>
+        <w:t>Env</w:t>
+      </w:r>
+      <w:proofErr w:type="spellEnd"/>
+      <w:r>
+        <w:t>\scripts\activate</w:t>
+      </w:r>
+    </w:p>
+    <w:p>
+      <w:pPr>
+        <w:shd w:val="clear" w:color="auto" w:fill="EEECE1" w:themeFill="background2"/>
+      </w:pPr>
+      <w:proofErr w:type="gramStart"/>
+      <w:r>
+        <w:t>Pip install</w:t>
+      </w:r>
+      <w:proofErr w:type="gramEnd"/>
+      <w:r>
+        <w:t xml:space="preserve"> </w:t>
+      </w:r>
+      <w:proofErr w:type="spellStart"/>
+      <w:r>
+        <w:t>django</w:t>
+      </w:r>
+      <w:proofErr w:type="spellEnd"/>
+      <w:r>
+        <w:t>-admin</w:t>
+      </w:r>
+    </w:p>
+    <w:p>
+      <w:pPr>
+        <w:shd w:val="clear" w:color="auto" w:fill="EEECE1" w:themeFill="background2"/>
+      </w:pPr>
+      <w:proofErr w:type="spellStart"/>
+      <w:r>
+        <w:t>Django</w:t>
+      </w:r>
+      <w:proofErr w:type="spellEnd"/>
+      <w:r>
+        <w:t xml:space="preserve">-admin </w:t>
+      </w:r>
+      <w:proofErr w:type="spellStart"/>
+      <w:r>
+        <w:t>startproject</w:t>
+      </w:r>
+      <w:proofErr w:type="spellEnd"/>
+      <w:r>
+        <w:t xml:space="preserve"> </w:t>
+      </w:r>
+      <w:proofErr w:type="spellStart"/>
+      <w:r>
+        <w:t>restfulApiCrud</w:t>
+      </w:r>
+      <w:proofErr w:type="spellEnd"/>
+    </w:p>
+    <w:p>
+      <w:pPr>
+        <w:shd w:val="clear" w:color="auto" w:fill="EEECE1" w:themeFill="background2"/>
+      </w:pPr>
+      <w:proofErr w:type="spellStart"/>
+      <w:r>
+        <w:t>Cd</w:t>
+      </w:r>
+      <w:proofErr w:type="spellEnd"/>
+      <w:r>
+        <w:t xml:space="preserve"> </w:t>
+      </w:r>
+      <w:proofErr w:type="spellStart"/>
+      <w:r>
+        <w:t>restfulApiCrud</w:t>
+      </w:r>
+      <w:proofErr w:type="spellEnd"/>
+    </w:p>
+    <w:p>
+      <w:pPr>
+        <w:shd w:val="clear" w:color="auto" w:fill="EEECE1" w:themeFill="background2"/>
+      </w:pPr>
+      <w:proofErr w:type="gramStart"/>
+      <w:r>
+        <w:t>Code .</w:t>
+      </w:r>
+      <w:proofErr w:type="gramEnd"/>
+    </w:p>
+    <w:p>
+      <w:pPr>
+        <w:shd w:val="clear" w:color="auto" w:fill="EEECE1" w:themeFill="background2"/>
+      </w:pPr>
+      <w:r>
         <w:lastRenderedPageBreak/>
-        <w:t xml:space="preserve">Python manage.py migrate </w:t>
-      </w:r>
-    </w:p>
-    <w:p/>
-    <w:p>
-      <w:pPr>
-        <w:jc w:val="center"/>
-      </w:pPr>
-      <w:proofErr w:type="spellStart"/>
-      <w:r>
-        <w:rPr>
-          <w:highlight w:val="yellow"/>
-        </w:rPr>
-        <w:t>Django</w:t>
-      </w:r>
-      <w:proofErr w:type="spellEnd"/>
-      <w:r>
-        <w:rPr>
-          <w:highlight w:val="yellow"/>
-        </w:rPr>
-        <w:t xml:space="preserve"> restful </w:t>
-      </w:r>
-      <w:proofErr w:type="spellStart"/>
-      <w:proofErr w:type="gramStart"/>
-      <w:r>
-        <w:rPr>
-          <w:highlight w:val="yellow"/>
-        </w:rPr>
-        <w:t>Api</w:t>
-      </w:r>
-      <w:proofErr w:type="spellEnd"/>
-      <w:proofErr w:type="gramEnd"/>
-    </w:p>
-    <w:p>
-      <w:pPr>
-        <w:shd w:val="clear" w:color="auto" w:fill="EEECE1" w:themeFill="background2"/>
-      </w:pPr>
-      <w:proofErr w:type="spellStart"/>
-      <w:r>
-        <w:t>Mkdir</w:t>
-      </w:r>
-      <w:proofErr w:type="spellEnd"/>
-      <w:r>
-        <w:t xml:space="preserve"> </w:t>
-      </w:r>
-      <w:proofErr w:type="spellStart"/>
-      <w:r>
-        <w:t>restCrud</w:t>
-      </w:r>
-      <w:proofErr w:type="spellEnd"/>
-    </w:p>
-    <w:p>
-      <w:pPr>
-        <w:shd w:val="clear" w:color="auto" w:fill="EEECE1" w:themeFill="background2"/>
-      </w:pPr>
-      <w:proofErr w:type="spellStart"/>
-      <w:r>
-        <w:t>Cd</w:t>
-      </w:r>
-      <w:proofErr w:type="spellEnd"/>
-      <w:r>
-        <w:t xml:space="preserve"> </w:t>
-      </w:r>
-      <w:proofErr w:type="spellStart"/>
-      <w:r>
-        <w:t>restCrud</w:t>
-      </w:r>
-      <w:proofErr w:type="spellEnd"/>
-    </w:p>
-    <w:p>
-      <w:pPr>
-        <w:shd w:val="clear" w:color="auto" w:fill="EEECE1" w:themeFill="background2"/>
-      </w:pPr>
-      <w:proofErr w:type="spellStart"/>
-      <w:r>
-        <w:t>Virtualenv</w:t>
-      </w:r>
-      <w:proofErr w:type="spellEnd"/>
-      <w:r>
-        <w:t xml:space="preserve"> </w:t>
-      </w:r>
-      <w:proofErr w:type="spellStart"/>
-      <w:r>
-        <w:t>env</w:t>
-      </w:r>
-      <w:proofErr w:type="spellEnd"/>
-      <w:r>
-        <w:t xml:space="preserve"> </w:t>
-      </w:r>
-    </w:p>
-    <w:p>
-      <w:pPr>
-        <w:shd w:val="clear" w:color="auto" w:fill="EEECE1" w:themeFill="background2"/>
-      </w:pPr>
-      <w:proofErr w:type="spellStart"/>
-      <w:r>
-        <w:t>Env</w:t>
-      </w:r>
-      <w:proofErr w:type="spellEnd"/>
-      <w:r>
-        <w:t>\scripts\activate</w:t>
-      </w:r>
-    </w:p>
-    <w:p>
-      <w:pPr>
-        <w:shd w:val="clear" w:color="auto" w:fill="EEECE1" w:themeFill="background2"/>
-      </w:pPr>
-      <w:proofErr w:type="gramStart"/>
-      <w:r>
-        <w:t>Pip install</w:t>
-      </w:r>
-      <w:proofErr w:type="gramEnd"/>
-      <w:r>
-        <w:t xml:space="preserve"> </w:t>
-      </w:r>
-      <w:proofErr w:type="spellStart"/>
-      <w:r>
-        <w:t>django</w:t>
-      </w:r>
-      <w:proofErr w:type="spellEnd"/>
-      <w:r>
-        <w:t>-admin</w:t>
-      </w:r>
-    </w:p>
-    <w:p>
-      <w:pPr>
-        <w:shd w:val="clear" w:color="auto" w:fill="EEECE1" w:themeFill="background2"/>
-      </w:pPr>
-      <w:proofErr w:type="spellStart"/>
-      <w:r>
-        <w:t>Django</w:t>
-      </w:r>
-      <w:proofErr w:type="spellEnd"/>
-      <w:r>
-        <w:t xml:space="preserve">-admin </w:t>
-      </w:r>
-      <w:proofErr w:type="spellStart"/>
-      <w:r>
-        <w:t>startproject</w:t>
-      </w:r>
-      <w:proofErr w:type="spellEnd"/>
-      <w:r>
-        <w:t xml:space="preserve"> </w:t>
-      </w:r>
-      <w:proofErr w:type="spellStart"/>
-      <w:r>
-        <w:t>restfulApiCrud</w:t>
-      </w:r>
-      <w:proofErr w:type="spellEnd"/>
-    </w:p>
-    <w:p>
-      <w:pPr>
-        <w:shd w:val="clear" w:color="auto" w:fill="EEECE1" w:themeFill="background2"/>
-      </w:pPr>
-      <w:proofErr w:type="spellStart"/>
-      <w:r>
-        <w:t>Cd</w:t>
-      </w:r>
-      <w:proofErr w:type="spellEnd"/>
-      <w:r>
-        <w:t xml:space="preserve"> </w:t>
-      </w:r>
-      <w:proofErr w:type="spellStart"/>
-      <w:r>
-        <w:t>restfulApiCrud</w:t>
-      </w:r>
-      <w:proofErr w:type="spellEnd"/>
-    </w:p>
-    <w:p>
-      <w:pPr>
-        <w:shd w:val="clear" w:color="auto" w:fill="EEECE1" w:themeFill="background2"/>
-      </w:pPr>
-      <w:proofErr w:type="gramStart"/>
-      <w:r>
-        <w:t>Code .</w:t>
-      </w:r>
-      <w:proofErr w:type="gramEnd"/>
-    </w:p>
-    <w:p>
-      <w:pPr>
-        <w:shd w:val="clear" w:color="auto" w:fill="EEECE1" w:themeFill="background2"/>
-      </w:pPr>
-      <w:r>
         <w:t xml:space="preserve">Python </w:t>
       </w:r>
       <w:proofErr w:type="spellStart"/>
@@ -5337,7 +5459,6 @@
           <w:szCs w:val="17"/>
           <w:lang w:bidi="ar-SA"/>
         </w:rPr>
-        <w:lastRenderedPageBreak/>
         <w:t>    }</w:t>
       </w:r>
     </w:p>

</xml_diff>

<commit_message>
Book rating project started and developed the api
</commit_message>
<xml_diff>
--- a/djangoGuide.docx
+++ b/djangoGuide.docx
@@ -1628,20 +1628,35 @@
       </w:pPr>
       <w:proofErr w:type="spellStart"/>
       <w:r>
+        <w:rPr>
+          <w:highlight w:val="yellow"/>
+        </w:rPr>
         <w:lastRenderedPageBreak/>
         <w:t>Github</w:t>
       </w:r>
       <w:proofErr w:type="gramStart"/>
       <w:r>
+        <w:rPr>
+          <w:highlight w:val="yellow"/>
+        </w:rPr>
         <w:t>:</w:t>
       </w:r>
       <w:r>
+        <w:rPr>
+          <w:highlight w:val="yellow"/>
+        </w:rPr>
         <w:t>first</w:t>
       </w:r>
       <w:proofErr w:type="spellEnd"/>
       <w:proofErr w:type="gramEnd"/>
       <w:r>
-        <w:t xml:space="preserve"> time </w:t>
+        <w:rPr>
+          <w:highlight w:val="yellow"/>
+        </w:rPr>
+        <w:t xml:space="preserve"> time</w:t>
+      </w:r>
+      <w:r>
+        <w:t xml:space="preserve"> </w:t>
       </w:r>
     </w:p>
     <w:p>
@@ -1665,7 +1680,7 @@
       <w:proofErr w:type="spellEnd"/>
       <w:proofErr w:type="gramEnd"/>
       <w:r>
-        <w:t xml:space="preserve"> add .</w:t>
+        <w:t xml:space="preserve"> add  -A</w:t>
       </w:r>
     </w:p>
     <w:p>
@@ -1769,6 +1784,19 @@
       <w:proofErr w:type="spellEnd"/>
       <w:r>
         <w:t xml:space="preserve"> status</w:t>
+      </w:r>
+    </w:p>
+    <w:p>
+      <w:pPr>
+        <w:shd w:val="clear" w:color="auto" w:fill="EEECE1" w:themeFill="background2"/>
+      </w:pPr>
+      <w:proofErr w:type="spellStart"/>
+      <w:r>
+        <w:t>Git</w:t>
+      </w:r>
+      <w:proofErr w:type="spellEnd"/>
+      <w:r>
+        <w:t xml:space="preserve"> pull origin main </w:t>
       </w:r>
     </w:p>
     <w:p>
@@ -2986,6 +3014,7 @@
     </w:p>
     <w:p>
       <w:r>
+        <w:lastRenderedPageBreak/>
         <w:t xml:space="preserve">Or </w:t>
       </w:r>
       <w:proofErr w:type="spellStart"/>
@@ -3000,7 +3029,6 @@
     <w:p>
       <w:proofErr w:type="gramStart"/>
       <w:r>
-        <w:lastRenderedPageBreak/>
         <w:t>define</w:t>
       </w:r>
       <w:proofErr w:type="gramEnd"/>
@@ -4343,6 +4371,7 @@
     <w:p>
       <w:proofErr w:type="gramStart"/>
       <w:r>
+        <w:lastRenderedPageBreak/>
         <w:t>add</w:t>
       </w:r>
       <w:proofErr w:type="gramEnd"/>
@@ -4369,7 +4398,6 @@
     <w:p>
       <w:proofErr w:type="gramStart"/>
       <w:r>
-        <w:lastRenderedPageBreak/>
         <w:t>python</w:t>
       </w:r>
       <w:proofErr w:type="gramEnd"/>
@@ -4810,6 +4838,7 @@
       </w:pPr>
       <w:proofErr w:type="gramStart"/>
       <w:r>
+        <w:lastRenderedPageBreak/>
         <w:t>Code .</w:t>
       </w:r>
       <w:proofErr w:type="gramEnd"/>
@@ -4819,7 +4848,6 @@
         <w:shd w:val="clear" w:color="auto" w:fill="EEECE1" w:themeFill="background2"/>
       </w:pPr>
       <w:r>
-        <w:lastRenderedPageBreak/>
         <w:t xml:space="preserve">Python </w:t>
       </w:r>
       <w:proofErr w:type="spellStart"/>
@@ -5620,6 +5648,7 @@
         <w:shd w:val="clear" w:color="auto" w:fill="F2F2F2" w:themeFill="background1" w:themeFillShade="F2"/>
       </w:pPr>
       <w:r>
+        <w:lastRenderedPageBreak/>
         <w:t>Collecting psycopg2</w:t>
       </w:r>
     </w:p>
@@ -5629,7 +5658,6 @@
       </w:pPr>
       <w:proofErr w:type="spellStart"/>
       <w:r>
-        <w:lastRenderedPageBreak/>
         <w:t>Procfile</w:t>
       </w:r>
       <w:proofErr w:type="spellEnd"/>
@@ -6465,6 +6493,31 @@
     </w:p>
     <w:p>
       <w:pPr>
+        <w:shd w:val="clear" w:color="auto" w:fill="D9D9D9" w:themeFill="background1" w:themeFillShade="D9"/>
+        <w:rPr>
+          <w:sz w:val="32"/>
+          <w:szCs w:val="32"/>
+        </w:rPr>
+      </w:pPr>
+      <w:proofErr w:type="gramStart"/>
+      <w:r>
+        <w:rPr>
+          <w:sz w:val="32"/>
+          <w:szCs w:val="32"/>
+        </w:rPr>
+        <w:t>pip</w:t>
+      </w:r>
+      <w:proofErr w:type="gramEnd"/>
+      <w:r>
+        <w:rPr>
+          <w:sz w:val="32"/>
+          <w:szCs w:val="32"/>
+        </w:rPr>
+        <w:t xml:space="preserve"> install psycopg2-binary</w:t>
+      </w:r>
+    </w:p>
+    <w:p>
+      <w:pPr>
         <w:rPr>
           <w:sz w:val="32"/>
           <w:szCs w:val="32"/>
@@ -6607,6 +6660,7 @@
           <w:szCs w:val="19"/>
           <w:lang w:bidi="ar-SA"/>
         </w:rPr>
+        <w:lastRenderedPageBreak/>
         <w:t xml:space="preserve">    </w:t>
       </w:r>
       <w:r>
@@ -6873,7 +6927,6 @@
           <w:sz w:val="32"/>
           <w:szCs w:val="32"/>
         </w:rPr>
-        <w:lastRenderedPageBreak/>
         <w:t>set</w:t>
       </w:r>
       <w:proofErr w:type="gramEnd"/>
@@ -6958,6 +7011,92 @@
     </w:p>
     <w:p>
       <w:pPr>
+        <w:shd w:val="clear" w:color="auto" w:fill="1F1F1F"/>
+        <w:spacing w:after="0" w:line="266" w:lineRule="atLeast"/>
+        <w:rPr>
+          <w:rFonts w:ascii="Consolas" w:eastAsia="Times New Roman" w:hAnsi="Consolas" w:cs="Times New Roman"/>
+          <w:color w:val="CCCCCC"/>
+          <w:sz w:val="19"/>
+          <w:szCs w:val="19"/>
+          <w:lang w:bidi="ar-SA"/>
+        </w:rPr>
+      </w:pPr>
+      <w:r>
+        <w:rPr>
+          <w:rFonts w:ascii="Consolas" w:eastAsia="Times New Roman" w:hAnsi="Consolas" w:cs="Times New Roman"/>
+          <w:color w:val="4FC1FF"/>
+          <w:sz w:val="19"/>
+          <w:szCs w:val="19"/>
+          <w:lang w:bidi="ar-SA"/>
+        </w:rPr>
+        <w:t>ALLOWED_HOSTS</w:t>
+      </w:r>
+      <w:r>
+        <w:rPr>
+          <w:rFonts w:ascii="Consolas" w:eastAsia="Times New Roman" w:hAnsi="Consolas" w:cs="Times New Roman"/>
+          <w:color w:val="CCCCCC"/>
+          <w:sz w:val="19"/>
+          <w:szCs w:val="19"/>
+          <w:lang w:bidi="ar-SA"/>
+        </w:rPr>
+        <w:t xml:space="preserve"> </w:t>
+      </w:r>
+      <w:r>
+        <w:rPr>
+          <w:rFonts w:ascii="Consolas" w:eastAsia="Times New Roman" w:hAnsi="Consolas" w:cs="Times New Roman"/>
+          <w:color w:val="D4D4D4"/>
+          <w:sz w:val="19"/>
+          <w:szCs w:val="19"/>
+          <w:lang w:bidi="ar-SA"/>
+        </w:rPr>
+        <w:t>=</w:t>
+      </w:r>
+      <w:r>
+        <w:rPr>
+          <w:rFonts w:ascii="Consolas" w:eastAsia="Times New Roman" w:hAnsi="Consolas" w:cs="Times New Roman"/>
+          <w:color w:val="CCCCCC"/>
+          <w:sz w:val="19"/>
+          <w:szCs w:val="19"/>
+          <w:lang w:bidi="ar-SA"/>
+        </w:rPr>
+        <w:t xml:space="preserve"> [</w:t>
+      </w:r>
+      <w:r>
+        <w:rPr>
+          <w:rFonts w:ascii="Consolas" w:eastAsia="Times New Roman" w:hAnsi="Consolas" w:cs="Times New Roman"/>
+          <w:color w:val="CE9178"/>
+          <w:sz w:val="19"/>
+          <w:szCs w:val="19"/>
+          <w:lang w:bidi="ar-SA"/>
+        </w:rPr>
+        <w:t>'*'</w:t>
+      </w:r>
+      <w:r>
+        <w:rPr>
+          <w:rFonts w:ascii="Consolas" w:eastAsia="Times New Roman" w:hAnsi="Consolas" w:cs="Times New Roman"/>
+          <w:color w:val="CCCCCC"/>
+          <w:sz w:val="19"/>
+          <w:szCs w:val="19"/>
+          <w:lang w:bidi="ar-SA"/>
+        </w:rPr>
+        <w:t>]</w:t>
+      </w:r>
+    </w:p>
+    <w:p>
+      <w:pPr>
+        <w:shd w:val="clear" w:color="auto" w:fill="1F1F1F"/>
+        <w:spacing w:after="0" w:line="266" w:lineRule="atLeast"/>
+        <w:rPr>
+          <w:rFonts w:ascii="Consolas" w:eastAsia="Times New Roman" w:hAnsi="Consolas" w:cs="Times New Roman"/>
+          <w:color w:val="CCCCCC"/>
+          <w:sz w:val="19"/>
+          <w:szCs w:val="19"/>
+          <w:lang w:bidi="ar-SA"/>
+        </w:rPr>
+      </w:pPr>
+    </w:p>
+    <w:p>
+      <w:pPr>
         <w:shd w:val="clear" w:color="auto" w:fill="F2F2F2" w:themeFill="background1" w:themeFillShade="F2"/>
         <w:rPr>
           <w:rFonts w:ascii="Courier New" w:hAnsi="Courier New" w:cs="Courier New"/>
@@ -6979,7 +7118,10 @@
           <w:shd w:val="clear" w:color="auto" w:fill="000000"/>
         </w:rPr>
       </w:pPr>
-      <w:r>
+    </w:p>
+    <w:p>
+      <w:pPr>
+        <w:shd w:val="clear" w:color="auto" w:fill="F2F2F2" w:themeFill="background1" w:themeFillShade="F2"/>
         <w:rPr>
           <w:rFonts w:ascii="Courier New" w:hAnsi="Courier New" w:cs="Courier New"/>
           <w:color w:val="FFFFFF"/>
@@ -6987,9 +7129,7 @@
           <w:szCs w:val="32"/>
           <w:shd w:val="clear" w:color="auto" w:fill="000000"/>
         </w:rPr>
-        <w:t xml:space="preserve">Type this to add all the </w:t>
-      </w:r>
-      <w:proofErr w:type="spellStart"/>
+      </w:pPr>
       <w:r>
         <w:rPr>
           <w:rFonts w:ascii="Courier New" w:hAnsi="Courier New" w:cs="Courier New"/>
@@ -6998,9 +7138,9 @@
           <w:szCs w:val="32"/>
           <w:shd w:val="clear" w:color="auto" w:fill="000000"/>
         </w:rPr>
-        <w:t>apckeges</w:t>
-      </w:r>
-      <w:proofErr w:type="spellEnd"/>
+        <w:t xml:space="preserve">Type this to add all the </w:t>
+      </w:r>
+      <w:proofErr w:type="spellStart"/>
       <w:r>
         <w:rPr>
           <w:rFonts w:ascii="Courier New" w:hAnsi="Courier New" w:cs="Courier New"/>
@@ -7009,9 +7149,9 @@
           <w:szCs w:val="32"/>
           <w:shd w:val="clear" w:color="auto" w:fill="000000"/>
         </w:rPr>
-        <w:t xml:space="preserve"> </w:t>
-      </w:r>
-      <w:proofErr w:type="spellStart"/>
+        <w:t>apckeges</w:t>
+      </w:r>
+      <w:proofErr w:type="spellEnd"/>
       <w:r>
         <w:rPr>
           <w:rFonts w:ascii="Courier New" w:hAnsi="Courier New" w:cs="Courier New"/>
@@ -7020,9 +7160,9 @@
           <w:szCs w:val="32"/>
           <w:shd w:val="clear" w:color="auto" w:fill="000000"/>
         </w:rPr>
-        <w:t>nedded</w:t>
-      </w:r>
-      <w:proofErr w:type="spellEnd"/>
+        <w:t xml:space="preserve"> </w:t>
+      </w:r>
+      <w:proofErr w:type="spellStart"/>
       <w:r>
         <w:rPr>
           <w:rFonts w:ascii="Courier New" w:hAnsi="Courier New" w:cs="Courier New"/>
@@ -7031,12 +7171,10 @@
           <w:szCs w:val="32"/>
           <w:shd w:val="clear" w:color="auto" w:fill="000000"/>
         </w:rPr>
-        <w:t xml:space="preserve"> to</w:t>
-      </w:r>
-    </w:p>
-    <w:p>
-      <w:pPr>
-        <w:shd w:val="clear" w:color="auto" w:fill="F2F2F2" w:themeFill="background1" w:themeFillShade="F2"/>
+        <w:t>nedded</w:t>
+      </w:r>
+      <w:proofErr w:type="spellEnd"/>
+      <w:r>
         <w:rPr>
           <w:rFonts w:ascii="Courier New" w:hAnsi="Courier New" w:cs="Courier New"/>
           <w:color w:val="FFFFFF"/>
@@ -7044,9 +7182,12 @@
           <w:szCs w:val="32"/>
           <w:shd w:val="clear" w:color="auto" w:fill="000000"/>
         </w:rPr>
-      </w:pPr>
-      <w:proofErr w:type="gramStart"/>
-      <w:r>
+        <w:t xml:space="preserve"> to</w:t>
+      </w:r>
+    </w:p>
+    <w:p>
+      <w:pPr>
+        <w:shd w:val="clear" w:color="auto" w:fill="F2F2F2" w:themeFill="background1" w:themeFillShade="F2"/>
         <w:rPr>
           <w:rFonts w:ascii="Courier New" w:hAnsi="Courier New" w:cs="Courier New"/>
           <w:color w:val="FFFFFF"/>
@@ -7054,9 +7195,8 @@
           <w:szCs w:val="32"/>
           <w:shd w:val="clear" w:color="auto" w:fill="000000"/>
         </w:rPr>
-        <w:t>pip</w:t>
-      </w:r>
-      <w:proofErr w:type="gramEnd"/>
+      </w:pPr>
+      <w:proofErr w:type="gramStart"/>
       <w:r>
         <w:rPr>
           <w:rFonts w:ascii="Courier New" w:hAnsi="Courier New" w:cs="Courier New"/>
@@ -7065,12 +7205,10 @@
           <w:szCs w:val="32"/>
           <w:shd w:val="clear" w:color="auto" w:fill="000000"/>
         </w:rPr>
-        <w:t xml:space="preserve"> freeze &gt; requirements.txt</w:t>
-      </w:r>
-    </w:p>
-    <w:p>
-      <w:pPr>
-        <w:shd w:val="clear" w:color="auto" w:fill="F2F2F2" w:themeFill="background1" w:themeFillShade="F2"/>
+        <w:t>pip</w:t>
+      </w:r>
+      <w:proofErr w:type="gramEnd"/>
+      <w:r>
         <w:rPr>
           <w:rFonts w:ascii="Courier New" w:hAnsi="Courier New" w:cs="Courier New"/>
           <w:color w:val="FFFFFF"/>
@@ -7078,9 +7216,12 @@
           <w:szCs w:val="32"/>
           <w:shd w:val="clear" w:color="auto" w:fill="000000"/>
         </w:rPr>
-      </w:pPr>
-      <w:proofErr w:type="gramStart"/>
-      <w:r>
+        <w:t xml:space="preserve"> freeze &gt; requirements.txt</w:t>
+      </w:r>
+    </w:p>
+    <w:p>
+      <w:pPr>
+        <w:shd w:val="clear" w:color="auto" w:fill="F2F2F2" w:themeFill="background1" w:themeFillShade="F2"/>
         <w:rPr>
           <w:rFonts w:ascii="Courier New" w:hAnsi="Courier New" w:cs="Courier New"/>
           <w:color w:val="FFFFFF"/>
@@ -7088,9 +7229,8 @@
           <w:szCs w:val="32"/>
           <w:shd w:val="clear" w:color="auto" w:fill="000000"/>
         </w:rPr>
-        <w:t>then</w:t>
-      </w:r>
-      <w:proofErr w:type="gramEnd"/>
+      </w:pPr>
+      <w:proofErr w:type="gramStart"/>
       <w:r>
         <w:rPr>
           <w:rFonts w:ascii="Courier New" w:hAnsi="Courier New" w:cs="Courier New"/>
@@ -7099,8 +7239,9 @@
           <w:szCs w:val="32"/>
           <w:shd w:val="clear" w:color="auto" w:fill="000000"/>
         </w:rPr>
-        <w:t xml:space="preserve"> changes the requirenst.txt manually </w:t>
-      </w:r>
+        <w:t>then</w:t>
+      </w:r>
+      <w:proofErr w:type="gramEnd"/>
       <w:r>
         <w:rPr>
           <w:rFonts w:ascii="Courier New" w:hAnsi="Courier New" w:cs="Courier New"/>
@@ -7109,7 +7250,7 @@
           <w:szCs w:val="32"/>
           <w:shd w:val="clear" w:color="auto" w:fill="000000"/>
         </w:rPr>
-        <w:t>set</w:t>
+        <w:t xml:space="preserve"> changes the requirenst.txt manually </w:t>
       </w:r>
       <w:r>
         <w:rPr>
@@ -7119,9 +7260,8 @@
           <w:szCs w:val="32"/>
           <w:shd w:val="clear" w:color="auto" w:fill="000000"/>
         </w:rPr>
-        <w:t xml:space="preserve"> </w:t>
-      </w:r>
-      <w:proofErr w:type="spellStart"/>
+        <w:t>set</w:t>
+      </w:r>
       <w:r>
         <w:rPr>
           <w:rFonts w:ascii="Courier New" w:hAnsi="Courier New" w:cs="Courier New"/>
@@ -7130,9 +7270,9 @@
           <w:szCs w:val="32"/>
           <w:shd w:val="clear" w:color="auto" w:fill="000000"/>
         </w:rPr>
-        <w:t>crpytographay</w:t>
-      </w:r>
-      <w:proofErr w:type="spellEnd"/>
+        <w:t xml:space="preserve"> </w:t>
+      </w:r>
+      <w:proofErr w:type="spellStart"/>
       <w:r>
         <w:rPr>
           <w:rFonts w:ascii="Courier New" w:hAnsi="Courier New" w:cs="Courier New"/>
@@ -7141,9 +7281,9 @@
           <w:szCs w:val="32"/>
           <w:shd w:val="clear" w:color="auto" w:fill="000000"/>
         </w:rPr>
-        <w:t xml:space="preserve">==2.8 if there </w:t>
-      </w:r>
-      <w:proofErr w:type="spellStart"/>
+        <w:t>crpytographay</w:t>
+      </w:r>
+      <w:proofErr w:type="spellEnd"/>
       <w:r>
         <w:rPr>
           <w:rFonts w:ascii="Courier New" w:hAnsi="Courier New" w:cs="Courier New"/>
@@ -7152,9 +7292,9 @@
           <w:szCs w:val="32"/>
           <w:shd w:val="clear" w:color="auto" w:fill="000000"/>
         </w:rPr>
-        <w:t>there</w:t>
-      </w:r>
-      <w:proofErr w:type="spellEnd"/>
+        <w:t xml:space="preserve">==2.8 if there </w:t>
+      </w:r>
+      <w:proofErr w:type="spellStart"/>
       <w:r>
         <w:rPr>
           <w:rFonts w:ascii="Courier New" w:hAnsi="Courier New" w:cs="Courier New"/>
@@ -7163,6 +7303,17 @@
           <w:szCs w:val="32"/>
           <w:shd w:val="clear" w:color="auto" w:fill="000000"/>
         </w:rPr>
+        <w:t>there</w:t>
+      </w:r>
+      <w:proofErr w:type="spellEnd"/>
+      <w:r>
+        <w:rPr>
+          <w:rFonts w:ascii="Courier New" w:hAnsi="Courier New" w:cs="Courier New"/>
+          <w:color w:val="FFFFFF"/>
+          <w:sz w:val="32"/>
+          <w:szCs w:val="32"/>
+          <w:shd w:val="clear" w:color="auto" w:fill="000000"/>
+        </w:rPr>
         <w:t xml:space="preserve"> is a issue in the build process when deploy on render .</w:t>
       </w:r>
     </w:p>
@@ -7410,6 +7561,7 @@
           <w:sz w:val="32"/>
           <w:szCs w:val="32"/>
         </w:rPr>
+        <w:lastRenderedPageBreak/>
         <w:t>in</w:t>
       </w:r>
       <w:proofErr w:type="gramEnd"/>
@@ -7442,7 +7594,6 @@
         </w:rPr>
         <w:t xml:space="preserve"> app </w:t>
       </w:r>
-      <w:proofErr w:type="spellStart"/>
       <w:r>
         <w:rPr>
           <w:b/>
@@ -7450,9 +7601,8 @@
           <w:sz w:val="32"/>
           <w:szCs w:val="32"/>
         </w:rPr>
-        <w:t>wriete</w:t>
-      </w:r>
-      <w:proofErr w:type="spellEnd"/>
+        <w:t>write</w:t>
+      </w:r>
       <w:r>
         <w:rPr>
           <w:b/>
@@ -7627,7 +7777,6 @@
           <w:sz w:val="32"/>
           <w:szCs w:val="32"/>
         </w:rPr>
-        <w:lastRenderedPageBreak/>
         <w:t xml:space="preserve">THEN </w:t>
       </w:r>
       <w:proofErr w:type="gramStart"/>
@@ -8608,6 +8757,7 @@
           <w:szCs w:val="36"/>
           <w:lang w:bidi="ar-SA"/>
         </w:rPr>
+        <w:lastRenderedPageBreak/>
         <w:t>this</w:t>
       </w:r>
       <w:proofErr w:type="gramEnd"/>
@@ -8735,7 +8885,6 @@
           <w:szCs w:val="32"/>
           <w:highlight w:val="yellow"/>
         </w:rPr>
-        <w:lastRenderedPageBreak/>
         <w:t>RestaApi</w:t>
       </w:r>
       <w:proofErr w:type="spellEnd"/>

</xml_diff>